<commit_message>
Part 3 of SRS is almost finished. Improved prototype's design
</commit_message>
<xml_diff>
--- a/ENTREGA/SRS/3. Interfaces TERMINADO.docx
+++ b/ENTREGA/SRS/3. Interfaces TERMINADO.docx
@@ -518,6 +518,79 @@
           <w:lang w:eastAsia="es-ES"/>
         </w:rPr>
       </w:pPr>
+    </w:p>
+    <w:p>
+      <w:pPr>
+        <w:spacing w:after="200"/>
+        <w:jc w:val="both"/>
+        <w:rPr>
+          <w:rFonts w:ascii="Times New Roman" w:eastAsia="Times New Roman" w:hAnsi="Times New Roman" w:cs="Times New Roman"/>
+          <w:color w:val="222222"/>
+          <w:szCs w:val="28"/>
+          <w:lang w:eastAsia="es-ES"/>
+        </w:rPr>
+      </w:pPr>
+      <w:r>
+        <w:rPr>
+          <w:noProof/>
+        </w:rPr>
+        <w:drawing>
+          <wp:anchor distT="0" distB="0" distL="114300" distR="114300" simplePos="0" relativeHeight="251667456" behindDoc="0" locked="0" layoutInCell="1" allowOverlap="1" wp14:anchorId="4C751123" wp14:editId="4B7D8B1C">
+            <wp:simplePos x="0" y="0"/>
+            <wp:positionH relativeFrom="margin">
+              <wp:align>center</wp:align>
+            </wp:positionH>
+            <wp:positionV relativeFrom="paragraph">
+              <wp:posOffset>9643</wp:posOffset>
+            </wp:positionV>
+            <wp:extent cx="1764665" cy="3147060"/>
+            <wp:effectExtent l="0" t="0" r="6985" b="0"/>
+            <wp:wrapSquare wrapText="bothSides"/>
+            <wp:docPr id="7" name="Imagen 7"/>
+            <wp:cNvGraphicFramePr>
+              <a:graphicFrameLocks xmlns:a="http://schemas.openxmlformats.org/drawingml/2006/main" noChangeAspect="1"/>
+            </wp:cNvGraphicFramePr>
+            <a:graphic xmlns:a="http://schemas.openxmlformats.org/drawingml/2006/main">
+              <a:graphicData uri="http://schemas.openxmlformats.org/drawingml/2006/picture">
+                <pic:pic xmlns:pic="http://schemas.openxmlformats.org/drawingml/2006/picture">
+                  <pic:nvPicPr>
+                    <pic:cNvPr id="1" name=""/>
+                    <pic:cNvPicPr/>
+                  </pic:nvPicPr>
+                  <pic:blipFill rotWithShape="1">
+                    <a:blip r:embed="rId8"/>
+                    <a:srcRect l="36056" t="9435" r="35972" b="10752"/>
+                    <a:stretch/>
+                  </pic:blipFill>
+                  <pic:spPr bwMode="auto">
+                    <a:xfrm>
+                      <a:off x="0" y="0"/>
+                      <a:ext cx="1764665" cy="3147060"/>
+                    </a:xfrm>
+                    <a:prstGeom prst="rect">
+                      <a:avLst/>
+                    </a:prstGeom>
+                    <a:ln>
+                      <a:noFill/>
+                    </a:ln>
+                    <a:extLst>
+                      <a:ext uri="{53640926-AAD7-44D8-BBD7-CCE9431645EC}">
+                        <a14:shadowObscured xmlns:a14="http://schemas.microsoft.com/office/drawing/2010/main"/>
+                      </a:ext>
+                    </a:extLst>
+                  </pic:spPr>
+                </pic:pic>
+              </a:graphicData>
+            </a:graphic>
+            <wp14:sizeRelH relativeFrom="margin">
+              <wp14:pctWidth>0</wp14:pctWidth>
+            </wp14:sizeRelH>
+            <wp14:sizeRelV relativeFrom="margin">
+              <wp14:pctHeight>0</wp14:pctHeight>
+            </wp14:sizeRelV>
+          </wp:anchor>
+        </w:drawing>
+      </w:r>
       <w:r>
         <w:rPr>
           <w:rFonts w:ascii="Times New Roman" w:eastAsia="Times New Roman" w:hAnsi="Times New Roman" w:cs="Times New Roman"/>
@@ -892,10 +965,104 @@
         </w:rPr>
       </w:pPr>
     </w:p>
+    <w:p>
+      <w:pPr>
+        <w:spacing w:line="240" w:lineRule="auto"/>
+        <w:jc w:val="both"/>
+        <w:textAlignment w:val="baseline"/>
+        <w:rPr>
+          <w:rFonts w:ascii="Times New Roman" w:eastAsia="Times New Roman" w:hAnsi="Times New Roman" w:cs="Times New Roman"/>
+          <w:color w:val="222222"/>
+          <w:szCs w:val="28"/>
+          <w:lang w:eastAsia="es-ES"/>
+        </w:rPr>
+      </w:pPr>
+    </w:p>
+    <w:p>
+      <w:pPr>
+        <w:spacing w:after="200"/>
+        <w:rPr>
+          <w:rFonts w:ascii="Times New Roman" w:eastAsia="Times New Roman" w:hAnsi="Times New Roman" w:cs="Times New Roman"/>
+          <w:color w:val="222222"/>
+          <w:szCs w:val="28"/>
+          <w:lang w:eastAsia="es-ES"/>
+        </w:rPr>
+      </w:pPr>
+      <w:r>
+        <w:rPr>
+          <w:noProof/>
+        </w:rPr>
+        <w:drawing>
+          <wp:anchor distT="0" distB="0" distL="114300" distR="114300" simplePos="0" relativeHeight="251669504" behindDoc="0" locked="0" layoutInCell="1" allowOverlap="1" wp14:anchorId="35AD6C84" wp14:editId="29ACFCD6">
+            <wp:simplePos x="0" y="0"/>
+            <wp:positionH relativeFrom="margin">
+              <wp:align>center</wp:align>
+            </wp:positionH>
+            <wp:positionV relativeFrom="paragraph">
+              <wp:posOffset>742883</wp:posOffset>
+            </wp:positionV>
+            <wp:extent cx="2617495" cy="4680000"/>
+            <wp:effectExtent l="0" t="0" r="0" b="6350"/>
+            <wp:wrapSquare wrapText="bothSides"/>
+            <wp:docPr id="8" name="Imagen 8"/>
+            <wp:cNvGraphicFramePr>
+              <a:graphicFrameLocks xmlns:a="http://schemas.openxmlformats.org/drawingml/2006/main" noChangeAspect="1"/>
+            </wp:cNvGraphicFramePr>
+            <a:graphic xmlns:a="http://schemas.openxmlformats.org/drawingml/2006/main">
+              <a:graphicData uri="http://schemas.openxmlformats.org/drawingml/2006/picture">
+                <pic:pic xmlns:pic="http://schemas.openxmlformats.org/drawingml/2006/picture">
+                  <pic:nvPicPr>
+                    <pic:cNvPr id="1" name=""/>
+                    <pic:cNvPicPr/>
+                  </pic:nvPicPr>
+                  <pic:blipFill rotWithShape="1">
+                    <a:blip r:embed="rId9"/>
+                    <a:srcRect l="36056" t="9706" r="36141" b="10765"/>
+                    <a:stretch/>
+                  </pic:blipFill>
+                  <pic:spPr bwMode="auto">
+                    <a:xfrm>
+                      <a:off x="0" y="0"/>
+                      <a:ext cx="2617495" cy="4680000"/>
+                    </a:xfrm>
+                    <a:prstGeom prst="rect">
+                      <a:avLst/>
+                    </a:prstGeom>
+                    <a:ln>
+                      <a:noFill/>
+                    </a:ln>
+                    <a:extLst>
+                      <a:ext uri="{53640926-AAD7-44D8-BBD7-CCE9431645EC}">
+                        <a14:shadowObscured xmlns:a14="http://schemas.microsoft.com/office/drawing/2010/main"/>
+                      </a:ext>
+                    </a:extLst>
+                  </pic:spPr>
+                </pic:pic>
+              </a:graphicData>
+            </a:graphic>
+            <wp14:sizeRelH relativeFrom="margin">
+              <wp14:pctWidth>0</wp14:pctWidth>
+            </wp14:sizeRelH>
+            <wp14:sizeRelV relativeFrom="margin">
+              <wp14:pctHeight>0</wp14:pctHeight>
+            </wp14:sizeRelV>
+          </wp:anchor>
+        </w:drawing>
+      </w:r>
+      <w:r>
+        <w:rPr>
+          <w:rFonts w:ascii="Times New Roman" w:eastAsia="Times New Roman" w:hAnsi="Times New Roman" w:cs="Times New Roman"/>
+          <w:color w:val="222222"/>
+          <w:szCs w:val="28"/>
+          <w:lang w:eastAsia="es-ES"/>
+        </w:rPr>
+        <w:br w:type="page"/>
+      </w:r>
+    </w:p>
     <w:tbl>
       <w:tblPr>
         <w:tblStyle w:val="Tablaconcuadrcula4-nfasis6"/>
-        <w:tblpPr w:leftFromText="142" w:rightFromText="142" w:vertAnchor="page" w:horzAnchor="margin" w:tblpY="7076"/>
+        <w:tblpPr w:leftFromText="142" w:rightFromText="142" w:vertAnchor="page" w:horzAnchor="margin" w:tblpY="1377"/>
         <w:tblW w:w="5000" w:type="pct"/>
         <w:tblLook w:val="04A0" w:firstRow="1" w:lastRow="0" w:firstColumn="1" w:lastColumn="0" w:noHBand="0" w:noVBand="1"/>
       </w:tblPr>
@@ -927,6 +1094,7 @@
                 <w:sz w:val="24"/>
                 <w:szCs w:val="24"/>
               </w:rPr>
+              <w:lastRenderedPageBreak/>
               <w:t>Pantalla de registro</w:t>
             </w:r>
           </w:p>
@@ -1348,19 +1516,6 @@
         </w:tc>
       </w:tr>
     </w:tbl>
-    <w:p>
-      <w:pPr>
-        <w:spacing w:line="240" w:lineRule="auto"/>
-        <w:jc w:val="both"/>
-        <w:textAlignment w:val="baseline"/>
-        <w:rPr>
-          <w:rFonts w:ascii="Times New Roman" w:eastAsia="Times New Roman" w:hAnsi="Times New Roman" w:cs="Times New Roman"/>
-          <w:color w:val="222222"/>
-          <w:szCs w:val="28"/>
-          <w:lang w:eastAsia="es-ES"/>
-        </w:rPr>
-      </w:pPr>
-    </w:p>
     <w:p>
       <w:pPr>
         <w:spacing w:after="200"/>
@@ -1654,7 +1809,31 @@
                 <w:sz w:val="24"/>
                 <w:szCs w:val="24"/>
               </w:rPr>
-              <w:t>El usuario accede a los detalles de un favor específico, filtra los favores, accede a otra pantalla principal o accede a la pantalla de compra de “grollies”.</w:t>
+              <w:t>El usuario accede a los detalles de un favor específico, filtra los favores, accede a otra pantalla principal o accede a la pantalla de compra de “</w:t>
+            </w:r>
+            <w:proofErr w:type="spellStart"/>
+            <w:r>
+              <w:rPr>
+                <w:rFonts w:ascii="Times New Roman" w:hAnsi="Times New Roman" w:cs="Times New Roman"/>
+                <w:b w:val="0"/>
+                <w:bCs w:val="0"/>
+                <w:color w:val="161718" w:themeColor="text1"/>
+                <w:sz w:val="24"/>
+                <w:szCs w:val="24"/>
+              </w:rPr>
+              <w:t>grollies</w:t>
+            </w:r>
+            <w:proofErr w:type="spellEnd"/>
+            <w:r>
+              <w:rPr>
+                <w:rFonts w:ascii="Times New Roman" w:hAnsi="Times New Roman" w:cs="Times New Roman"/>
+                <w:b w:val="0"/>
+                <w:bCs w:val="0"/>
+                <w:color w:val="161718" w:themeColor="text1"/>
+                <w:sz w:val="24"/>
+                <w:szCs w:val="24"/>
+              </w:rPr>
+              <w:t>”.</w:t>
             </w:r>
           </w:p>
         </w:tc>
@@ -1763,31 +1942,123 @@
                 <w:sz w:val="24"/>
                 <w:szCs w:val="24"/>
               </w:rPr>
-              <w:t>3: El usuario puede acceder al filtro de favores, donde podrá seleccionar el orden en el que quiere que se le muestren los favores disponibles.</w:t>
-            </w:r>
-          </w:p>
-          <w:p>
-            <w:pPr>
-              <w:jc w:val="both"/>
-              <w:rPr>
-                <w:rFonts w:ascii="Times New Roman" w:hAnsi="Times New Roman" w:cs="Times New Roman"/>
-                <w:b w:val="0"/>
-                <w:bCs w:val="0"/>
-                <w:color w:val="161718" w:themeColor="text1"/>
-                <w:sz w:val="24"/>
-                <w:szCs w:val="24"/>
-              </w:rPr>
-            </w:pPr>
-            <w:r>
-              <w:rPr>
-                <w:rFonts w:ascii="Times New Roman" w:hAnsi="Times New Roman" w:cs="Times New Roman"/>
-                <w:b w:val="0"/>
-                <w:bCs w:val="0"/>
-                <w:color w:val="161718" w:themeColor="text1"/>
-                <w:sz w:val="24"/>
-                <w:szCs w:val="24"/>
-              </w:rPr>
-              <w:t>4: El usuario puede acceder a la pantalla de compra de “grollies” pulsando en cualquier parte del recuadro donde aparecen sus “grollies” actuales.</w:t>
+              <w:t xml:space="preserve">3: El usuario puede </w:t>
+            </w:r>
+            <w:r>
+              <w:rPr>
+                <w:rFonts w:ascii="Times New Roman" w:hAnsi="Times New Roman" w:cs="Times New Roman"/>
+                <w:b w:val="0"/>
+                <w:bCs w:val="0"/>
+                <w:color w:val="161718" w:themeColor="text1"/>
+                <w:sz w:val="24"/>
+                <w:szCs w:val="24"/>
+              </w:rPr>
+              <w:t>abrir</w:t>
+            </w:r>
+            <w:r>
+              <w:rPr>
+                <w:rFonts w:ascii="Times New Roman" w:hAnsi="Times New Roman" w:cs="Times New Roman"/>
+                <w:b w:val="0"/>
+                <w:bCs w:val="0"/>
+                <w:color w:val="161718" w:themeColor="text1"/>
+                <w:sz w:val="24"/>
+                <w:szCs w:val="24"/>
+              </w:rPr>
+              <w:t xml:space="preserve"> </w:t>
+            </w:r>
+            <w:r>
+              <w:rPr>
+                <w:rFonts w:ascii="Times New Roman" w:hAnsi="Times New Roman" w:cs="Times New Roman"/>
+                <w:b w:val="0"/>
+                <w:bCs w:val="0"/>
+                <w:color w:val="161718" w:themeColor="text1"/>
+                <w:sz w:val="24"/>
+                <w:szCs w:val="24"/>
+              </w:rPr>
+              <w:t>e</w:t>
+            </w:r>
+            <w:r>
+              <w:rPr>
+                <w:rFonts w:ascii="Times New Roman" w:hAnsi="Times New Roman" w:cs="Times New Roman"/>
+                <w:b w:val="0"/>
+                <w:bCs w:val="0"/>
+                <w:color w:val="161718" w:themeColor="text1"/>
+                <w:sz w:val="24"/>
+                <w:szCs w:val="24"/>
+              </w:rPr>
+              <w:t>l filtro de favores, donde podrá seleccionar el orden en el que quiere que se le muestren los favores disponibles.</w:t>
+            </w:r>
+          </w:p>
+          <w:p>
+            <w:pPr>
+              <w:jc w:val="both"/>
+              <w:rPr>
+                <w:rFonts w:ascii="Times New Roman" w:hAnsi="Times New Roman" w:cs="Times New Roman"/>
+                <w:b w:val="0"/>
+                <w:bCs w:val="0"/>
+                <w:color w:val="161718" w:themeColor="text1"/>
+                <w:sz w:val="24"/>
+                <w:szCs w:val="24"/>
+              </w:rPr>
+            </w:pPr>
+            <w:r>
+              <w:rPr>
+                <w:rFonts w:ascii="Times New Roman" w:hAnsi="Times New Roman" w:cs="Times New Roman"/>
+                <w:b w:val="0"/>
+                <w:bCs w:val="0"/>
+                <w:color w:val="161718" w:themeColor="text1"/>
+                <w:sz w:val="24"/>
+                <w:szCs w:val="24"/>
+              </w:rPr>
+              <w:t>4: El usuario puede acceder a la pantalla de compra de “</w:t>
+            </w:r>
+            <w:proofErr w:type="spellStart"/>
+            <w:r>
+              <w:rPr>
+                <w:rFonts w:ascii="Times New Roman" w:hAnsi="Times New Roman" w:cs="Times New Roman"/>
+                <w:b w:val="0"/>
+                <w:bCs w:val="0"/>
+                <w:color w:val="161718" w:themeColor="text1"/>
+                <w:sz w:val="24"/>
+                <w:szCs w:val="24"/>
+              </w:rPr>
+              <w:t>grollies</w:t>
+            </w:r>
+            <w:proofErr w:type="spellEnd"/>
+            <w:r>
+              <w:rPr>
+                <w:rFonts w:ascii="Times New Roman" w:hAnsi="Times New Roman" w:cs="Times New Roman"/>
+                <w:b w:val="0"/>
+                <w:bCs w:val="0"/>
+                <w:color w:val="161718" w:themeColor="text1"/>
+                <w:sz w:val="24"/>
+                <w:szCs w:val="24"/>
+              </w:rPr>
+              <w:t>” pulsando en cualquier parte del recuadro donde aparecen sus “</w:t>
+            </w:r>
+            <w:proofErr w:type="spellStart"/>
+            <w:r>
+              <w:rPr>
+                <w:rFonts w:ascii="Times New Roman" w:hAnsi="Times New Roman" w:cs="Times New Roman"/>
+                <w:b w:val="0"/>
+                <w:bCs w:val="0"/>
+                <w:color w:val="161718" w:themeColor="text1"/>
+                <w:sz w:val="24"/>
+                <w:szCs w:val="24"/>
+              </w:rPr>
+              <w:t>grollies</w:t>
+            </w:r>
+            <w:proofErr w:type="spellEnd"/>
+            <w:r>
+              <w:rPr>
+                <w:rFonts w:ascii="Times New Roman" w:hAnsi="Times New Roman" w:cs="Times New Roman"/>
+                <w:b w:val="0"/>
+                <w:bCs w:val="0"/>
+                <w:color w:val="161718" w:themeColor="text1"/>
+                <w:sz w:val="24"/>
+                <w:szCs w:val="24"/>
+              </w:rPr>
+              <w:t>” actuales.</w:t>
             </w:r>
           </w:p>
         </w:tc>
@@ -1805,10 +2076,164 @@
         </w:rPr>
       </w:pPr>
     </w:p>
+    <w:p>
+      <w:pPr>
+        <w:spacing w:after="200"/>
+        <w:jc w:val="both"/>
+        <w:rPr>
+          <w:rFonts w:ascii="Times New Roman" w:eastAsia="Times New Roman" w:hAnsi="Times New Roman" w:cs="Times New Roman"/>
+          <w:color w:val="222222"/>
+          <w:szCs w:val="28"/>
+          <w:lang w:eastAsia="es-ES"/>
+        </w:rPr>
+      </w:pPr>
+      <w:r>
+        <w:rPr>
+          <w:noProof/>
+        </w:rPr>
+        <w:drawing>
+          <wp:anchor distT="0" distB="0" distL="114300" distR="114300" simplePos="0" relativeHeight="251675648" behindDoc="0" locked="0" layoutInCell="1" allowOverlap="1" wp14:anchorId="6C7DBEA5" wp14:editId="624B0671">
+            <wp:simplePos x="0" y="0"/>
+            <wp:positionH relativeFrom="column">
+              <wp:posOffset>3346450</wp:posOffset>
+            </wp:positionH>
+            <wp:positionV relativeFrom="paragraph">
+              <wp:posOffset>8624</wp:posOffset>
+            </wp:positionV>
+            <wp:extent cx="2692641" cy="4680000"/>
+            <wp:effectExtent l="0" t="0" r="0" b="6350"/>
+            <wp:wrapSquare wrapText="bothSides"/>
+            <wp:docPr id="12" name="Imagen 12"/>
+            <wp:cNvGraphicFramePr>
+              <a:graphicFrameLocks xmlns:a="http://schemas.openxmlformats.org/drawingml/2006/main" noChangeAspect="1"/>
+            </wp:cNvGraphicFramePr>
+            <a:graphic xmlns:a="http://schemas.openxmlformats.org/drawingml/2006/main">
+              <a:graphicData uri="http://schemas.openxmlformats.org/drawingml/2006/picture">
+                <pic:pic xmlns:pic="http://schemas.openxmlformats.org/drawingml/2006/picture">
+                  <pic:nvPicPr>
+                    <pic:cNvPr id="1" name=""/>
+                    <pic:cNvPicPr/>
+                  </pic:nvPicPr>
+                  <pic:blipFill rotWithShape="1">
+                    <a:blip r:embed="rId10"/>
+                    <a:srcRect l="36087" t="12686" r="36283" b="10541"/>
+                    <a:stretch/>
+                  </pic:blipFill>
+                  <pic:spPr bwMode="auto">
+                    <a:xfrm>
+                      <a:off x="0" y="0"/>
+                      <a:ext cx="2692641" cy="4680000"/>
+                    </a:xfrm>
+                    <a:prstGeom prst="rect">
+                      <a:avLst/>
+                    </a:prstGeom>
+                    <a:ln>
+                      <a:noFill/>
+                    </a:ln>
+                    <a:extLst>
+                      <a:ext uri="{53640926-AAD7-44D8-BBD7-CCE9431645EC}">
+                        <a14:shadowObscured xmlns:a14="http://schemas.microsoft.com/office/drawing/2010/main"/>
+                      </a:ext>
+                    </a:extLst>
+                  </pic:spPr>
+                </pic:pic>
+              </a:graphicData>
+            </a:graphic>
+            <wp14:sizeRelH relativeFrom="margin">
+              <wp14:pctWidth>0</wp14:pctWidth>
+            </wp14:sizeRelH>
+            <wp14:sizeRelV relativeFrom="margin">
+              <wp14:pctHeight>0</wp14:pctHeight>
+            </wp14:sizeRelV>
+          </wp:anchor>
+        </w:drawing>
+      </w:r>
+      <w:r>
+        <w:rPr>
+          <w:noProof/>
+        </w:rPr>
+        <w:drawing>
+          <wp:anchor distT="0" distB="0" distL="114300" distR="114300" simplePos="0" relativeHeight="251673600" behindDoc="0" locked="0" layoutInCell="1" allowOverlap="1" wp14:anchorId="7AF50AE1" wp14:editId="2D5E1479">
+            <wp:simplePos x="0" y="0"/>
+            <wp:positionH relativeFrom="margin">
+              <wp:posOffset>417195</wp:posOffset>
+            </wp:positionH>
+            <wp:positionV relativeFrom="paragraph">
+              <wp:posOffset>6350</wp:posOffset>
+            </wp:positionV>
+            <wp:extent cx="2696301" cy="4680000"/>
+            <wp:effectExtent l="0" t="0" r="8890" b="6350"/>
+            <wp:wrapSquare wrapText="bothSides"/>
+            <wp:docPr id="10" name="Imagen 10"/>
+            <wp:cNvGraphicFramePr>
+              <a:graphicFrameLocks xmlns:a="http://schemas.openxmlformats.org/drawingml/2006/main" noChangeAspect="1"/>
+            </wp:cNvGraphicFramePr>
+            <a:graphic xmlns:a="http://schemas.openxmlformats.org/drawingml/2006/main">
+              <a:graphicData uri="http://schemas.openxmlformats.org/drawingml/2006/picture">
+                <pic:pic xmlns:pic="http://schemas.openxmlformats.org/drawingml/2006/picture">
+                  <pic:nvPicPr>
+                    <pic:cNvPr id="1" name=""/>
+                    <pic:cNvPicPr/>
+                  </pic:nvPicPr>
+                  <pic:blipFill rotWithShape="1">
+                    <a:blip r:embed="rId11"/>
+                    <a:srcRect l="36070" t="12390" r="36291" b="10859"/>
+                    <a:stretch/>
+                  </pic:blipFill>
+                  <pic:spPr bwMode="auto">
+                    <a:xfrm>
+                      <a:off x="0" y="0"/>
+                      <a:ext cx="2696301" cy="4680000"/>
+                    </a:xfrm>
+                    <a:prstGeom prst="rect">
+                      <a:avLst/>
+                    </a:prstGeom>
+                    <a:ln>
+                      <a:noFill/>
+                    </a:ln>
+                    <a:extLst>
+                      <a:ext uri="{53640926-AAD7-44D8-BBD7-CCE9431645EC}">
+                        <a14:shadowObscured xmlns:a14="http://schemas.microsoft.com/office/drawing/2010/main"/>
+                      </a:ext>
+                    </a:extLst>
+                  </pic:spPr>
+                </pic:pic>
+              </a:graphicData>
+            </a:graphic>
+            <wp14:sizeRelH relativeFrom="margin">
+              <wp14:pctWidth>0</wp14:pctWidth>
+            </wp14:sizeRelH>
+            <wp14:sizeRelV relativeFrom="margin">
+              <wp14:pctHeight>0</wp14:pctHeight>
+            </wp14:sizeRelV>
+          </wp:anchor>
+        </w:drawing>
+      </w:r>
+    </w:p>
+    <w:p>
+      <w:pPr>
+        <w:spacing w:after="200"/>
+        <w:rPr>
+          <w:rFonts w:ascii="Times New Roman" w:eastAsia="Times New Roman" w:hAnsi="Times New Roman" w:cs="Times New Roman"/>
+          <w:color w:val="222222"/>
+          <w:szCs w:val="28"/>
+          <w:lang w:eastAsia="es-ES"/>
+        </w:rPr>
+      </w:pPr>
+      <w:r>
+        <w:rPr>
+          <w:rFonts w:ascii="Times New Roman" w:eastAsia="Times New Roman" w:hAnsi="Times New Roman" w:cs="Times New Roman"/>
+          <w:color w:val="222222"/>
+          <w:szCs w:val="28"/>
+          <w:lang w:eastAsia="es-ES"/>
+        </w:rPr>
+        <w:br w:type="page"/>
+      </w:r>
+    </w:p>
     <w:tbl>
       <w:tblPr>
         <w:tblStyle w:val="Tablaconcuadrcula4-nfasis6"/>
-        <w:tblpPr w:leftFromText="142" w:rightFromText="142" w:vertAnchor="page" w:horzAnchor="margin" w:tblpY="7276"/>
+        <w:tblpPr w:leftFromText="142" w:rightFromText="142" w:vertAnchor="page" w:horzAnchor="margin" w:tblpY="1440"/>
         <w:tblW w:w="5000" w:type="pct"/>
         <w:tblLook w:val="04A0" w:firstRow="1" w:lastRow="0" w:firstColumn="1" w:lastColumn="0" w:noHBand="0" w:noVBand="1"/>
       </w:tblPr>
@@ -1840,6 +2265,7 @@
                 <w:sz w:val="24"/>
                 <w:szCs w:val="24"/>
               </w:rPr>
+              <w:lastRenderedPageBreak/>
               <w:t>Pantalla principal “Mis Favores”</w:t>
             </w:r>
           </w:p>
@@ -2039,7 +2465,31 @@
                 <w:sz w:val="24"/>
                 <w:szCs w:val="24"/>
               </w:rPr>
-              <w:t>El usuario accede a los detalles de uno de los favores que hay pedido, accede a la pantalla para pedir un nuevo favor, accede a otra pantalla principal o accede a la pantalla de compra de grollies.</w:t>
+              <w:t xml:space="preserve">El usuario accede a los detalles de uno de los favores que hay pedido, accede a la pantalla para pedir un nuevo favor, accede a otra pantalla principal o accede a la pantalla de compra de </w:t>
+            </w:r>
+            <w:proofErr w:type="spellStart"/>
+            <w:r>
+              <w:rPr>
+                <w:rFonts w:ascii="Times New Roman" w:hAnsi="Times New Roman" w:cs="Times New Roman"/>
+                <w:b w:val="0"/>
+                <w:bCs w:val="0"/>
+                <w:color w:val="161718" w:themeColor="text1"/>
+                <w:sz w:val="24"/>
+                <w:szCs w:val="24"/>
+              </w:rPr>
+              <w:t>grollies</w:t>
+            </w:r>
+            <w:proofErr w:type="spellEnd"/>
+            <w:r>
+              <w:rPr>
+                <w:rFonts w:ascii="Times New Roman" w:hAnsi="Times New Roman" w:cs="Times New Roman"/>
+                <w:b w:val="0"/>
+                <w:bCs w:val="0"/>
+                <w:color w:val="161718" w:themeColor="text1"/>
+                <w:sz w:val="24"/>
+                <w:szCs w:val="24"/>
+              </w:rPr>
+              <w:t>.</w:t>
             </w:r>
           </w:p>
         </w:tc>
@@ -2172,7 +2622,55 @@
                 <w:sz w:val="24"/>
                 <w:szCs w:val="24"/>
               </w:rPr>
-              <w:t>4: El usuario puede acceder a la pantalla de compra de “grollies” pulsando en cualquier parte del recuadro donde aparecen sus “grollies” actuales.</w:t>
+              <w:t>4: El usuario puede acceder a la pantalla de compra de “</w:t>
+            </w:r>
+            <w:proofErr w:type="spellStart"/>
+            <w:r>
+              <w:rPr>
+                <w:rFonts w:ascii="Times New Roman" w:hAnsi="Times New Roman" w:cs="Times New Roman"/>
+                <w:b w:val="0"/>
+                <w:bCs w:val="0"/>
+                <w:color w:val="161718" w:themeColor="text1"/>
+                <w:sz w:val="24"/>
+                <w:szCs w:val="24"/>
+              </w:rPr>
+              <w:t>grollies</w:t>
+            </w:r>
+            <w:proofErr w:type="spellEnd"/>
+            <w:r>
+              <w:rPr>
+                <w:rFonts w:ascii="Times New Roman" w:hAnsi="Times New Roman" w:cs="Times New Roman"/>
+                <w:b w:val="0"/>
+                <w:bCs w:val="0"/>
+                <w:color w:val="161718" w:themeColor="text1"/>
+                <w:sz w:val="24"/>
+                <w:szCs w:val="24"/>
+              </w:rPr>
+              <w:t>” pulsando en cualquier parte del recuadro donde aparecen sus “</w:t>
+            </w:r>
+            <w:proofErr w:type="spellStart"/>
+            <w:r>
+              <w:rPr>
+                <w:rFonts w:ascii="Times New Roman" w:hAnsi="Times New Roman" w:cs="Times New Roman"/>
+                <w:b w:val="0"/>
+                <w:bCs w:val="0"/>
+                <w:color w:val="161718" w:themeColor="text1"/>
+                <w:sz w:val="24"/>
+                <w:szCs w:val="24"/>
+              </w:rPr>
+              <w:t>grollies</w:t>
+            </w:r>
+            <w:proofErr w:type="spellEnd"/>
+            <w:r>
+              <w:rPr>
+                <w:rFonts w:ascii="Times New Roman" w:hAnsi="Times New Roman" w:cs="Times New Roman"/>
+                <w:b w:val="0"/>
+                <w:bCs w:val="0"/>
+                <w:color w:val="161718" w:themeColor="text1"/>
+                <w:sz w:val="24"/>
+                <w:szCs w:val="24"/>
+              </w:rPr>
+              <w:t>” actuales.</w:t>
             </w:r>
           </w:p>
         </w:tc>
@@ -2180,31 +2678,8 @@
     </w:tbl>
     <w:p>
       <w:pPr>
-        <w:spacing w:line="240" w:lineRule="auto"/>
+        <w:spacing w:after="200"/>
         <w:jc w:val="both"/>
-        <w:textAlignment w:val="baseline"/>
-        <w:rPr>
-          <w:rFonts w:ascii="Times New Roman" w:eastAsia="Times New Roman" w:hAnsi="Times New Roman" w:cs="Times New Roman"/>
-          <w:color w:val="222222"/>
-          <w:szCs w:val="28"/>
-          <w:lang w:eastAsia="es-ES"/>
-        </w:rPr>
-      </w:pPr>
-    </w:p>
-    <w:p>
-      <w:pPr>
-        <w:spacing w:after="200"/>
-        <w:rPr>
-          <w:rFonts w:ascii="Times New Roman" w:eastAsia="Times New Roman" w:hAnsi="Times New Roman" w:cs="Times New Roman"/>
-          <w:color w:val="222222"/>
-          <w:szCs w:val="28"/>
-          <w:lang w:eastAsia="es-ES"/>
-        </w:rPr>
-      </w:pPr>
-    </w:p>
-    <w:p>
-      <w:pPr>
-        <w:spacing w:after="200"/>
         <w:rPr>
           <w:rFonts w:ascii="Times New Roman" w:eastAsia="Times New Roman" w:hAnsi="Times New Roman" w:cs="Times New Roman"/>
           <w:color w:val="222222"/>
@@ -2481,7 +2956,31 @@
                 <w:sz w:val="24"/>
                 <w:szCs w:val="24"/>
               </w:rPr>
-              <w:t>El usuario accede a una conversación en concreto, accede a otra pantalla principal o accede a la pantalla de compra de “grollies”.</w:t>
+              <w:t>El usuario accede a una conversación en concreto, accede a otra pantalla principal o accede a la pantalla de compra de “</w:t>
+            </w:r>
+            <w:proofErr w:type="spellStart"/>
+            <w:r>
+              <w:rPr>
+                <w:rFonts w:ascii="Times New Roman" w:hAnsi="Times New Roman" w:cs="Times New Roman"/>
+                <w:b w:val="0"/>
+                <w:bCs w:val="0"/>
+                <w:color w:val="161718" w:themeColor="text1"/>
+                <w:sz w:val="24"/>
+                <w:szCs w:val="24"/>
+              </w:rPr>
+              <w:t>grollies</w:t>
+            </w:r>
+            <w:proofErr w:type="spellEnd"/>
+            <w:r>
+              <w:rPr>
+                <w:rFonts w:ascii="Times New Roman" w:hAnsi="Times New Roman" w:cs="Times New Roman"/>
+                <w:b w:val="0"/>
+                <w:bCs w:val="0"/>
+                <w:color w:val="161718" w:themeColor="text1"/>
+                <w:sz w:val="24"/>
+                <w:szCs w:val="24"/>
+              </w:rPr>
+              <w:t>”.</w:t>
             </w:r>
           </w:p>
         </w:tc>
@@ -2614,7 +3113,55 @@
                 <w:sz w:val="24"/>
                 <w:szCs w:val="24"/>
               </w:rPr>
-              <w:t>4: El usuario puede acceder a la pantalla de compra de “grollies” pulsando en cualquier parte del recuadro donde aparecen sus “grollies” actuales.</w:t>
+              <w:t>4: El usuario puede acceder a la pantalla de compra de “</w:t>
+            </w:r>
+            <w:proofErr w:type="spellStart"/>
+            <w:r>
+              <w:rPr>
+                <w:rFonts w:ascii="Times New Roman" w:hAnsi="Times New Roman" w:cs="Times New Roman"/>
+                <w:b w:val="0"/>
+                <w:bCs w:val="0"/>
+                <w:color w:val="161718" w:themeColor="text1"/>
+                <w:sz w:val="24"/>
+                <w:szCs w:val="24"/>
+              </w:rPr>
+              <w:t>grollies</w:t>
+            </w:r>
+            <w:proofErr w:type="spellEnd"/>
+            <w:r>
+              <w:rPr>
+                <w:rFonts w:ascii="Times New Roman" w:hAnsi="Times New Roman" w:cs="Times New Roman"/>
+                <w:b w:val="0"/>
+                <w:bCs w:val="0"/>
+                <w:color w:val="161718" w:themeColor="text1"/>
+                <w:sz w:val="24"/>
+                <w:szCs w:val="24"/>
+              </w:rPr>
+              <w:t>” pulsando en cualquier parte del recuadro donde aparecen sus “</w:t>
+            </w:r>
+            <w:proofErr w:type="spellStart"/>
+            <w:r>
+              <w:rPr>
+                <w:rFonts w:ascii="Times New Roman" w:hAnsi="Times New Roman" w:cs="Times New Roman"/>
+                <w:b w:val="0"/>
+                <w:bCs w:val="0"/>
+                <w:color w:val="161718" w:themeColor="text1"/>
+                <w:sz w:val="24"/>
+                <w:szCs w:val="24"/>
+              </w:rPr>
+              <w:t>grollies</w:t>
+            </w:r>
+            <w:proofErr w:type="spellEnd"/>
+            <w:r>
+              <w:rPr>
+                <w:rFonts w:ascii="Times New Roman" w:hAnsi="Times New Roman" w:cs="Times New Roman"/>
+                <w:b w:val="0"/>
+                <w:bCs w:val="0"/>
+                <w:color w:val="161718" w:themeColor="text1"/>
+                <w:sz w:val="24"/>
+                <w:szCs w:val="24"/>
+              </w:rPr>
+              <w:t>” actuales.</w:t>
             </w:r>
           </w:p>
         </w:tc>
@@ -2648,18 +3195,18 @@
           <w:noProof/>
         </w:rPr>
         <w:drawing>
-          <wp:anchor distT="0" distB="0" distL="114300" distR="114300" simplePos="0" relativeHeight="251663360" behindDoc="0" locked="0" layoutInCell="1" allowOverlap="1" wp14:anchorId="52A02245" wp14:editId="1D903056">
+          <wp:anchor distT="0" distB="0" distL="114300" distR="114300" simplePos="0" relativeHeight="251683840" behindDoc="0" locked="0" layoutInCell="1" allowOverlap="1" wp14:anchorId="488B93F4" wp14:editId="14083579">
             <wp:simplePos x="0" y="0"/>
             <wp:positionH relativeFrom="margin">
               <wp:align>center</wp:align>
             </wp:positionH>
             <wp:positionV relativeFrom="paragraph">
-              <wp:posOffset>3810</wp:posOffset>
+              <wp:posOffset>6122</wp:posOffset>
             </wp:positionV>
-            <wp:extent cx="2538730" cy="4396740"/>
-            <wp:effectExtent l="0" t="0" r="0" b="3810"/>
+            <wp:extent cx="2674986" cy="4680000"/>
+            <wp:effectExtent l="0" t="0" r="0" b="6350"/>
             <wp:wrapSquare wrapText="bothSides"/>
-            <wp:docPr id="5" name="Imagen 5"/>
+            <wp:docPr id="16" name="Imagen 16"/>
             <wp:cNvGraphicFramePr>
               <a:graphicFrameLocks xmlns:a="http://schemas.openxmlformats.org/drawingml/2006/main" noChangeAspect="1"/>
             </wp:cNvGraphicFramePr>
@@ -2671,14 +3218,14 @@
                     <pic:cNvPicPr/>
                   </pic:nvPicPr>
                   <pic:blipFill rotWithShape="1">
-                    <a:blip r:embed="rId8"/>
-                    <a:srcRect l="36124" t="12558" r="36104" b="10482"/>
+                    <a:blip r:embed="rId12"/>
+                    <a:srcRect l="36248" t="12631" r="36305" b="10540"/>
                     <a:stretch/>
                   </pic:blipFill>
                   <pic:spPr bwMode="auto">
                     <a:xfrm>
                       <a:off x="0" y="0"/>
-                      <a:ext cx="2538730" cy="4396740"/>
+                      <a:ext cx="2674986" cy="4680000"/>
                     </a:xfrm>
                     <a:prstGeom prst="rect">
                       <a:avLst/>
@@ -2828,7 +3375,31 @@
                 <w:sz w:val="24"/>
                 <w:szCs w:val="24"/>
               </w:rPr>
-              <w:t>Pantalla principal en la que el usuario puede ver los regalos disponibles y canjear un número determinado de “grollies” por uno de ellos.</w:t>
+              <w:t>Pantalla principal en la que el usuario puede ver los regalos disponibles y canjear un número determinado de “</w:t>
+            </w:r>
+            <w:proofErr w:type="spellStart"/>
+            <w:r>
+              <w:rPr>
+                <w:rFonts w:ascii="Times New Roman" w:hAnsi="Times New Roman" w:cs="Times New Roman"/>
+                <w:b w:val="0"/>
+                <w:bCs w:val="0"/>
+                <w:color w:val="161718" w:themeColor="text1"/>
+                <w:sz w:val="24"/>
+                <w:szCs w:val="24"/>
+              </w:rPr>
+              <w:t>grollies</w:t>
+            </w:r>
+            <w:proofErr w:type="spellEnd"/>
+            <w:r>
+              <w:rPr>
+                <w:rFonts w:ascii="Times New Roman" w:hAnsi="Times New Roman" w:cs="Times New Roman"/>
+                <w:b w:val="0"/>
+                <w:bCs w:val="0"/>
+                <w:color w:val="161718" w:themeColor="text1"/>
+                <w:sz w:val="24"/>
+                <w:szCs w:val="24"/>
+              </w:rPr>
+              <w:t>” por uno de ellos.</w:t>
             </w:r>
           </w:p>
         </w:tc>
@@ -2960,7 +3531,31 @@
                 <w:sz w:val="24"/>
                 <w:szCs w:val="24"/>
               </w:rPr>
-              <w:t>El usuario accede a los detalles de un regalo en concreto, a otra pantalla principal o a la pantalla de compra de “grollies”.</w:t>
+              <w:t>El usuario accede a los detalles de un regalo en concreto, a otra pantalla principal o a la pantalla de compra de “</w:t>
+            </w:r>
+            <w:proofErr w:type="spellStart"/>
+            <w:r>
+              <w:rPr>
+                <w:rFonts w:ascii="Times New Roman" w:hAnsi="Times New Roman" w:cs="Times New Roman"/>
+                <w:b w:val="0"/>
+                <w:bCs w:val="0"/>
+                <w:color w:val="161718" w:themeColor="text1"/>
+                <w:sz w:val="24"/>
+                <w:szCs w:val="24"/>
+              </w:rPr>
+              <w:t>grollies</w:t>
+            </w:r>
+            <w:proofErr w:type="spellEnd"/>
+            <w:r>
+              <w:rPr>
+                <w:rFonts w:ascii="Times New Roman" w:hAnsi="Times New Roman" w:cs="Times New Roman"/>
+                <w:b w:val="0"/>
+                <w:bCs w:val="0"/>
+                <w:color w:val="161718" w:themeColor="text1"/>
+                <w:sz w:val="24"/>
+                <w:szCs w:val="24"/>
+              </w:rPr>
+              <w:t>”.</w:t>
             </w:r>
           </w:p>
         </w:tc>
@@ -3071,7 +3666,55 @@
                 <w:sz w:val="24"/>
                 <w:szCs w:val="24"/>
               </w:rPr>
-              <w:t>3: El usuario puede acceder a la pantalla de compra de “grollies” pulsando en cualquier parte del recuadro donde aparecen sus “grollies” actuales.</w:t>
+              <w:t>3: El usuario puede acceder a la pantalla de compra de “</w:t>
+            </w:r>
+            <w:proofErr w:type="spellStart"/>
+            <w:r>
+              <w:rPr>
+                <w:rFonts w:ascii="Times New Roman" w:hAnsi="Times New Roman" w:cs="Times New Roman"/>
+                <w:b w:val="0"/>
+                <w:bCs w:val="0"/>
+                <w:color w:val="161718" w:themeColor="text1"/>
+                <w:sz w:val="24"/>
+                <w:szCs w:val="24"/>
+              </w:rPr>
+              <w:t>grollies</w:t>
+            </w:r>
+            <w:proofErr w:type="spellEnd"/>
+            <w:r>
+              <w:rPr>
+                <w:rFonts w:ascii="Times New Roman" w:hAnsi="Times New Roman" w:cs="Times New Roman"/>
+                <w:b w:val="0"/>
+                <w:bCs w:val="0"/>
+                <w:color w:val="161718" w:themeColor="text1"/>
+                <w:sz w:val="24"/>
+                <w:szCs w:val="24"/>
+              </w:rPr>
+              <w:t>” pulsando en cualquier parte del recuadro donde aparecen sus “</w:t>
+            </w:r>
+            <w:proofErr w:type="spellStart"/>
+            <w:r>
+              <w:rPr>
+                <w:rFonts w:ascii="Times New Roman" w:hAnsi="Times New Roman" w:cs="Times New Roman"/>
+                <w:b w:val="0"/>
+                <w:bCs w:val="0"/>
+                <w:color w:val="161718" w:themeColor="text1"/>
+                <w:sz w:val="24"/>
+                <w:szCs w:val="24"/>
+              </w:rPr>
+              <w:t>grollies</w:t>
+            </w:r>
+            <w:proofErr w:type="spellEnd"/>
+            <w:r>
+              <w:rPr>
+                <w:rFonts w:ascii="Times New Roman" w:hAnsi="Times New Roman" w:cs="Times New Roman"/>
+                <w:b w:val="0"/>
+                <w:bCs w:val="0"/>
+                <w:color w:val="161718" w:themeColor="text1"/>
+                <w:sz w:val="24"/>
+                <w:szCs w:val="24"/>
+              </w:rPr>
+              <w:t>” actuales.</w:t>
             </w:r>
           </w:p>
         </w:tc>
@@ -3116,18 +3759,18 @@
           <w:noProof/>
         </w:rPr>
         <w:drawing>
-          <wp:anchor distT="0" distB="0" distL="114300" distR="114300" simplePos="0" relativeHeight="251661312" behindDoc="0" locked="0" layoutInCell="1" allowOverlap="1" wp14:anchorId="0A0B55F2" wp14:editId="005B1995">
+          <wp:anchor distT="0" distB="0" distL="114300" distR="114300" simplePos="0" relativeHeight="251681792" behindDoc="0" locked="0" layoutInCell="1" allowOverlap="1" wp14:anchorId="0B7A2FD6" wp14:editId="11A50521">
             <wp:simplePos x="0" y="0"/>
             <wp:positionH relativeFrom="margin">
-              <wp:posOffset>1816100</wp:posOffset>
+              <wp:align>center</wp:align>
             </wp:positionH>
             <wp:positionV relativeFrom="paragraph">
-              <wp:posOffset>6985</wp:posOffset>
+              <wp:posOffset>98693</wp:posOffset>
             </wp:positionV>
-            <wp:extent cx="2686685" cy="4622800"/>
+            <wp:extent cx="2707925" cy="4680000"/>
             <wp:effectExtent l="0" t="0" r="0" b="6350"/>
             <wp:wrapSquare wrapText="bothSides"/>
-            <wp:docPr id="3" name="Imagen 3"/>
+            <wp:docPr id="15" name="Imagen 15"/>
             <wp:cNvGraphicFramePr>
               <a:graphicFrameLocks xmlns:a="http://schemas.openxmlformats.org/drawingml/2006/main" noChangeAspect="1"/>
             </wp:cNvGraphicFramePr>
@@ -3139,14 +3782,14 @@
                     <pic:cNvPicPr/>
                   </pic:nvPicPr>
                   <pic:blipFill rotWithShape="1">
-                    <a:blip r:embed="rId9"/>
-                    <a:srcRect l="36065" t="12518" r="35964" b="10512"/>
+                    <a:blip r:embed="rId13"/>
+                    <a:srcRect l="36224" t="12316" r="36004" b="10884"/>
                     <a:stretch/>
                   </pic:blipFill>
                   <pic:spPr bwMode="auto">
                     <a:xfrm>
                       <a:off x="0" y="0"/>
-                      <a:ext cx="2686685" cy="4622800"/>
+                      <a:ext cx="2707925" cy="4680000"/>
                     </a:xfrm>
                     <a:prstGeom prst="rect">
                       <a:avLst/>
@@ -3622,16 +4265,158 @@
                 <w:sz w:val="24"/>
                 <w:szCs w:val="24"/>
               </w:rPr>
-              <w:t>8: El usuario puede acceder a la pantalla de compra de “grollies” pulsando en cualquier parte del recuadro donde aparecen sus “grollies” actuales.</w:t>
+              <w:t>8: El usuario puede acceder a la pantalla de compra de “</w:t>
+            </w:r>
+            <w:proofErr w:type="spellStart"/>
+            <w:r>
+              <w:rPr>
+                <w:rFonts w:ascii="Times New Roman" w:hAnsi="Times New Roman" w:cs="Times New Roman"/>
+                <w:b w:val="0"/>
+                <w:bCs w:val="0"/>
+                <w:color w:val="161718" w:themeColor="text1"/>
+                <w:sz w:val="24"/>
+                <w:szCs w:val="24"/>
+              </w:rPr>
+              <w:t>grollies</w:t>
+            </w:r>
+            <w:proofErr w:type="spellEnd"/>
+            <w:r>
+              <w:rPr>
+                <w:rFonts w:ascii="Times New Roman" w:hAnsi="Times New Roman" w:cs="Times New Roman"/>
+                <w:b w:val="0"/>
+                <w:bCs w:val="0"/>
+                <w:color w:val="161718" w:themeColor="text1"/>
+                <w:sz w:val="24"/>
+                <w:szCs w:val="24"/>
+              </w:rPr>
+              <w:t>” pulsando en cualquier parte del recuadro donde aparecen sus “</w:t>
+            </w:r>
+            <w:proofErr w:type="spellStart"/>
+            <w:r>
+              <w:rPr>
+                <w:rFonts w:ascii="Times New Roman" w:hAnsi="Times New Roman" w:cs="Times New Roman"/>
+                <w:b w:val="0"/>
+                <w:bCs w:val="0"/>
+                <w:color w:val="161718" w:themeColor="text1"/>
+                <w:sz w:val="24"/>
+                <w:szCs w:val="24"/>
+              </w:rPr>
+              <w:t>grollies</w:t>
+            </w:r>
+            <w:proofErr w:type="spellEnd"/>
+            <w:r>
+              <w:rPr>
+                <w:rFonts w:ascii="Times New Roman" w:hAnsi="Times New Roman" w:cs="Times New Roman"/>
+                <w:b w:val="0"/>
+                <w:bCs w:val="0"/>
+                <w:color w:val="161718" w:themeColor="text1"/>
+                <w:sz w:val="24"/>
+                <w:szCs w:val="24"/>
+              </w:rPr>
+              <w:t>” actuales.</w:t>
             </w:r>
           </w:p>
         </w:tc>
       </w:tr>
     </w:tbl>
+    <w:p>
+      <w:pPr>
+        <w:spacing w:after="200"/>
+        <w:rPr>
+          <w:rFonts w:ascii="Times New Roman" w:eastAsia="Times New Roman" w:hAnsi="Times New Roman" w:cs="Times New Roman"/>
+          <w:color w:val="222222"/>
+          <w:szCs w:val="28"/>
+          <w:lang w:eastAsia="es-ES"/>
+        </w:rPr>
+      </w:pPr>
+      <w:r>
+        <w:rPr>
+          <w:noProof/>
+        </w:rPr>
+        <w:drawing>
+          <wp:anchor distT="0" distB="0" distL="114300" distR="114300" simplePos="0" relativeHeight="251679744" behindDoc="0" locked="0" layoutInCell="1" allowOverlap="1" wp14:anchorId="70FB4D7E" wp14:editId="53F2F89D">
+            <wp:simplePos x="0" y="0"/>
+            <wp:positionH relativeFrom="margin">
+              <wp:posOffset>1807210</wp:posOffset>
+            </wp:positionH>
+            <wp:positionV relativeFrom="paragraph">
+              <wp:posOffset>3844290</wp:posOffset>
+            </wp:positionV>
+            <wp:extent cx="2700020" cy="4679315"/>
+            <wp:effectExtent l="0" t="0" r="5080" b="6985"/>
+            <wp:wrapSquare wrapText="bothSides"/>
+            <wp:docPr id="14" name="Imagen 14"/>
+            <wp:cNvGraphicFramePr>
+              <a:graphicFrameLocks xmlns:a="http://schemas.openxmlformats.org/drawingml/2006/main" noChangeAspect="1"/>
+            </wp:cNvGraphicFramePr>
+            <a:graphic xmlns:a="http://schemas.openxmlformats.org/drawingml/2006/main">
+              <a:graphicData uri="http://schemas.openxmlformats.org/drawingml/2006/picture">
+                <pic:pic xmlns:pic="http://schemas.openxmlformats.org/drawingml/2006/picture">
+                  <pic:nvPicPr>
+                    <pic:cNvPr id="1" name=""/>
+                    <pic:cNvPicPr/>
+                  </pic:nvPicPr>
+                  <pic:blipFill rotWithShape="1">
+                    <a:blip r:embed="rId14"/>
+                    <a:srcRect l="36149" t="12558" r="36154" b="10643"/>
+                    <a:stretch/>
+                  </pic:blipFill>
+                  <pic:spPr bwMode="auto">
+                    <a:xfrm>
+                      <a:off x="0" y="0"/>
+                      <a:ext cx="2700020" cy="4679315"/>
+                    </a:xfrm>
+                    <a:prstGeom prst="rect">
+                      <a:avLst/>
+                    </a:prstGeom>
+                    <a:ln>
+                      <a:noFill/>
+                    </a:ln>
+                    <a:extLst>
+                      <a:ext uri="{53640926-AAD7-44D8-BBD7-CCE9431645EC}">
+                        <a14:shadowObscured xmlns:a14="http://schemas.microsoft.com/office/drawing/2010/main"/>
+                      </a:ext>
+                    </a:extLst>
+                  </pic:spPr>
+                </pic:pic>
+              </a:graphicData>
+            </a:graphic>
+            <wp14:sizeRelH relativeFrom="margin">
+              <wp14:pctWidth>0</wp14:pctWidth>
+            </wp14:sizeRelH>
+            <wp14:sizeRelV relativeFrom="margin">
+              <wp14:pctHeight>0</wp14:pctHeight>
+            </wp14:sizeRelV>
+          </wp:anchor>
+        </w:drawing>
+      </w:r>
+    </w:p>
+    <w:p>
+      <w:pPr>
+        <w:spacing w:after="200"/>
+        <w:rPr>
+          <w:rFonts w:ascii="Times New Roman" w:eastAsia="Times New Roman" w:hAnsi="Times New Roman" w:cs="Times New Roman"/>
+          <w:color w:val="222222"/>
+          <w:szCs w:val="28"/>
+          <w:lang w:eastAsia="es-ES"/>
+        </w:rPr>
+      </w:pPr>
+      <w:r>
+        <w:rPr>
+          <w:rFonts w:ascii="Times New Roman" w:eastAsia="Times New Roman" w:hAnsi="Times New Roman" w:cs="Times New Roman"/>
+          <w:color w:val="222222"/>
+          <w:szCs w:val="28"/>
+          <w:lang w:eastAsia="es-ES"/>
+        </w:rPr>
+        <w:br w:type="page"/>
+      </w:r>
+      <w:bookmarkStart w:id="0" w:name="_GoBack"/>
+      <w:bookmarkEnd w:id="0"/>
+    </w:p>
     <w:tbl>
       <w:tblPr>
         <w:tblStyle w:val="Tablaconcuadrcula4-nfasis6"/>
-        <w:tblpPr w:leftFromText="142" w:rightFromText="142" w:vertAnchor="page" w:horzAnchor="margin" w:tblpY="7498"/>
+        <w:tblpPr w:leftFromText="142" w:rightFromText="142" w:vertAnchor="page" w:horzAnchor="margin" w:tblpY="1317"/>
         <w:tblW w:w="5000" w:type="pct"/>
         <w:tblLook w:val="04A0" w:firstRow="1" w:lastRow="0" w:firstColumn="1" w:lastColumn="0" w:noHBand="0" w:noVBand="1"/>
       </w:tblPr>
@@ -3663,6 +4448,7 @@
                 <w:sz w:val="24"/>
                 <w:szCs w:val="24"/>
               </w:rPr>
+              <w:lastRenderedPageBreak/>
               <w:t>Pantalla “Pedir nuevo favor”</w:t>
             </w:r>
           </w:p>
@@ -3862,7 +4648,31 @@
                 <w:sz w:val="24"/>
                 <w:szCs w:val="24"/>
               </w:rPr>
-              <w:t>El usuario pide un nuevo favor o vuelve a la pantalla “Mis favores”. También puede ser que el usuario no tenga suficientes “grollies” como para pedir el favor o no haya completado todos los campos imprescindibles, lo que mostrará un mensaje de error y permanecerá en esta pantalla.</w:t>
+              <w:t>El usuario pide un nuevo favor o vuelve a la pantalla “Mis favores”. También puede ser que el usuario no tenga suficientes “</w:t>
+            </w:r>
+            <w:proofErr w:type="spellStart"/>
+            <w:r>
+              <w:rPr>
+                <w:rFonts w:ascii="Times New Roman" w:hAnsi="Times New Roman" w:cs="Times New Roman"/>
+                <w:b w:val="0"/>
+                <w:bCs w:val="0"/>
+                <w:color w:val="161718" w:themeColor="text1"/>
+                <w:sz w:val="24"/>
+                <w:szCs w:val="24"/>
+              </w:rPr>
+              <w:t>grollies</w:t>
+            </w:r>
+            <w:proofErr w:type="spellEnd"/>
+            <w:r>
+              <w:rPr>
+                <w:rFonts w:ascii="Times New Roman" w:hAnsi="Times New Roman" w:cs="Times New Roman"/>
+                <w:b w:val="0"/>
+                <w:bCs w:val="0"/>
+                <w:color w:val="161718" w:themeColor="text1"/>
+                <w:sz w:val="24"/>
+                <w:szCs w:val="24"/>
+              </w:rPr>
+              <w:t>” como para pedir el favor o no haya completado todos los campos imprescindibles, lo que mostrará un mensaje de error y permanecerá en esta pantalla.</w:t>
             </w:r>
           </w:p>
         </w:tc>
@@ -4039,7 +4849,55 @@
                 <w:sz w:val="24"/>
                 <w:szCs w:val="24"/>
               </w:rPr>
-              <w:t>7: El usuario puede acceder a la pantalla de compra de “grollies” pulsando en cualquier parte del recuadro donde aparecen sus “grollies” actuales.</w:t>
+              <w:t>7: El usuario puede acceder a la pantalla de compra de “</w:t>
+            </w:r>
+            <w:proofErr w:type="spellStart"/>
+            <w:r>
+              <w:rPr>
+                <w:rFonts w:ascii="Times New Roman" w:hAnsi="Times New Roman" w:cs="Times New Roman"/>
+                <w:b w:val="0"/>
+                <w:bCs w:val="0"/>
+                <w:color w:val="161718" w:themeColor="text1"/>
+                <w:sz w:val="24"/>
+                <w:szCs w:val="24"/>
+              </w:rPr>
+              <w:t>grollies</w:t>
+            </w:r>
+            <w:proofErr w:type="spellEnd"/>
+            <w:r>
+              <w:rPr>
+                <w:rFonts w:ascii="Times New Roman" w:hAnsi="Times New Roman" w:cs="Times New Roman"/>
+                <w:b w:val="0"/>
+                <w:bCs w:val="0"/>
+                <w:color w:val="161718" w:themeColor="text1"/>
+                <w:sz w:val="24"/>
+                <w:szCs w:val="24"/>
+              </w:rPr>
+              <w:t>” pulsando en cualquier parte del recuadro donde aparecen sus “</w:t>
+            </w:r>
+            <w:proofErr w:type="spellStart"/>
+            <w:r>
+              <w:rPr>
+                <w:rFonts w:ascii="Times New Roman" w:hAnsi="Times New Roman" w:cs="Times New Roman"/>
+                <w:b w:val="0"/>
+                <w:bCs w:val="0"/>
+                <w:color w:val="161718" w:themeColor="text1"/>
+                <w:sz w:val="24"/>
+                <w:szCs w:val="24"/>
+              </w:rPr>
+              <w:t>grollies</w:t>
+            </w:r>
+            <w:proofErr w:type="spellEnd"/>
+            <w:r>
+              <w:rPr>
+                <w:rFonts w:ascii="Times New Roman" w:hAnsi="Times New Roman" w:cs="Times New Roman"/>
+                <w:b w:val="0"/>
+                <w:bCs w:val="0"/>
+                <w:color w:val="161718" w:themeColor="text1"/>
+                <w:sz w:val="24"/>
+                <w:szCs w:val="24"/>
+              </w:rPr>
+              <w:t>” actuales.</w:t>
             </w:r>
           </w:p>
         </w:tc>
@@ -4080,6 +4938,676 @@
           <w:szCs w:val="24"/>
         </w:rPr>
       </w:pPr>
+      <w:r>
+        <w:rPr>
+          <w:rFonts w:ascii="Times New Roman" w:hAnsi="Times New Roman"/>
+          <w:bCs/>
+          <w:color w:val="161718" w:themeColor="text1"/>
+          <w:sz w:val="24"/>
+          <w:szCs w:val="24"/>
+        </w:rPr>
+        <w:br w:type="page"/>
+      </w:r>
+    </w:p>
+    <w:tbl>
+      <w:tblPr>
+        <w:tblStyle w:val="Tablaconcuadrcula4-nfasis6"/>
+        <w:tblpPr w:leftFromText="142" w:rightFromText="142" w:vertAnchor="page" w:horzAnchor="margin" w:tblpY="1395"/>
+        <w:tblW w:w="5000" w:type="pct"/>
+        <w:tblLook w:val="04A0" w:firstRow="1" w:lastRow="0" w:firstColumn="1" w:lastColumn="0" w:noHBand="0" w:noVBand="1"/>
+      </w:tblPr>
+      <w:tblGrid>
+        <w:gridCol w:w="9928"/>
+      </w:tblGrid>
+      <w:tr>
+        <w:trPr>
+          <w:cnfStyle w:val="100000000000" w:firstRow="1" w:lastRow="0" w:firstColumn="0" w:lastColumn="0" w:oddVBand="0" w:evenVBand="0" w:oddHBand="0" w:evenHBand="0" w:firstRowFirstColumn="0" w:firstRowLastColumn="0" w:lastRowFirstColumn="0" w:lastRowLastColumn="0"/>
+          <w:trHeight w:val="348"/>
+        </w:trPr>
+        <w:tc>
+          <w:tcPr>
+            <w:cnfStyle w:val="001000000000" w:firstRow="0" w:lastRow="0" w:firstColumn="1" w:lastColumn="0" w:oddVBand="0" w:evenVBand="0" w:oddHBand="0" w:evenHBand="0" w:firstRowFirstColumn="0" w:firstRowLastColumn="0" w:lastRowFirstColumn="0" w:lastRowLastColumn="0"/>
+            <w:tcW w:w="5000" w:type="pct"/>
+          </w:tcPr>
+          <w:p>
+            <w:pPr>
+              <w:jc w:val="both"/>
+              <w:rPr>
+                <w:rFonts w:ascii="Times New Roman" w:hAnsi="Times New Roman" w:cs="Times New Roman"/>
+                <w:sz w:val="24"/>
+                <w:szCs w:val="24"/>
+              </w:rPr>
+            </w:pPr>
+            <w:r>
+              <w:rPr>
+                <w:rFonts w:ascii="Times New Roman" w:hAnsi="Times New Roman" w:cs="Times New Roman"/>
+                <w:sz w:val="24"/>
+                <w:szCs w:val="24"/>
+              </w:rPr>
+              <w:lastRenderedPageBreak/>
+              <w:t>Pantalla principal “</w:t>
+            </w:r>
+            <w:r>
+              <w:rPr>
+                <w:rFonts w:ascii="Times New Roman" w:hAnsi="Times New Roman" w:cs="Times New Roman"/>
+                <w:sz w:val="24"/>
+                <w:szCs w:val="24"/>
+              </w:rPr>
+              <w:t xml:space="preserve">Comprar </w:t>
+            </w:r>
+            <w:proofErr w:type="spellStart"/>
+            <w:r>
+              <w:rPr>
+                <w:rFonts w:ascii="Times New Roman" w:hAnsi="Times New Roman" w:cs="Times New Roman"/>
+                <w:sz w:val="24"/>
+                <w:szCs w:val="24"/>
+              </w:rPr>
+              <w:t>grollies</w:t>
+            </w:r>
+            <w:proofErr w:type="spellEnd"/>
+            <w:r>
+              <w:rPr>
+                <w:rFonts w:ascii="Times New Roman" w:hAnsi="Times New Roman" w:cs="Times New Roman"/>
+                <w:sz w:val="24"/>
+                <w:szCs w:val="24"/>
+              </w:rPr>
+              <w:t>”</w:t>
+            </w:r>
+          </w:p>
+        </w:tc>
+      </w:tr>
+      <w:tr>
+        <w:trPr>
+          <w:cnfStyle w:val="000000100000" w:firstRow="0" w:lastRow="0" w:firstColumn="0" w:lastColumn="0" w:oddVBand="0" w:evenVBand="0" w:oddHBand="1" w:evenHBand="0" w:firstRowFirstColumn="0" w:firstRowLastColumn="0" w:lastRowFirstColumn="0" w:lastRowLastColumn="0"/>
+          <w:trHeight w:val="348"/>
+        </w:trPr>
+        <w:tc>
+          <w:tcPr>
+            <w:cnfStyle w:val="001000000000" w:firstRow="0" w:lastRow="0" w:firstColumn="1" w:lastColumn="0" w:oddVBand="0" w:evenVBand="0" w:oddHBand="0" w:evenHBand="0" w:firstRowFirstColumn="0" w:firstRowLastColumn="0" w:lastRowFirstColumn="0" w:lastRowLastColumn="0"/>
+            <w:tcW w:w="5000" w:type="pct"/>
+          </w:tcPr>
+          <w:p>
+            <w:pPr>
+              <w:jc w:val="both"/>
+              <w:rPr>
+                <w:rFonts w:ascii="Times New Roman" w:hAnsi="Times New Roman" w:cs="Times New Roman"/>
+                <w:color w:val="161718" w:themeColor="text1"/>
+                <w:sz w:val="24"/>
+                <w:szCs w:val="24"/>
+              </w:rPr>
+            </w:pPr>
+            <w:r>
+              <w:rPr>
+                <w:rFonts w:ascii="Times New Roman" w:hAnsi="Times New Roman" w:cs="Times New Roman"/>
+                <w:color w:val="161718" w:themeColor="text1"/>
+                <w:sz w:val="24"/>
+                <w:szCs w:val="24"/>
+              </w:rPr>
+              <w:t>Descripción:</w:t>
+            </w:r>
+          </w:p>
+        </w:tc>
+      </w:tr>
+      <w:tr>
+        <w:trPr>
+          <w:trHeight w:val="542"/>
+        </w:trPr>
+        <w:tc>
+          <w:tcPr>
+            <w:cnfStyle w:val="001000000000" w:firstRow="0" w:lastRow="0" w:firstColumn="1" w:lastColumn="0" w:oddVBand="0" w:evenVBand="0" w:oddHBand="0" w:evenHBand="0" w:firstRowFirstColumn="0" w:firstRowLastColumn="0" w:lastRowFirstColumn="0" w:lastRowLastColumn="0"/>
+            <w:tcW w:w="5000" w:type="pct"/>
+          </w:tcPr>
+          <w:p>
+            <w:pPr>
+              <w:jc w:val="both"/>
+              <w:rPr>
+                <w:rFonts w:ascii="Times New Roman" w:hAnsi="Times New Roman" w:cs="Times New Roman"/>
+                <w:b w:val="0"/>
+                <w:bCs w:val="0"/>
+                <w:color w:val="161718" w:themeColor="text1"/>
+                <w:sz w:val="24"/>
+                <w:szCs w:val="24"/>
+              </w:rPr>
+            </w:pPr>
+            <w:r>
+              <w:rPr>
+                <w:rFonts w:ascii="Times New Roman" w:hAnsi="Times New Roman" w:cs="Times New Roman"/>
+                <w:b w:val="0"/>
+                <w:bCs w:val="0"/>
+                <w:color w:val="161718" w:themeColor="text1"/>
+                <w:sz w:val="24"/>
+                <w:szCs w:val="24"/>
+              </w:rPr>
+              <w:t xml:space="preserve">Pantalla en la que el usuario puede </w:t>
+            </w:r>
+            <w:r>
+              <w:rPr>
+                <w:rFonts w:ascii="Times New Roman" w:hAnsi="Times New Roman" w:cs="Times New Roman"/>
+                <w:b w:val="0"/>
+                <w:bCs w:val="0"/>
+                <w:color w:val="161718" w:themeColor="text1"/>
+                <w:sz w:val="24"/>
+                <w:szCs w:val="24"/>
+              </w:rPr>
+              <w:t>adquirir “</w:t>
+            </w:r>
+            <w:proofErr w:type="spellStart"/>
+            <w:r>
+              <w:rPr>
+                <w:rFonts w:ascii="Times New Roman" w:hAnsi="Times New Roman" w:cs="Times New Roman"/>
+                <w:b w:val="0"/>
+                <w:bCs w:val="0"/>
+                <w:color w:val="161718" w:themeColor="text1"/>
+                <w:sz w:val="24"/>
+                <w:szCs w:val="24"/>
+              </w:rPr>
+              <w:t>grollies</w:t>
+            </w:r>
+            <w:proofErr w:type="spellEnd"/>
+            <w:r>
+              <w:rPr>
+                <w:rFonts w:ascii="Times New Roman" w:hAnsi="Times New Roman" w:cs="Times New Roman"/>
+                <w:b w:val="0"/>
+                <w:bCs w:val="0"/>
+                <w:color w:val="161718" w:themeColor="text1"/>
+                <w:sz w:val="24"/>
+                <w:szCs w:val="24"/>
+              </w:rPr>
+              <w:t>” con dinero real o ver 10 anuncios cada día por una pequeña cantidad de “</w:t>
+            </w:r>
+            <w:proofErr w:type="spellStart"/>
+            <w:r>
+              <w:rPr>
+                <w:rFonts w:ascii="Times New Roman" w:hAnsi="Times New Roman" w:cs="Times New Roman"/>
+                <w:b w:val="0"/>
+                <w:bCs w:val="0"/>
+                <w:color w:val="161718" w:themeColor="text1"/>
+                <w:sz w:val="24"/>
+                <w:szCs w:val="24"/>
+              </w:rPr>
+              <w:t>grollies</w:t>
+            </w:r>
+            <w:proofErr w:type="spellEnd"/>
+            <w:r>
+              <w:rPr>
+                <w:rFonts w:ascii="Times New Roman" w:hAnsi="Times New Roman" w:cs="Times New Roman"/>
+                <w:b w:val="0"/>
+                <w:bCs w:val="0"/>
+                <w:color w:val="161718" w:themeColor="text1"/>
+                <w:sz w:val="24"/>
+                <w:szCs w:val="24"/>
+              </w:rPr>
+              <w:t>” por cada uno.</w:t>
+            </w:r>
+          </w:p>
+        </w:tc>
+      </w:tr>
+      <w:tr>
+        <w:trPr>
+          <w:cnfStyle w:val="000000100000" w:firstRow="0" w:lastRow="0" w:firstColumn="0" w:lastColumn="0" w:oddVBand="0" w:evenVBand="0" w:oddHBand="1" w:evenHBand="0" w:firstRowFirstColumn="0" w:firstRowLastColumn="0" w:lastRowFirstColumn="0" w:lastRowLastColumn="0"/>
+          <w:trHeight w:val="375"/>
+        </w:trPr>
+        <w:tc>
+          <w:tcPr>
+            <w:cnfStyle w:val="001000000000" w:firstRow="0" w:lastRow="0" w:firstColumn="1" w:lastColumn="0" w:oddVBand="0" w:evenVBand="0" w:oddHBand="0" w:evenHBand="0" w:firstRowFirstColumn="0" w:firstRowLastColumn="0" w:lastRowFirstColumn="0" w:lastRowLastColumn="0"/>
+            <w:tcW w:w="5000" w:type="pct"/>
+          </w:tcPr>
+          <w:p>
+            <w:pPr>
+              <w:jc w:val="both"/>
+              <w:rPr>
+                <w:rFonts w:ascii="Times New Roman" w:hAnsi="Times New Roman" w:cs="Times New Roman"/>
+                <w:color w:val="161718" w:themeColor="text1"/>
+                <w:sz w:val="24"/>
+                <w:szCs w:val="24"/>
+              </w:rPr>
+            </w:pPr>
+            <w:r>
+              <w:rPr>
+                <w:rFonts w:ascii="Times New Roman" w:hAnsi="Times New Roman" w:cs="Times New Roman"/>
+                <w:color w:val="161718" w:themeColor="text1"/>
+                <w:sz w:val="24"/>
+                <w:szCs w:val="24"/>
+              </w:rPr>
+              <w:t>Precondiciones:</w:t>
+            </w:r>
+          </w:p>
+        </w:tc>
+      </w:tr>
+      <w:tr>
+        <w:trPr>
+          <w:trHeight w:val="348"/>
+        </w:trPr>
+        <w:tc>
+          <w:tcPr>
+            <w:cnfStyle w:val="001000000000" w:firstRow="0" w:lastRow="0" w:firstColumn="1" w:lastColumn="0" w:oddVBand="0" w:evenVBand="0" w:oddHBand="0" w:evenHBand="0" w:firstRowFirstColumn="0" w:firstRowLastColumn="0" w:lastRowFirstColumn="0" w:lastRowLastColumn="0"/>
+            <w:tcW w:w="5000" w:type="pct"/>
+          </w:tcPr>
+          <w:p>
+            <w:pPr>
+              <w:jc w:val="both"/>
+              <w:rPr>
+                <w:rFonts w:ascii="Times New Roman" w:hAnsi="Times New Roman" w:cs="Times New Roman"/>
+                <w:b w:val="0"/>
+                <w:bCs w:val="0"/>
+                <w:color w:val="161718" w:themeColor="text1"/>
+                <w:sz w:val="24"/>
+                <w:szCs w:val="24"/>
+              </w:rPr>
+            </w:pPr>
+            <w:r>
+              <w:rPr>
+                <w:rFonts w:ascii="Times New Roman" w:hAnsi="Times New Roman" w:cs="Times New Roman"/>
+                <w:b w:val="0"/>
+                <w:bCs w:val="0"/>
+                <w:color w:val="161718" w:themeColor="text1"/>
+                <w:sz w:val="24"/>
+                <w:szCs w:val="24"/>
+              </w:rPr>
+              <w:t xml:space="preserve">El usuario ha pulsado </w:t>
+            </w:r>
+            <w:r>
+              <w:rPr>
+                <w:rFonts w:ascii="Times New Roman" w:hAnsi="Times New Roman" w:cs="Times New Roman"/>
+                <w:b w:val="0"/>
+                <w:bCs w:val="0"/>
+                <w:color w:val="161718" w:themeColor="text1"/>
+                <w:sz w:val="24"/>
+                <w:szCs w:val="24"/>
+              </w:rPr>
+              <w:t>en el botón que muestra sus “</w:t>
+            </w:r>
+            <w:proofErr w:type="spellStart"/>
+            <w:r>
+              <w:rPr>
+                <w:rFonts w:ascii="Times New Roman" w:hAnsi="Times New Roman" w:cs="Times New Roman"/>
+                <w:b w:val="0"/>
+                <w:bCs w:val="0"/>
+                <w:color w:val="161718" w:themeColor="text1"/>
+                <w:sz w:val="24"/>
+                <w:szCs w:val="24"/>
+              </w:rPr>
+              <w:t>grollies</w:t>
+            </w:r>
+            <w:proofErr w:type="spellEnd"/>
+            <w:r>
+              <w:rPr>
+                <w:rFonts w:ascii="Times New Roman" w:hAnsi="Times New Roman" w:cs="Times New Roman"/>
+                <w:b w:val="0"/>
+                <w:bCs w:val="0"/>
+                <w:color w:val="161718" w:themeColor="text1"/>
+                <w:sz w:val="24"/>
+                <w:szCs w:val="24"/>
+              </w:rPr>
+              <w:t>” en la parte superior izquierda en cualquier pantalla en la que este aparezca (prácticamente todas).</w:t>
+            </w:r>
+          </w:p>
+        </w:tc>
+      </w:tr>
+      <w:tr>
+        <w:trPr>
+          <w:cnfStyle w:val="000000100000" w:firstRow="0" w:lastRow="0" w:firstColumn="0" w:lastColumn="0" w:oddVBand="0" w:evenVBand="0" w:oddHBand="1" w:evenHBand="0" w:firstRowFirstColumn="0" w:firstRowLastColumn="0" w:lastRowFirstColumn="0" w:lastRowLastColumn="0"/>
+          <w:trHeight w:val="348"/>
+        </w:trPr>
+        <w:tc>
+          <w:tcPr>
+            <w:cnfStyle w:val="001000000000" w:firstRow="0" w:lastRow="0" w:firstColumn="1" w:lastColumn="0" w:oddVBand="0" w:evenVBand="0" w:oddHBand="0" w:evenHBand="0" w:firstRowFirstColumn="0" w:firstRowLastColumn="0" w:lastRowFirstColumn="0" w:lastRowLastColumn="0"/>
+            <w:tcW w:w="5000" w:type="pct"/>
+          </w:tcPr>
+          <w:p>
+            <w:pPr>
+              <w:jc w:val="both"/>
+              <w:rPr>
+                <w:rFonts w:ascii="Times New Roman" w:hAnsi="Times New Roman" w:cs="Times New Roman"/>
+                <w:color w:val="161718" w:themeColor="text1"/>
+                <w:sz w:val="24"/>
+                <w:szCs w:val="24"/>
+              </w:rPr>
+            </w:pPr>
+            <w:r>
+              <w:rPr>
+                <w:rFonts w:ascii="Times New Roman" w:hAnsi="Times New Roman" w:cs="Times New Roman"/>
+                <w:color w:val="161718" w:themeColor="text1"/>
+                <w:sz w:val="24"/>
+                <w:szCs w:val="24"/>
+              </w:rPr>
+              <w:t>Postcondiciones:</w:t>
+            </w:r>
+          </w:p>
+        </w:tc>
+      </w:tr>
+      <w:tr>
+        <w:trPr>
+          <w:trHeight w:val="324"/>
+        </w:trPr>
+        <w:tc>
+          <w:tcPr>
+            <w:cnfStyle w:val="001000000000" w:firstRow="0" w:lastRow="0" w:firstColumn="1" w:lastColumn="0" w:oddVBand="0" w:evenVBand="0" w:oddHBand="0" w:evenHBand="0" w:firstRowFirstColumn="0" w:firstRowLastColumn="0" w:lastRowFirstColumn="0" w:lastRowLastColumn="0"/>
+            <w:tcW w:w="5000" w:type="pct"/>
+          </w:tcPr>
+          <w:p>
+            <w:pPr>
+              <w:jc w:val="both"/>
+              <w:rPr>
+                <w:rFonts w:ascii="Times New Roman" w:hAnsi="Times New Roman" w:cs="Times New Roman"/>
+                <w:color w:val="161718" w:themeColor="text1"/>
+                <w:sz w:val="24"/>
+                <w:szCs w:val="24"/>
+              </w:rPr>
+            </w:pPr>
+            <w:r>
+              <w:rPr>
+                <w:rFonts w:ascii="Times New Roman" w:hAnsi="Times New Roman" w:cs="Times New Roman"/>
+                <w:b w:val="0"/>
+                <w:bCs w:val="0"/>
+                <w:color w:val="161718" w:themeColor="text1"/>
+                <w:sz w:val="24"/>
+                <w:szCs w:val="24"/>
+              </w:rPr>
+              <w:t xml:space="preserve">El usuario </w:t>
+            </w:r>
+            <w:proofErr w:type="spellStart"/>
+            <w:r>
+              <w:rPr>
+                <w:rFonts w:ascii="Times New Roman" w:hAnsi="Times New Roman" w:cs="Times New Roman"/>
+                <w:b w:val="0"/>
+                <w:bCs w:val="0"/>
+                <w:color w:val="161718" w:themeColor="text1"/>
+                <w:sz w:val="24"/>
+                <w:szCs w:val="24"/>
+              </w:rPr>
+              <w:t>com</w:t>
+            </w:r>
+            <w:proofErr w:type="spellEnd"/>
+          </w:p>
+        </w:tc>
+      </w:tr>
+      <w:tr>
+        <w:trPr>
+          <w:cnfStyle w:val="000000100000" w:firstRow="0" w:lastRow="0" w:firstColumn="0" w:lastColumn="0" w:oddVBand="0" w:evenVBand="0" w:oddHBand="1" w:evenHBand="0" w:firstRowFirstColumn="0" w:firstRowLastColumn="0" w:lastRowFirstColumn="0" w:lastRowLastColumn="0"/>
+          <w:trHeight w:val="348"/>
+        </w:trPr>
+        <w:tc>
+          <w:tcPr>
+            <w:cnfStyle w:val="001000000000" w:firstRow="0" w:lastRow="0" w:firstColumn="1" w:lastColumn="0" w:oddVBand="0" w:evenVBand="0" w:oddHBand="0" w:evenHBand="0" w:firstRowFirstColumn="0" w:firstRowLastColumn="0" w:lastRowFirstColumn="0" w:lastRowLastColumn="0"/>
+            <w:tcW w:w="5000" w:type="pct"/>
+          </w:tcPr>
+          <w:p>
+            <w:pPr>
+              <w:jc w:val="both"/>
+              <w:rPr>
+                <w:rFonts w:ascii="Times New Roman" w:hAnsi="Times New Roman" w:cs="Times New Roman"/>
+                <w:color w:val="161718" w:themeColor="text1"/>
+                <w:sz w:val="24"/>
+                <w:szCs w:val="24"/>
+              </w:rPr>
+            </w:pPr>
+            <w:r>
+              <w:rPr>
+                <w:rFonts w:ascii="Times New Roman" w:hAnsi="Times New Roman" w:cs="Times New Roman"/>
+                <w:color w:val="161718" w:themeColor="text1"/>
+                <w:sz w:val="24"/>
+                <w:szCs w:val="24"/>
+              </w:rPr>
+              <w:t>Acciones a realizar:</w:t>
+            </w:r>
+          </w:p>
+        </w:tc>
+      </w:tr>
+      <w:tr>
+        <w:trPr>
+          <w:trHeight w:val="348"/>
+        </w:trPr>
+        <w:tc>
+          <w:tcPr>
+            <w:cnfStyle w:val="001000000000" w:firstRow="0" w:lastRow="0" w:firstColumn="1" w:lastColumn="0" w:oddVBand="0" w:evenVBand="0" w:oddHBand="0" w:evenHBand="0" w:firstRowFirstColumn="0" w:firstRowLastColumn="0" w:lastRowFirstColumn="0" w:lastRowLastColumn="0"/>
+            <w:tcW w:w="5000" w:type="pct"/>
+          </w:tcPr>
+          <w:p>
+            <w:pPr>
+              <w:jc w:val="both"/>
+              <w:rPr>
+                <w:rFonts w:ascii="Times New Roman" w:hAnsi="Times New Roman" w:cs="Times New Roman"/>
+                <w:color w:val="161718" w:themeColor="text1"/>
+                <w:sz w:val="24"/>
+                <w:szCs w:val="24"/>
+              </w:rPr>
+            </w:pPr>
+            <w:r>
+              <w:rPr>
+                <w:rFonts w:ascii="Times New Roman" w:hAnsi="Times New Roman" w:cs="Times New Roman"/>
+                <w:b w:val="0"/>
+                <w:bCs w:val="0"/>
+                <w:color w:val="161718" w:themeColor="text1"/>
+                <w:sz w:val="24"/>
+                <w:szCs w:val="24"/>
+              </w:rPr>
+              <w:t xml:space="preserve">1: El usuario puede </w:t>
+            </w:r>
+            <w:r>
+              <w:rPr>
+                <w:rFonts w:ascii="Times New Roman" w:hAnsi="Times New Roman" w:cs="Times New Roman"/>
+                <w:b w:val="0"/>
+                <w:bCs w:val="0"/>
+                <w:color w:val="161718" w:themeColor="text1"/>
+                <w:sz w:val="24"/>
+                <w:szCs w:val="24"/>
+              </w:rPr>
+              <w:t>comprar una oferta específica de entre la lista pulsando sobre ella.</w:t>
+            </w:r>
+          </w:p>
+          <w:p>
+            <w:pPr>
+              <w:jc w:val="both"/>
+              <w:rPr>
+                <w:rFonts w:ascii="Times New Roman" w:hAnsi="Times New Roman" w:cs="Times New Roman"/>
+                <w:color w:val="161718" w:themeColor="text1"/>
+                <w:sz w:val="24"/>
+                <w:szCs w:val="24"/>
+              </w:rPr>
+            </w:pPr>
+            <w:r>
+              <w:rPr>
+                <w:rFonts w:ascii="Times New Roman" w:hAnsi="Times New Roman" w:cs="Times New Roman"/>
+                <w:b w:val="0"/>
+                <w:bCs w:val="0"/>
+                <w:color w:val="161718" w:themeColor="text1"/>
+                <w:sz w:val="24"/>
+                <w:szCs w:val="24"/>
+              </w:rPr>
+              <w:t>2:</w:t>
+            </w:r>
+            <w:r>
+              <w:rPr>
+                <w:rFonts w:ascii="Times New Roman" w:hAnsi="Times New Roman" w:cs="Times New Roman"/>
+                <w:b w:val="0"/>
+                <w:bCs w:val="0"/>
+                <w:color w:val="161718" w:themeColor="text1"/>
+                <w:sz w:val="24"/>
+                <w:szCs w:val="24"/>
+              </w:rPr>
+              <w:t xml:space="preserve"> El usuario puede volver a la pantalla anterior</w:t>
+            </w:r>
+            <w:r>
+              <w:rPr>
+                <w:rFonts w:ascii="Times New Roman" w:hAnsi="Times New Roman" w:cs="Times New Roman"/>
+                <w:b w:val="0"/>
+                <w:bCs w:val="0"/>
+                <w:color w:val="161718" w:themeColor="text1"/>
+                <w:sz w:val="24"/>
+                <w:szCs w:val="24"/>
+              </w:rPr>
+              <w:t xml:space="preserve"> pulsando el botón con forma de cruz de la parte inferior.</w:t>
+            </w:r>
+          </w:p>
+          <w:p>
+            <w:pPr>
+              <w:jc w:val="both"/>
+              <w:rPr>
+                <w:rFonts w:ascii="Times New Roman" w:hAnsi="Times New Roman" w:cs="Times New Roman"/>
+                <w:color w:val="161718" w:themeColor="text1"/>
+                <w:sz w:val="24"/>
+                <w:szCs w:val="24"/>
+              </w:rPr>
+            </w:pPr>
+            <w:r>
+              <w:rPr>
+                <w:rFonts w:ascii="Times New Roman" w:hAnsi="Times New Roman" w:cs="Times New Roman"/>
+                <w:b w:val="0"/>
+                <w:bCs w:val="0"/>
+                <w:color w:val="161718" w:themeColor="text1"/>
+                <w:sz w:val="24"/>
+                <w:szCs w:val="24"/>
+              </w:rPr>
+              <w:t>3: El usuario puede ver un anuncio a cambio de “</w:t>
+            </w:r>
+            <w:proofErr w:type="spellStart"/>
+            <w:r>
+              <w:rPr>
+                <w:rFonts w:ascii="Times New Roman" w:hAnsi="Times New Roman" w:cs="Times New Roman"/>
+                <w:b w:val="0"/>
+                <w:bCs w:val="0"/>
+                <w:color w:val="161718" w:themeColor="text1"/>
+                <w:sz w:val="24"/>
+                <w:szCs w:val="24"/>
+              </w:rPr>
+              <w:t>grollies</w:t>
+            </w:r>
+            <w:proofErr w:type="spellEnd"/>
+            <w:r>
+              <w:rPr>
+                <w:rFonts w:ascii="Times New Roman" w:hAnsi="Times New Roman" w:cs="Times New Roman"/>
+                <w:b w:val="0"/>
+                <w:bCs w:val="0"/>
+                <w:color w:val="161718" w:themeColor="text1"/>
+                <w:sz w:val="24"/>
+                <w:szCs w:val="24"/>
+              </w:rPr>
+              <w:t>” pulsando el botón gratis de la primera oferta, siempre y cuando no haya visto 10 ese mismo día.</w:t>
+            </w:r>
+          </w:p>
+          <w:p>
+            <w:pPr>
+              <w:jc w:val="both"/>
+              <w:rPr>
+                <w:rFonts w:ascii="Times New Roman" w:hAnsi="Times New Roman" w:cs="Times New Roman"/>
+                <w:b w:val="0"/>
+                <w:bCs w:val="0"/>
+                <w:color w:val="161718" w:themeColor="text1"/>
+                <w:sz w:val="24"/>
+                <w:szCs w:val="24"/>
+              </w:rPr>
+            </w:pPr>
+            <w:r>
+              <w:rPr>
+                <w:rFonts w:ascii="Times New Roman" w:hAnsi="Times New Roman" w:cs="Times New Roman"/>
+                <w:b w:val="0"/>
+                <w:bCs w:val="0"/>
+                <w:color w:val="161718" w:themeColor="text1"/>
+                <w:sz w:val="24"/>
+                <w:szCs w:val="24"/>
+              </w:rPr>
+              <w:t>4: El usuario puede acceder a cualquier pantalla principal</w:t>
+            </w:r>
+            <w:r>
+              <w:rPr>
+                <w:rFonts w:ascii="Times New Roman" w:hAnsi="Times New Roman" w:cs="Times New Roman"/>
+                <w:b w:val="0"/>
+                <w:bCs w:val="0"/>
+                <w:color w:val="161718" w:themeColor="text1"/>
+                <w:sz w:val="24"/>
+                <w:szCs w:val="24"/>
+              </w:rPr>
+              <w:t xml:space="preserve"> pulsando el botón correspondiente en la parte inferior.</w:t>
+            </w:r>
+          </w:p>
+        </w:tc>
+      </w:tr>
+    </w:tbl>
+    <w:p>
+      <w:pPr>
+        <w:spacing w:after="200"/>
+        <w:rPr>
+          <w:rFonts w:ascii="Times New Roman" w:hAnsi="Times New Roman"/>
+          <w:bCs/>
+          <w:color w:val="161718" w:themeColor="text1"/>
+          <w:sz w:val="24"/>
+          <w:szCs w:val="24"/>
+        </w:rPr>
+      </w:pPr>
+    </w:p>
+    <w:p>
+      <w:pPr>
+        <w:spacing w:after="200"/>
+        <w:rPr>
+          <w:rFonts w:ascii="Times New Roman" w:hAnsi="Times New Roman"/>
+          <w:bCs/>
+          <w:color w:val="161718" w:themeColor="text1"/>
+          <w:sz w:val="24"/>
+          <w:szCs w:val="24"/>
+        </w:rPr>
+      </w:pPr>
+      <w:r>
+        <w:rPr>
+          <w:noProof/>
+        </w:rPr>
+        <w:drawing>
+          <wp:anchor distT="0" distB="0" distL="114300" distR="114300" simplePos="0" relativeHeight="251685888" behindDoc="0" locked="0" layoutInCell="1" allowOverlap="1" wp14:anchorId="4F939696" wp14:editId="5C2C9E58">
+            <wp:simplePos x="0" y="0"/>
+            <wp:positionH relativeFrom="margin">
+              <wp:align>center</wp:align>
+            </wp:positionH>
+            <wp:positionV relativeFrom="paragraph">
+              <wp:posOffset>153975</wp:posOffset>
+            </wp:positionV>
+            <wp:extent cx="2706683" cy="4680000"/>
+            <wp:effectExtent l="0" t="0" r="0" b="6350"/>
+            <wp:wrapSquare wrapText="bothSides"/>
+            <wp:docPr id="17" name="Imagen 17"/>
+            <wp:cNvGraphicFramePr>
+              <a:graphicFrameLocks xmlns:a="http://schemas.openxmlformats.org/drawingml/2006/main" noChangeAspect="1"/>
+            </wp:cNvGraphicFramePr>
+            <a:graphic xmlns:a="http://schemas.openxmlformats.org/drawingml/2006/main">
+              <a:graphicData uri="http://schemas.openxmlformats.org/drawingml/2006/picture">
+                <pic:pic xmlns:pic="http://schemas.openxmlformats.org/drawingml/2006/picture">
+                  <pic:nvPicPr>
+                    <pic:cNvPr id="1" name=""/>
+                    <pic:cNvPicPr/>
+                  </pic:nvPicPr>
+                  <pic:blipFill rotWithShape="1">
+                    <a:blip r:embed="rId15"/>
+                    <a:srcRect l="36223" t="12469" r="36027" b="10760"/>
+                    <a:stretch/>
+                  </pic:blipFill>
+                  <pic:spPr bwMode="auto">
+                    <a:xfrm>
+                      <a:off x="0" y="0"/>
+                      <a:ext cx="2706683" cy="4680000"/>
+                    </a:xfrm>
+                    <a:prstGeom prst="rect">
+                      <a:avLst/>
+                    </a:prstGeom>
+                    <a:ln>
+                      <a:noFill/>
+                    </a:ln>
+                    <a:extLst>
+                      <a:ext uri="{53640926-AAD7-44D8-BBD7-CCE9431645EC}">
+                        <a14:shadowObscured xmlns:a14="http://schemas.microsoft.com/office/drawing/2010/main"/>
+                      </a:ext>
+                    </a:extLst>
+                  </pic:spPr>
+                </pic:pic>
+              </a:graphicData>
+            </a:graphic>
+            <wp14:sizeRelH relativeFrom="margin">
+              <wp14:pctWidth>0</wp14:pctWidth>
+            </wp14:sizeRelH>
+            <wp14:sizeRelV relativeFrom="margin">
+              <wp14:pctHeight>0</wp14:pctHeight>
+            </wp14:sizeRelV>
+          </wp:anchor>
+        </w:drawing>
+      </w:r>
       <w:r>
         <w:rPr>
           <w:rFonts w:ascii="Times New Roman" w:hAnsi="Times New Roman"/>
@@ -4294,7 +5822,29 @@
           <w:sz w:val="24"/>
           <w:szCs w:val="24"/>
         </w:rPr>
-        <w:t>Del módulo Usuarios: Se necesitará guardar el correo electrónico asociado, la contraseña necesaria para iniciar sesión, un historial de mensajes con otros usuarios, la cantidad de “grollies” disponibles, los favores solicitados por el usuario, los favores que el usuario está realizando, la configuración elegida y el nombre y foto de perfil.</w:t>
+        <w:t>Del módulo Usuarios: Se necesitará guardar el correo electrónico asociado, la contraseña necesaria para iniciar sesión, un historial de mensajes con otros usuarios, la cantidad de “</w:t>
+      </w:r>
+      <w:proofErr w:type="spellStart"/>
+      <w:r>
+        <w:rPr>
+          <w:rFonts w:ascii="Times New Roman" w:hAnsi="Times New Roman"/>
+          <w:bCs/>
+          <w:color w:val="161718" w:themeColor="text1"/>
+          <w:sz w:val="24"/>
+          <w:szCs w:val="24"/>
+        </w:rPr>
+        <w:t>grollies</w:t>
+      </w:r>
+      <w:proofErr w:type="spellEnd"/>
+      <w:r>
+        <w:rPr>
+          <w:rFonts w:ascii="Times New Roman" w:hAnsi="Times New Roman"/>
+          <w:bCs/>
+          <w:color w:val="161718" w:themeColor="text1"/>
+          <w:sz w:val="24"/>
+          <w:szCs w:val="24"/>
+        </w:rPr>
+        <w:t>” disponibles, los favores solicitados por el usuario, los favores que el usuario está realizando, la configuración elegida y el nombre y foto de perfil.</w:t>
       </w:r>
     </w:p>
     <w:p>
@@ -4373,7 +5923,29 @@
           <w:sz w:val="24"/>
           <w:szCs w:val="24"/>
         </w:rPr>
-        <w:t>El segundo aspecto relevante es la implementación de los servicios de Google Maps dentro de la aplicación, pues es el método mediante el cual los usuarios serán capaces de indicar los lugares de realización y entrega de un favor.</w:t>
+        <w:t xml:space="preserve">El segundo aspecto relevante es la implementación de los servicios de Google </w:t>
+      </w:r>
+      <w:proofErr w:type="spellStart"/>
+      <w:r>
+        <w:rPr>
+          <w:rFonts w:ascii="Times New Roman" w:hAnsi="Times New Roman"/>
+          <w:bCs/>
+          <w:color w:val="161718" w:themeColor="text1"/>
+          <w:sz w:val="24"/>
+          <w:szCs w:val="24"/>
+        </w:rPr>
+        <w:t>Maps</w:t>
+      </w:r>
+      <w:proofErr w:type="spellEnd"/>
+      <w:r>
+        <w:rPr>
+          <w:rFonts w:ascii="Times New Roman" w:hAnsi="Times New Roman"/>
+          <w:bCs/>
+          <w:color w:val="161718" w:themeColor="text1"/>
+          <w:sz w:val="24"/>
+          <w:szCs w:val="24"/>
+        </w:rPr>
+        <w:t xml:space="preserve"> dentro de la aplicación, pues es el método mediante el cual los usuarios serán capaces de indicar los lugares de realización y entrega de un favor.</w:t>
       </w:r>
     </w:p>
     <w:p>
@@ -4418,15 +5990,7 @@
           <w:color w:val="FFFFFF" w:themeColor="background1"/>
           <w:sz w:val="32"/>
         </w:rPr>
-        <w:t xml:space="preserve">Interfaces de </w:t>
-      </w:r>
-      <w:r>
-        <w:rPr>
-          <w:rFonts w:ascii="Times New Roman" w:hAnsi="Times New Roman"/>
-          <w:color w:val="FFFFFF" w:themeColor="background1"/>
-          <w:sz w:val="32"/>
-        </w:rPr>
-        <w:t>comunicación</w:t>
+        <w:t>Interfaces de comunicación</w:t>
       </w:r>
     </w:p>
     <w:p>
@@ -4476,14 +6040,12 @@
         </w:rPr>
         <w:t xml:space="preserve"> Cualquier dispositivo que reúna las condiciones mínimas de hardware y software que tenga la aplicación descargada deberá ser capaz de comunicarse con el servidor a través de Internet.</w:t>
       </w:r>
-      <w:bookmarkStart w:id="0" w:name="_GoBack"/>
-      <w:bookmarkEnd w:id="0"/>
     </w:p>
     <w:sectPr>
-      <w:headerReference w:type="default" r:id="rId10"/>
-      <w:footerReference w:type="default" r:id="rId11"/>
-      <w:headerReference w:type="first" r:id="rId12"/>
-      <w:footerReference w:type="first" r:id="rId13"/>
+      <w:headerReference w:type="default" r:id="rId16"/>
+      <w:footerReference w:type="default" r:id="rId17"/>
+      <w:headerReference w:type="first" r:id="rId18"/>
+      <w:footerReference w:type="first" r:id="rId19"/>
       <w:pgSz w:w="12240" w:h="15840"/>
       <w:pgMar w:top="720" w:right="1151" w:bottom="720" w:left="1151" w:header="0" w:footer="0" w:gutter="0"/>
       <w:pgNumType w:start="1"/>
@@ -9763,7 +11325,7 @@
 </file>
 
 <file path=customXml/itemProps1.xml><?xml version="1.0" encoding="utf-8"?>
-<ds:datastoreItem xmlns:ds="http://schemas.openxmlformats.org/officeDocument/2006/customXml" ds:itemID="{2C6D5D45-40F4-45AD-BF9A-360E6906EE75}">
+<ds:datastoreItem xmlns:ds="http://schemas.openxmlformats.org/officeDocument/2006/customXml" ds:itemID="{6541078F-03DC-498A-8864-8328B0F6D3EC}">
   <ds:schemaRefs>
     <ds:schemaRef ds:uri="http://schemas.openxmlformats.org/officeDocument/2006/bibliography"/>
   </ds:schemaRefs>

</xml_diff>

<commit_message>
Finished part 3 of SRS and finished first complete version of prototype
</commit_message>
<xml_diff>
--- a/ENTREGA/SRS/3. Interfaces TERMINADO.docx
+++ b/ENTREGA/SRS/3. Interfaces TERMINADO.docx
@@ -518,33 +518,21 @@
           <w:lang w:eastAsia="es-ES"/>
         </w:rPr>
       </w:pPr>
-    </w:p>
-    <w:p>
-      <w:pPr>
-        <w:spacing w:after="200"/>
-        <w:jc w:val="both"/>
-        <w:rPr>
-          <w:rFonts w:ascii="Times New Roman" w:eastAsia="Times New Roman" w:hAnsi="Times New Roman" w:cs="Times New Roman"/>
-          <w:color w:val="222222"/>
-          <w:szCs w:val="28"/>
-          <w:lang w:eastAsia="es-ES"/>
-        </w:rPr>
-      </w:pPr>
       <w:r>
         <w:rPr>
           <w:noProof/>
         </w:rPr>
         <w:drawing>
-          <wp:anchor distT="0" distB="0" distL="114300" distR="114300" simplePos="0" relativeHeight="251667456" behindDoc="0" locked="0" layoutInCell="1" allowOverlap="1" wp14:anchorId="4C751123" wp14:editId="4B7D8B1C">
+          <wp:anchor distT="0" distB="0" distL="114300" distR="114300" simplePos="0" relativeHeight="251667456" behindDoc="0" locked="0" layoutInCell="1" allowOverlap="1" wp14:anchorId="4C751123" wp14:editId="696510D9">
             <wp:simplePos x="0" y="0"/>
             <wp:positionH relativeFrom="margin">
               <wp:align>center</wp:align>
             </wp:positionH>
             <wp:positionV relativeFrom="paragraph">
-              <wp:posOffset>9643</wp:posOffset>
+              <wp:posOffset>2583815</wp:posOffset>
             </wp:positionV>
-            <wp:extent cx="1764665" cy="3147060"/>
-            <wp:effectExtent l="0" t="0" r="6985" b="0"/>
+            <wp:extent cx="1962150" cy="3498850"/>
+            <wp:effectExtent l="0" t="0" r="0" b="6350"/>
             <wp:wrapSquare wrapText="bothSides"/>
             <wp:docPr id="7" name="Imagen 7"/>
             <wp:cNvGraphicFramePr>
@@ -565,7 +553,2221 @@
                   <pic:spPr bwMode="auto">
                     <a:xfrm>
                       <a:off x="0" y="0"/>
-                      <a:ext cx="1764665" cy="3147060"/>
+                      <a:ext cx="1962150" cy="3498850"/>
+                    </a:xfrm>
+                    <a:prstGeom prst="rect">
+                      <a:avLst/>
+                    </a:prstGeom>
+                    <a:ln>
+                      <a:noFill/>
+                    </a:ln>
+                    <a:extLst>
+                      <a:ext uri="{53640926-AAD7-44D8-BBD7-CCE9431645EC}">
+                        <a14:shadowObscured xmlns:a14="http://schemas.microsoft.com/office/drawing/2010/main"/>
+                      </a:ext>
+                    </a:extLst>
+                  </pic:spPr>
+                </pic:pic>
+              </a:graphicData>
+            </a:graphic>
+            <wp14:sizeRelH relativeFrom="margin">
+              <wp14:pctWidth>0</wp14:pctWidth>
+            </wp14:sizeRelH>
+            <wp14:sizeRelV relativeFrom="margin">
+              <wp14:pctHeight>0</wp14:pctHeight>
+            </wp14:sizeRelV>
+          </wp:anchor>
+        </w:drawing>
+      </w:r>
+    </w:p>
+    <w:p>
+      <w:pPr>
+        <w:spacing w:after="200"/>
+        <w:jc w:val="both"/>
+        <w:rPr>
+          <w:rFonts w:ascii="Times New Roman" w:eastAsia="Times New Roman" w:hAnsi="Times New Roman" w:cs="Times New Roman"/>
+          <w:color w:val="222222"/>
+          <w:szCs w:val="28"/>
+          <w:lang w:eastAsia="es-ES"/>
+        </w:rPr>
+      </w:pPr>
+      <w:r>
+        <w:rPr>
+          <w:rFonts w:ascii="Times New Roman" w:eastAsia="Times New Roman" w:hAnsi="Times New Roman" w:cs="Times New Roman"/>
+          <w:color w:val="222222"/>
+          <w:szCs w:val="28"/>
+          <w:lang w:eastAsia="es-ES"/>
+        </w:rPr>
+        <w:br w:type="page"/>
+      </w:r>
+    </w:p>
+    <w:tbl>
+      <w:tblPr>
+        <w:tblStyle w:val="Tablaconcuadrcula4-nfasis6"/>
+        <w:tblpPr w:leftFromText="142" w:rightFromText="142" w:vertAnchor="page" w:horzAnchor="margin" w:tblpY="1349"/>
+        <w:tblW w:w="5000" w:type="pct"/>
+        <w:tblLook w:val="04A0" w:firstRow="1" w:lastRow="0" w:firstColumn="1" w:lastColumn="0" w:noHBand="0" w:noVBand="1"/>
+      </w:tblPr>
+      <w:tblGrid>
+        <w:gridCol w:w="9928"/>
+      </w:tblGrid>
+      <w:tr>
+        <w:trPr>
+          <w:cnfStyle w:val="100000000000" w:firstRow="1" w:lastRow="0" w:firstColumn="0" w:lastColumn="0" w:oddVBand="0" w:evenVBand="0" w:oddHBand="0" w:evenHBand="0" w:firstRowFirstColumn="0" w:firstRowLastColumn="0" w:lastRowFirstColumn="0" w:lastRowLastColumn="0"/>
+          <w:trHeight w:val="348"/>
+        </w:trPr>
+        <w:tc>
+          <w:tcPr>
+            <w:cnfStyle w:val="001000000000" w:firstRow="0" w:lastRow="0" w:firstColumn="1" w:lastColumn="0" w:oddVBand="0" w:evenVBand="0" w:oddHBand="0" w:evenHBand="0" w:firstRowFirstColumn="0" w:firstRowLastColumn="0" w:lastRowFirstColumn="0" w:lastRowLastColumn="0"/>
+            <w:tcW w:w="5000" w:type="pct"/>
+          </w:tcPr>
+          <w:p>
+            <w:pPr>
+              <w:jc w:val="both"/>
+              <w:rPr>
+                <w:rFonts w:ascii="Times New Roman" w:hAnsi="Times New Roman" w:cs="Times New Roman"/>
+                <w:sz w:val="24"/>
+                <w:szCs w:val="24"/>
+              </w:rPr>
+            </w:pPr>
+            <w:r>
+              <w:rPr>
+                <w:rFonts w:ascii="Times New Roman" w:hAnsi="Times New Roman" w:cs="Times New Roman"/>
+                <w:sz w:val="24"/>
+                <w:szCs w:val="24"/>
+              </w:rPr>
+              <w:lastRenderedPageBreak/>
+              <w:t>Pantalla de inicio de sesión</w:t>
+            </w:r>
+          </w:p>
+        </w:tc>
+      </w:tr>
+      <w:tr>
+        <w:trPr>
+          <w:cnfStyle w:val="000000100000" w:firstRow="0" w:lastRow="0" w:firstColumn="0" w:lastColumn="0" w:oddVBand="0" w:evenVBand="0" w:oddHBand="1" w:evenHBand="0" w:firstRowFirstColumn="0" w:firstRowLastColumn="0" w:lastRowFirstColumn="0" w:lastRowLastColumn="0"/>
+          <w:trHeight w:val="348"/>
+        </w:trPr>
+        <w:tc>
+          <w:tcPr>
+            <w:cnfStyle w:val="001000000000" w:firstRow="0" w:lastRow="0" w:firstColumn="1" w:lastColumn="0" w:oddVBand="0" w:evenVBand="0" w:oddHBand="0" w:evenHBand="0" w:firstRowFirstColumn="0" w:firstRowLastColumn="0" w:lastRowFirstColumn="0" w:lastRowLastColumn="0"/>
+            <w:tcW w:w="5000" w:type="pct"/>
+          </w:tcPr>
+          <w:p>
+            <w:pPr>
+              <w:jc w:val="both"/>
+              <w:rPr>
+                <w:rFonts w:ascii="Times New Roman" w:hAnsi="Times New Roman" w:cs="Times New Roman"/>
+                <w:color w:val="161718" w:themeColor="text1"/>
+                <w:sz w:val="24"/>
+                <w:szCs w:val="24"/>
+              </w:rPr>
+            </w:pPr>
+            <w:r>
+              <w:rPr>
+                <w:rFonts w:ascii="Times New Roman" w:hAnsi="Times New Roman" w:cs="Times New Roman"/>
+                <w:color w:val="161718" w:themeColor="text1"/>
+                <w:sz w:val="24"/>
+                <w:szCs w:val="24"/>
+              </w:rPr>
+              <w:t>Descripción:</w:t>
+            </w:r>
+          </w:p>
+        </w:tc>
+      </w:tr>
+      <w:tr>
+        <w:trPr>
+          <w:trHeight w:val="375"/>
+        </w:trPr>
+        <w:tc>
+          <w:tcPr>
+            <w:cnfStyle w:val="001000000000" w:firstRow="0" w:lastRow="0" w:firstColumn="1" w:lastColumn="0" w:oddVBand="0" w:evenVBand="0" w:oddHBand="0" w:evenHBand="0" w:firstRowFirstColumn="0" w:firstRowLastColumn="0" w:lastRowFirstColumn="0" w:lastRowLastColumn="0"/>
+            <w:tcW w:w="5000" w:type="pct"/>
+          </w:tcPr>
+          <w:p>
+            <w:pPr>
+              <w:jc w:val="both"/>
+              <w:rPr>
+                <w:rFonts w:ascii="Times New Roman" w:hAnsi="Times New Roman" w:cs="Times New Roman"/>
+                <w:b w:val="0"/>
+                <w:bCs w:val="0"/>
+                <w:color w:val="161718" w:themeColor="text1"/>
+                <w:sz w:val="24"/>
+                <w:szCs w:val="24"/>
+              </w:rPr>
+            </w:pPr>
+            <w:r>
+              <w:rPr>
+                <w:rFonts w:ascii="Times New Roman" w:hAnsi="Times New Roman" w:cs="Times New Roman"/>
+                <w:b w:val="0"/>
+                <w:bCs w:val="0"/>
+                <w:color w:val="161718" w:themeColor="text1"/>
+                <w:sz w:val="24"/>
+                <w:szCs w:val="24"/>
+              </w:rPr>
+              <w:t>Pantalla de en la que el usuario ha de identificarse para poder acceder a todas las funcionalidades.</w:t>
+            </w:r>
+          </w:p>
+        </w:tc>
+      </w:tr>
+      <w:tr>
+        <w:trPr>
+          <w:cnfStyle w:val="000000100000" w:firstRow="0" w:lastRow="0" w:firstColumn="0" w:lastColumn="0" w:oddVBand="0" w:evenVBand="0" w:oddHBand="1" w:evenHBand="0" w:firstRowFirstColumn="0" w:firstRowLastColumn="0" w:lastRowFirstColumn="0" w:lastRowLastColumn="0"/>
+          <w:trHeight w:val="375"/>
+        </w:trPr>
+        <w:tc>
+          <w:tcPr>
+            <w:cnfStyle w:val="001000000000" w:firstRow="0" w:lastRow="0" w:firstColumn="1" w:lastColumn="0" w:oddVBand="0" w:evenVBand="0" w:oddHBand="0" w:evenHBand="0" w:firstRowFirstColumn="0" w:firstRowLastColumn="0" w:lastRowFirstColumn="0" w:lastRowLastColumn="0"/>
+            <w:tcW w:w="5000" w:type="pct"/>
+          </w:tcPr>
+          <w:p>
+            <w:pPr>
+              <w:jc w:val="both"/>
+              <w:rPr>
+                <w:rFonts w:ascii="Times New Roman" w:hAnsi="Times New Roman" w:cs="Times New Roman"/>
+                <w:color w:val="161718" w:themeColor="text1"/>
+                <w:sz w:val="24"/>
+                <w:szCs w:val="24"/>
+              </w:rPr>
+            </w:pPr>
+            <w:r>
+              <w:rPr>
+                <w:rFonts w:ascii="Times New Roman" w:hAnsi="Times New Roman" w:cs="Times New Roman"/>
+                <w:color w:val="161718" w:themeColor="text1"/>
+                <w:sz w:val="24"/>
+                <w:szCs w:val="24"/>
+              </w:rPr>
+              <w:t>Precondiciones:</w:t>
+            </w:r>
+          </w:p>
+        </w:tc>
+      </w:tr>
+      <w:tr>
+        <w:trPr>
+          <w:trHeight w:val="348"/>
+        </w:trPr>
+        <w:tc>
+          <w:tcPr>
+            <w:cnfStyle w:val="001000000000" w:firstRow="0" w:lastRow="0" w:firstColumn="1" w:lastColumn="0" w:oddVBand="0" w:evenVBand="0" w:oddHBand="0" w:evenHBand="0" w:firstRowFirstColumn="0" w:firstRowLastColumn="0" w:lastRowFirstColumn="0" w:lastRowLastColumn="0"/>
+            <w:tcW w:w="5000" w:type="pct"/>
+          </w:tcPr>
+          <w:p>
+            <w:pPr>
+              <w:jc w:val="both"/>
+              <w:rPr>
+                <w:rFonts w:ascii="Times New Roman" w:hAnsi="Times New Roman" w:cs="Times New Roman"/>
+                <w:b w:val="0"/>
+                <w:bCs w:val="0"/>
+                <w:color w:val="161718" w:themeColor="text1"/>
+                <w:sz w:val="24"/>
+                <w:szCs w:val="24"/>
+              </w:rPr>
+            </w:pPr>
+            <w:r>
+              <w:rPr>
+                <w:rFonts w:ascii="Times New Roman" w:hAnsi="Times New Roman" w:cs="Times New Roman"/>
+                <w:b w:val="0"/>
+                <w:bCs w:val="0"/>
+                <w:color w:val="161718" w:themeColor="text1"/>
+                <w:sz w:val="24"/>
+                <w:szCs w:val="24"/>
+              </w:rPr>
+              <w:t>La aplicación se ha conectado con el servidor y ha detectado que no hay ningún usuario identificado.</w:t>
+            </w:r>
+          </w:p>
+        </w:tc>
+      </w:tr>
+      <w:tr>
+        <w:trPr>
+          <w:cnfStyle w:val="000000100000" w:firstRow="0" w:lastRow="0" w:firstColumn="0" w:lastColumn="0" w:oddVBand="0" w:evenVBand="0" w:oddHBand="1" w:evenHBand="0" w:firstRowFirstColumn="0" w:firstRowLastColumn="0" w:lastRowFirstColumn="0" w:lastRowLastColumn="0"/>
+          <w:trHeight w:val="348"/>
+        </w:trPr>
+        <w:tc>
+          <w:tcPr>
+            <w:cnfStyle w:val="001000000000" w:firstRow="0" w:lastRow="0" w:firstColumn="1" w:lastColumn="0" w:oddVBand="0" w:evenVBand="0" w:oddHBand="0" w:evenHBand="0" w:firstRowFirstColumn="0" w:firstRowLastColumn="0" w:lastRowFirstColumn="0" w:lastRowLastColumn="0"/>
+            <w:tcW w:w="5000" w:type="pct"/>
+          </w:tcPr>
+          <w:p>
+            <w:pPr>
+              <w:jc w:val="both"/>
+              <w:rPr>
+                <w:rFonts w:ascii="Times New Roman" w:hAnsi="Times New Roman" w:cs="Times New Roman"/>
+                <w:color w:val="161718" w:themeColor="text1"/>
+                <w:sz w:val="24"/>
+                <w:szCs w:val="24"/>
+              </w:rPr>
+            </w:pPr>
+            <w:r>
+              <w:rPr>
+                <w:rFonts w:ascii="Times New Roman" w:hAnsi="Times New Roman" w:cs="Times New Roman"/>
+                <w:color w:val="161718" w:themeColor="text1"/>
+                <w:sz w:val="24"/>
+                <w:szCs w:val="24"/>
+              </w:rPr>
+              <w:t>Postcondiciones:</w:t>
+            </w:r>
+          </w:p>
+        </w:tc>
+      </w:tr>
+      <w:tr>
+        <w:trPr>
+          <w:trHeight w:val="619"/>
+        </w:trPr>
+        <w:tc>
+          <w:tcPr>
+            <w:cnfStyle w:val="001000000000" w:firstRow="0" w:lastRow="0" w:firstColumn="1" w:lastColumn="0" w:oddVBand="0" w:evenVBand="0" w:oddHBand="0" w:evenHBand="0" w:firstRowFirstColumn="0" w:firstRowLastColumn="0" w:lastRowFirstColumn="0" w:lastRowLastColumn="0"/>
+            <w:tcW w:w="5000" w:type="pct"/>
+          </w:tcPr>
+          <w:p>
+            <w:pPr>
+              <w:jc w:val="both"/>
+              <w:rPr>
+                <w:rFonts w:ascii="Times New Roman" w:hAnsi="Times New Roman" w:cs="Times New Roman"/>
+                <w:color w:val="161718" w:themeColor="text1"/>
+                <w:sz w:val="24"/>
+                <w:szCs w:val="24"/>
+              </w:rPr>
+            </w:pPr>
+            <w:r>
+              <w:rPr>
+                <w:rFonts w:ascii="Times New Roman" w:hAnsi="Times New Roman" w:cs="Times New Roman"/>
+                <w:b w:val="0"/>
+                <w:bCs w:val="0"/>
+                <w:color w:val="161718" w:themeColor="text1"/>
+                <w:sz w:val="24"/>
+                <w:szCs w:val="24"/>
+              </w:rPr>
+              <w:t>Éxito: El usuario es dirigido a la pantalla principal o a la pantalla de registro.</w:t>
+            </w:r>
+          </w:p>
+          <w:p>
+            <w:pPr>
+              <w:jc w:val="both"/>
+              <w:rPr>
+                <w:rFonts w:ascii="Times New Roman" w:hAnsi="Times New Roman" w:cs="Times New Roman"/>
+                <w:b w:val="0"/>
+                <w:bCs w:val="0"/>
+                <w:color w:val="161718" w:themeColor="text1"/>
+                <w:sz w:val="24"/>
+                <w:szCs w:val="24"/>
+              </w:rPr>
+            </w:pPr>
+            <w:r>
+              <w:rPr>
+                <w:rFonts w:ascii="Times New Roman" w:hAnsi="Times New Roman" w:cs="Times New Roman"/>
+                <w:b w:val="0"/>
+                <w:bCs w:val="0"/>
+                <w:color w:val="161718" w:themeColor="text1"/>
+                <w:sz w:val="24"/>
+                <w:szCs w:val="24"/>
+              </w:rPr>
+              <w:t>Fallo: Se muestra un mensaje de error y se permanece en esta pantalla.</w:t>
+            </w:r>
+          </w:p>
+        </w:tc>
+      </w:tr>
+      <w:tr>
+        <w:trPr>
+          <w:cnfStyle w:val="000000100000" w:firstRow="0" w:lastRow="0" w:firstColumn="0" w:lastColumn="0" w:oddVBand="0" w:evenVBand="0" w:oddHBand="1" w:evenHBand="0" w:firstRowFirstColumn="0" w:firstRowLastColumn="0" w:lastRowFirstColumn="0" w:lastRowLastColumn="0"/>
+          <w:trHeight w:val="348"/>
+        </w:trPr>
+        <w:tc>
+          <w:tcPr>
+            <w:cnfStyle w:val="001000000000" w:firstRow="0" w:lastRow="0" w:firstColumn="1" w:lastColumn="0" w:oddVBand="0" w:evenVBand="0" w:oddHBand="0" w:evenHBand="0" w:firstRowFirstColumn="0" w:firstRowLastColumn="0" w:lastRowFirstColumn="0" w:lastRowLastColumn="0"/>
+            <w:tcW w:w="5000" w:type="pct"/>
+          </w:tcPr>
+          <w:p>
+            <w:pPr>
+              <w:jc w:val="both"/>
+              <w:rPr>
+                <w:rFonts w:ascii="Times New Roman" w:hAnsi="Times New Roman" w:cs="Times New Roman"/>
+                <w:color w:val="161718" w:themeColor="text1"/>
+                <w:sz w:val="24"/>
+                <w:szCs w:val="24"/>
+              </w:rPr>
+            </w:pPr>
+            <w:r>
+              <w:rPr>
+                <w:rFonts w:ascii="Times New Roman" w:hAnsi="Times New Roman" w:cs="Times New Roman"/>
+                <w:color w:val="161718" w:themeColor="text1"/>
+                <w:sz w:val="24"/>
+                <w:szCs w:val="24"/>
+              </w:rPr>
+              <w:t>Acciones a realizar:</w:t>
+            </w:r>
+          </w:p>
+        </w:tc>
+      </w:tr>
+      <w:tr>
+        <w:trPr>
+          <w:trHeight w:val="348"/>
+        </w:trPr>
+        <w:tc>
+          <w:tcPr>
+            <w:cnfStyle w:val="001000000000" w:firstRow="0" w:lastRow="0" w:firstColumn="1" w:lastColumn="0" w:oddVBand="0" w:evenVBand="0" w:oddHBand="0" w:evenHBand="0" w:firstRowFirstColumn="0" w:firstRowLastColumn="0" w:lastRowFirstColumn="0" w:lastRowLastColumn="0"/>
+            <w:tcW w:w="5000" w:type="pct"/>
+          </w:tcPr>
+          <w:p>
+            <w:pPr>
+              <w:jc w:val="both"/>
+              <w:rPr>
+                <w:rFonts w:ascii="Times New Roman" w:hAnsi="Times New Roman" w:cs="Times New Roman"/>
+                <w:color w:val="161718" w:themeColor="text1"/>
+                <w:sz w:val="24"/>
+                <w:szCs w:val="24"/>
+              </w:rPr>
+            </w:pPr>
+            <w:r>
+              <w:rPr>
+                <w:rFonts w:ascii="Times New Roman" w:hAnsi="Times New Roman" w:cs="Times New Roman"/>
+                <w:b w:val="0"/>
+                <w:bCs w:val="0"/>
+                <w:color w:val="161718" w:themeColor="text1"/>
+                <w:sz w:val="24"/>
+                <w:szCs w:val="24"/>
+              </w:rPr>
+              <w:t>1: El usuario introduce los datos con los que se registró anteriormente.</w:t>
+            </w:r>
+          </w:p>
+          <w:p>
+            <w:pPr>
+              <w:jc w:val="both"/>
+              <w:rPr>
+                <w:rFonts w:ascii="Times New Roman" w:hAnsi="Times New Roman" w:cs="Times New Roman"/>
+                <w:color w:val="161718" w:themeColor="text1"/>
+                <w:sz w:val="24"/>
+                <w:szCs w:val="24"/>
+              </w:rPr>
+            </w:pPr>
+            <w:r>
+              <w:rPr>
+                <w:rFonts w:ascii="Times New Roman" w:hAnsi="Times New Roman" w:cs="Times New Roman"/>
+                <w:b w:val="0"/>
+                <w:bCs w:val="0"/>
+                <w:color w:val="161718" w:themeColor="text1"/>
+                <w:sz w:val="24"/>
+                <w:szCs w:val="24"/>
+              </w:rPr>
+              <w:t>2: El usuario accede a la pantalla de registro mediante el botón “Registrarse”.</w:t>
+            </w:r>
+          </w:p>
+        </w:tc>
+      </w:tr>
+    </w:tbl>
+    <w:p>
+      <w:pPr>
+        <w:spacing w:after="200"/>
+        <w:jc w:val="both"/>
+        <w:rPr>
+          <w:rFonts w:ascii="Times New Roman" w:eastAsia="Times New Roman" w:hAnsi="Times New Roman" w:cs="Times New Roman"/>
+          <w:color w:val="222222"/>
+          <w:szCs w:val="28"/>
+          <w:lang w:eastAsia="es-ES"/>
+        </w:rPr>
+      </w:pPr>
+    </w:p>
+    <w:p>
+      <w:pPr>
+        <w:spacing w:line="240" w:lineRule="auto"/>
+        <w:jc w:val="both"/>
+        <w:textAlignment w:val="baseline"/>
+        <w:rPr>
+          <w:rFonts w:ascii="Times New Roman" w:eastAsia="Times New Roman" w:hAnsi="Times New Roman" w:cs="Times New Roman"/>
+          <w:color w:val="222222"/>
+          <w:szCs w:val="28"/>
+          <w:lang w:eastAsia="es-ES"/>
+        </w:rPr>
+      </w:pPr>
+    </w:p>
+    <w:p>
+      <w:pPr>
+        <w:spacing w:after="200"/>
+        <w:rPr>
+          <w:rFonts w:ascii="Times New Roman" w:eastAsia="Times New Roman" w:hAnsi="Times New Roman" w:cs="Times New Roman"/>
+          <w:color w:val="222222"/>
+          <w:szCs w:val="28"/>
+          <w:lang w:eastAsia="es-ES"/>
+        </w:rPr>
+      </w:pPr>
+      <w:bookmarkStart w:id="0" w:name="_GoBack"/>
+      <w:bookmarkEnd w:id="0"/>
+      <w:r>
+        <w:rPr>
+          <w:noProof/>
+        </w:rPr>
+        <w:drawing>
+          <wp:anchor distT="0" distB="0" distL="114300" distR="114300" simplePos="0" relativeHeight="251698176" behindDoc="0" locked="0" layoutInCell="1" allowOverlap="1" wp14:anchorId="09E6C423" wp14:editId="20CDBBD2">
+            <wp:simplePos x="0" y="0"/>
+            <wp:positionH relativeFrom="margin">
+              <wp:align>center</wp:align>
+            </wp:positionH>
+            <wp:positionV relativeFrom="paragraph">
+              <wp:posOffset>742315</wp:posOffset>
+            </wp:positionV>
+            <wp:extent cx="2645217" cy="4680000"/>
+            <wp:effectExtent l="0" t="0" r="3175" b="6350"/>
+            <wp:wrapSquare wrapText="bothSides"/>
+            <wp:docPr id="10" name="Imagen 10"/>
+            <wp:cNvGraphicFramePr>
+              <a:graphicFrameLocks xmlns:a="http://schemas.openxmlformats.org/drawingml/2006/main" noChangeAspect="1"/>
+            </wp:cNvGraphicFramePr>
+            <a:graphic xmlns:a="http://schemas.openxmlformats.org/drawingml/2006/main">
+              <a:graphicData uri="http://schemas.openxmlformats.org/drawingml/2006/picture">
+                <pic:pic xmlns:pic="http://schemas.openxmlformats.org/drawingml/2006/picture">
+                  <pic:nvPicPr>
+                    <pic:cNvPr id="1" name=""/>
+                    <pic:cNvPicPr/>
+                  </pic:nvPicPr>
+                  <pic:blipFill rotWithShape="1">
+                    <a:blip r:embed="rId9"/>
+                    <a:srcRect l="36526" t="10626" r="36004" b="11608"/>
+                    <a:stretch/>
+                  </pic:blipFill>
+                  <pic:spPr bwMode="auto">
+                    <a:xfrm>
+                      <a:off x="0" y="0"/>
+                      <a:ext cx="2645217" cy="4680000"/>
+                    </a:xfrm>
+                    <a:prstGeom prst="rect">
+                      <a:avLst/>
+                    </a:prstGeom>
+                    <a:ln>
+                      <a:noFill/>
+                    </a:ln>
+                    <a:extLst>
+                      <a:ext uri="{53640926-AAD7-44D8-BBD7-CCE9431645EC}">
+                        <a14:shadowObscured xmlns:a14="http://schemas.microsoft.com/office/drawing/2010/main"/>
+                      </a:ext>
+                    </a:extLst>
+                  </pic:spPr>
+                </pic:pic>
+              </a:graphicData>
+            </a:graphic>
+            <wp14:sizeRelH relativeFrom="margin">
+              <wp14:pctWidth>0</wp14:pctWidth>
+            </wp14:sizeRelH>
+            <wp14:sizeRelV relativeFrom="margin">
+              <wp14:pctHeight>0</wp14:pctHeight>
+            </wp14:sizeRelV>
+          </wp:anchor>
+        </w:drawing>
+      </w:r>
+      <w:r>
+        <w:rPr>
+          <w:rFonts w:ascii="Times New Roman" w:eastAsia="Times New Roman" w:hAnsi="Times New Roman" w:cs="Times New Roman"/>
+          <w:color w:val="222222"/>
+          <w:szCs w:val="28"/>
+          <w:lang w:eastAsia="es-ES"/>
+        </w:rPr>
+        <w:br w:type="page"/>
+      </w:r>
+    </w:p>
+    <w:tbl>
+      <w:tblPr>
+        <w:tblStyle w:val="Tablaconcuadrcula4-nfasis6"/>
+        <w:tblpPr w:leftFromText="142" w:rightFromText="142" w:vertAnchor="page" w:horzAnchor="margin" w:tblpY="1377"/>
+        <w:tblW w:w="5000" w:type="pct"/>
+        <w:tblLook w:val="04A0" w:firstRow="1" w:lastRow="0" w:firstColumn="1" w:lastColumn="0" w:noHBand="0" w:noVBand="1"/>
+      </w:tblPr>
+      <w:tblGrid>
+        <w:gridCol w:w="9928"/>
+      </w:tblGrid>
+      <w:tr>
+        <w:trPr>
+          <w:cnfStyle w:val="100000000000" w:firstRow="1" w:lastRow="0" w:firstColumn="0" w:lastColumn="0" w:oddVBand="0" w:evenVBand="0" w:oddHBand="0" w:evenHBand="0" w:firstRowFirstColumn="0" w:firstRowLastColumn="0" w:lastRowFirstColumn="0" w:lastRowLastColumn="0"/>
+          <w:trHeight w:val="348"/>
+        </w:trPr>
+        <w:tc>
+          <w:tcPr>
+            <w:cnfStyle w:val="001000000000" w:firstRow="0" w:lastRow="0" w:firstColumn="1" w:lastColumn="0" w:oddVBand="0" w:evenVBand="0" w:oddHBand="0" w:evenHBand="0" w:firstRowFirstColumn="0" w:firstRowLastColumn="0" w:lastRowFirstColumn="0" w:lastRowLastColumn="0"/>
+            <w:tcW w:w="5000" w:type="pct"/>
+          </w:tcPr>
+          <w:p>
+            <w:pPr>
+              <w:jc w:val="both"/>
+              <w:rPr>
+                <w:rFonts w:ascii="Times New Roman" w:hAnsi="Times New Roman" w:cs="Times New Roman"/>
+                <w:sz w:val="24"/>
+                <w:szCs w:val="24"/>
+              </w:rPr>
+            </w:pPr>
+            <w:r>
+              <w:rPr>
+                <w:rFonts w:ascii="Times New Roman" w:hAnsi="Times New Roman" w:cs="Times New Roman"/>
+                <w:sz w:val="24"/>
+                <w:szCs w:val="24"/>
+              </w:rPr>
+              <w:lastRenderedPageBreak/>
+              <w:t>Pantalla de registro</w:t>
+            </w:r>
+          </w:p>
+        </w:tc>
+      </w:tr>
+      <w:tr>
+        <w:trPr>
+          <w:cnfStyle w:val="000000100000" w:firstRow="0" w:lastRow="0" w:firstColumn="0" w:lastColumn="0" w:oddVBand="0" w:evenVBand="0" w:oddHBand="1" w:evenHBand="0" w:firstRowFirstColumn="0" w:firstRowLastColumn="0" w:lastRowFirstColumn="0" w:lastRowLastColumn="0"/>
+          <w:trHeight w:val="348"/>
+        </w:trPr>
+        <w:tc>
+          <w:tcPr>
+            <w:cnfStyle w:val="001000000000" w:firstRow="0" w:lastRow="0" w:firstColumn="1" w:lastColumn="0" w:oddVBand="0" w:evenVBand="0" w:oddHBand="0" w:evenHBand="0" w:firstRowFirstColumn="0" w:firstRowLastColumn="0" w:lastRowFirstColumn="0" w:lastRowLastColumn="0"/>
+            <w:tcW w:w="5000" w:type="pct"/>
+          </w:tcPr>
+          <w:p>
+            <w:pPr>
+              <w:jc w:val="both"/>
+              <w:rPr>
+                <w:rFonts w:ascii="Times New Roman" w:hAnsi="Times New Roman" w:cs="Times New Roman"/>
+                <w:color w:val="161718" w:themeColor="text1"/>
+                <w:sz w:val="24"/>
+                <w:szCs w:val="24"/>
+              </w:rPr>
+            </w:pPr>
+            <w:r>
+              <w:rPr>
+                <w:rFonts w:ascii="Times New Roman" w:hAnsi="Times New Roman" w:cs="Times New Roman"/>
+                <w:color w:val="161718" w:themeColor="text1"/>
+                <w:sz w:val="24"/>
+                <w:szCs w:val="24"/>
+              </w:rPr>
+              <w:t>Descripción:</w:t>
+            </w:r>
+          </w:p>
+        </w:tc>
+      </w:tr>
+      <w:tr>
+        <w:trPr>
+          <w:trHeight w:val="375"/>
+        </w:trPr>
+        <w:tc>
+          <w:tcPr>
+            <w:cnfStyle w:val="001000000000" w:firstRow="0" w:lastRow="0" w:firstColumn="1" w:lastColumn="0" w:oddVBand="0" w:evenVBand="0" w:oddHBand="0" w:evenHBand="0" w:firstRowFirstColumn="0" w:firstRowLastColumn="0" w:lastRowFirstColumn="0" w:lastRowLastColumn="0"/>
+            <w:tcW w:w="5000" w:type="pct"/>
+          </w:tcPr>
+          <w:p>
+            <w:pPr>
+              <w:jc w:val="both"/>
+              <w:rPr>
+                <w:rFonts w:ascii="Times New Roman" w:hAnsi="Times New Roman" w:cs="Times New Roman"/>
+                <w:b w:val="0"/>
+                <w:bCs w:val="0"/>
+                <w:color w:val="161718" w:themeColor="text1"/>
+                <w:sz w:val="24"/>
+                <w:szCs w:val="24"/>
+              </w:rPr>
+            </w:pPr>
+            <w:r>
+              <w:rPr>
+                <w:rFonts w:ascii="Times New Roman" w:hAnsi="Times New Roman" w:cs="Times New Roman"/>
+                <w:b w:val="0"/>
+                <w:bCs w:val="0"/>
+                <w:color w:val="161718" w:themeColor="text1"/>
+                <w:sz w:val="24"/>
+                <w:szCs w:val="24"/>
+              </w:rPr>
+              <w:t>Pantalla en la que los usuarios pueden crearse una nueva cuenta con la que poder iniciar sesión.</w:t>
+            </w:r>
+          </w:p>
+        </w:tc>
+      </w:tr>
+      <w:tr>
+        <w:trPr>
+          <w:cnfStyle w:val="000000100000" w:firstRow="0" w:lastRow="0" w:firstColumn="0" w:lastColumn="0" w:oddVBand="0" w:evenVBand="0" w:oddHBand="1" w:evenHBand="0" w:firstRowFirstColumn="0" w:firstRowLastColumn="0" w:lastRowFirstColumn="0" w:lastRowLastColumn="0"/>
+          <w:trHeight w:val="375"/>
+        </w:trPr>
+        <w:tc>
+          <w:tcPr>
+            <w:cnfStyle w:val="001000000000" w:firstRow="0" w:lastRow="0" w:firstColumn="1" w:lastColumn="0" w:oddVBand="0" w:evenVBand="0" w:oddHBand="0" w:evenHBand="0" w:firstRowFirstColumn="0" w:firstRowLastColumn="0" w:lastRowFirstColumn="0" w:lastRowLastColumn="0"/>
+            <w:tcW w:w="5000" w:type="pct"/>
+          </w:tcPr>
+          <w:p>
+            <w:pPr>
+              <w:jc w:val="both"/>
+              <w:rPr>
+                <w:rFonts w:ascii="Times New Roman" w:hAnsi="Times New Roman" w:cs="Times New Roman"/>
+                <w:color w:val="161718" w:themeColor="text1"/>
+                <w:sz w:val="24"/>
+                <w:szCs w:val="24"/>
+              </w:rPr>
+            </w:pPr>
+            <w:r>
+              <w:rPr>
+                <w:rFonts w:ascii="Times New Roman" w:hAnsi="Times New Roman" w:cs="Times New Roman"/>
+                <w:color w:val="161718" w:themeColor="text1"/>
+                <w:sz w:val="24"/>
+                <w:szCs w:val="24"/>
+              </w:rPr>
+              <w:t>Precondiciones:</w:t>
+            </w:r>
+          </w:p>
+        </w:tc>
+      </w:tr>
+      <w:tr>
+        <w:trPr>
+          <w:trHeight w:val="348"/>
+        </w:trPr>
+        <w:tc>
+          <w:tcPr>
+            <w:cnfStyle w:val="001000000000" w:firstRow="0" w:lastRow="0" w:firstColumn="1" w:lastColumn="0" w:oddVBand="0" w:evenVBand="0" w:oddHBand="0" w:evenHBand="0" w:firstRowFirstColumn="0" w:firstRowLastColumn="0" w:lastRowFirstColumn="0" w:lastRowLastColumn="0"/>
+            <w:tcW w:w="5000" w:type="pct"/>
+          </w:tcPr>
+          <w:p>
+            <w:pPr>
+              <w:jc w:val="both"/>
+              <w:rPr>
+                <w:rFonts w:ascii="Times New Roman" w:hAnsi="Times New Roman" w:cs="Times New Roman"/>
+                <w:b w:val="0"/>
+                <w:bCs w:val="0"/>
+                <w:color w:val="161718" w:themeColor="text1"/>
+                <w:sz w:val="24"/>
+                <w:szCs w:val="24"/>
+              </w:rPr>
+            </w:pPr>
+            <w:r>
+              <w:rPr>
+                <w:rFonts w:ascii="Times New Roman" w:hAnsi="Times New Roman" w:cs="Times New Roman"/>
+                <w:b w:val="0"/>
+                <w:bCs w:val="0"/>
+                <w:color w:val="161718" w:themeColor="text1"/>
+                <w:sz w:val="24"/>
+                <w:szCs w:val="24"/>
+              </w:rPr>
+              <w:t>El usuario ha pulsado el botón “Registrarse” en la pantalla de inicio de sesión.</w:t>
+            </w:r>
+          </w:p>
+        </w:tc>
+      </w:tr>
+      <w:tr>
+        <w:trPr>
+          <w:cnfStyle w:val="000000100000" w:firstRow="0" w:lastRow="0" w:firstColumn="0" w:lastColumn="0" w:oddVBand="0" w:evenVBand="0" w:oddHBand="1" w:evenHBand="0" w:firstRowFirstColumn="0" w:firstRowLastColumn="0" w:lastRowFirstColumn="0" w:lastRowLastColumn="0"/>
+          <w:trHeight w:val="348"/>
+        </w:trPr>
+        <w:tc>
+          <w:tcPr>
+            <w:cnfStyle w:val="001000000000" w:firstRow="0" w:lastRow="0" w:firstColumn="1" w:lastColumn="0" w:oddVBand="0" w:evenVBand="0" w:oddHBand="0" w:evenHBand="0" w:firstRowFirstColumn="0" w:firstRowLastColumn="0" w:lastRowFirstColumn="0" w:lastRowLastColumn="0"/>
+            <w:tcW w:w="5000" w:type="pct"/>
+          </w:tcPr>
+          <w:p>
+            <w:pPr>
+              <w:jc w:val="both"/>
+              <w:rPr>
+                <w:rFonts w:ascii="Times New Roman" w:hAnsi="Times New Roman" w:cs="Times New Roman"/>
+                <w:color w:val="161718" w:themeColor="text1"/>
+                <w:sz w:val="24"/>
+                <w:szCs w:val="24"/>
+              </w:rPr>
+            </w:pPr>
+            <w:r>
+              <w:rPr>
+                <w:rFonts w:ascii="Times New Roman" w:hAnsi="Times New Roman" w:cs="Times New Roman"/>
+                <w:color w:val="161718" w:themeColor="text1"/>
+                <w:sz w:val="24"/>
+                <w:szCs w:val="24"/>
+              </w:rPr>
+              <w:t>Postcondiciones:</w:t>
+            </w:r>
+          </w:p>
+        </w:tc>
+      </w:tr>
+      <w:tr>
+        <w:trPr>
+          <w:trHeight w:val="619"/>
+        </w:trPr>
+        <w:tc>
+          <w:tcPr>
+            <w:cnfStyle w:val="001000000000" w:firstRow="0" w:lastRow="0" w:firstColumn="1" w:lastColumn="0" w:oddVBand="0" w:evenVBand="0" w:oddHBand="0" w:evenHBand="0" w:firstRowFirstColumn="0" w:firstRowLastColumn="0" w:lastRowFirstColumn="0" w:lastRowLastColumn="0"/>
+            <w:tcW w:w="5000" w:type="pct"/>
+          </w:tcPr>
+          <w:p>
+            <w:pPr>
+              <w:jc w:val="both"/>
+              <w:rPr>
+                <w:rFonts w:ascii="Times New Roman" w:hAnsi="Times New Roman" w:cs="Times New Roman"/>
+                <w:color w:val="161718" w:themeColor="text1"/>
+                <w:sz w:val="24"/>
+                <w:szCs w:val="24"/>
+              </w:rPr>
+            </w:pPr>
+            <w:r>
+              <w:rPr>
+                <w:rFonts w:ascii="Times New Roman" w:hAnsi="Times New Roman" w:cs="Times New Roman"/>
+                <w:b w:val="0"/>
+                <w:bCs w:val="0"/>
+                <w:color w:val="161718" w:themeColor="text1"/>
+                <w:sz w:val="24"/>
+                <w:szCs w:val="24"/>
+              </w:rPr>
+              <w:t>Éxito: El usuario crea una cuenta satisfactoriamente y es enviado a la pantalla de inicio de sesión.</w:t>
+            </w:r>
+          </w:p>
+          <w:p>
+            <w:pPr>
+              <w:jc w:val="both"/>
+              <w:rPr>
+                <w:rFonts w:ascii="Times New Roman" w:hAnsi="Times New Roman" w:cs="Times New Roman"/>
+                <w:b w:val="0"/>
+                <w:bCs w:val="0"/>
+                <w:color w:val="161718" w:themeColor="text1"/>
+                <w:sz w:val="24"/>
+                <w:szCs w:val="24"/>
+              </w:rPr>
+            </w:pPr>
+            <w:r>
+              <w:rPr>
+                <w:rFonts w:ascii="Times New Roman" w:hAnsi="Times New Roman" w:cs="Times New Roman"/>
+                <w:b w:val="0"/>
+                <w:bCs w:val="0"/>
+                <w:color w:val="161718" w:themeColor="text1"/>
+                <w:sz w:val="24"/>
+                <w:szCs w:val="24"/>
+              </w:rPr>
+              <w:t>Fallo: Se muestra un mensaje de error y se permanece en esta pantalla.</w:t>
+            </w:r>
+          </w:p>
+        </w:tc>
+      </w:tr>
+      <w:tr>
+        <w:trPr>
+          <w:cnfStyle w:val="000000100000" w:firstRow="0" w:lastRow="0" w:firstColumn="0" w:lastColumn="0" w:oddVBand="0" w:evenVBand="0" w:oddHBand="1" w:evenHBand="0" w:firstRowFirstColumn="0" w:firstRowLastColumn="0" w:lastRowFirstColumn="0" w:lastRowLastColumn="0"/>
+          <w:trHeight w:val="348"/>
+        </w:trPr>
+        <w:tc>
+          <w:tcPr>
+            <w:cnfStyle w:val="001000000000" w:firstRow="0" w:lastRow="0" w:firstColumn="1" w:lastColumn="0" w:oddVBand="0" w:evenVBand="0" w:oddHBand="0" w:evenHBand="0" w:firstRowFirstColumn="0" w:firstRowLastColumn="0" w:lastRowFirstColumn="0" w:lastRowLastColumn="0"/>
+            <w:tcW w:w="5000" w:type="pct"/>
+          </w:tcPr>
+          <w:p>
+            <w:pPr>
+              <w:jc w:val="both"/>
+              <w:rPr>
+                <w:rFonts w:ascii="Times New Roman" w:hAnsi="Times New Roman" w:cs="Times New Roman"/>
+                <w:color w:val="161718" w:themeColor="text1"/>
+                <w:sz w:val="24"/>
+                <w:szCs w:val="24"/>
+              </w:rPr>
+            </w:pPr>
+            <w:r>
+              <w:rPr>
+                <w:rFonts w:ascii="Times New Roman" w:hAnsi="Times New Roman" w:cs="Times New Roman"/>
+                <w:color w:val="161718" w:themeColor="text1"/>
+                <w:sz w:val="24"/>
+                <w:szCs w:val="24"/>
+              </w:rPr>
+              <w:t>Acciones a realizar:</w:t>
+            </w:r>
+          </w:p>
+        </w:tc>
+      </w:tr>
+      <w:tr>
+        <w:trPr>
+          <w:trHeight w:val="348"/>
+        </w:trPr>
+        <w:tc>
+          <w:tcPr>
+            <w:cnfStyle w:val="001000000000" w:firstRow="0" w:lastRow="0" w:firstColumn="1" w:lastColumn="0" w:oddVBand="0" w:evenVBand="0" w:oddHBand="0" w:evenHBand="0" w:firstRowFirstColumn="0" w:firstRowLastColumn="0" w:lastRowFirstColumn="0" w:lastRowLastColumn="0"/>
+            <w:tcW w:w="5000" w:type="pct"/>
+          </w:tcPr>
+          <w:p>
+            <w:pPr>
+              <w:jc w:val="both"/>
+              <w:rPr>
+                <w:rFonts w:ascii="Times New Roman" w:hAnsi="Times New Roman" w:cs="Times New Roman"/>
+                <w:color w:val="161718" w:themeColor="text1"/>
+                <w:sz w:val="24"/>
+                <w:szCs w:val="24"/>
+              </w:rPr>
+            </w:pPr>
+            <w:r>
+              <w:rPr>
+                <w:rFonts w:ascii="Times New Roman" w:hAnsi="Times New Roman" w:cs="Times New Roman"/>
+                <w:b w:val="0"/>
+                <w:bCs w:val="0"/>
+                <w:color w:val="161718" w:themeColor="text1"/>
+                <w:sz w:val="24"/>
+                <w:szCs w:val="24"/>
+              </w:rPr>
+              <w:t>1: El usuario puede introducir los datos que aparecen en la pantalla.</w:t>
+            </w:r>
+          </w:p>
+          <w:p>
+            <w:pPr>
+              <w:jc w:val="both"/>
+              <w:rPr>
+                <w:rFonts w:ascii="Times New Roman" w:hAnsi="Times New Roman" w:cs="Times New Roman"/>
+                <w:b w:val="0"/>
+                <w:bCs w:val="0"/>
+                <w:color w:val="161718" w:themeColor="text1"/>
+                <w:sz w:val="24"/>
+                <w:szCs w:val="24"/>
+              </w:rPr>
+            </w:pPr>
+            <w:r>
+              <w:rPr>
+                <w:rFonts w:ascii="Times New Roman" w:hAnsi="Times New Roman" w:cs="Times New Roman"/>
+                <w:b w:val="0"/>
+                <w:bCs w:val="0"/>
+                <w:color w:val="161718" w:themeColor="text1"/>
+                <w:sz w:val="24"/>
+                <w:szCs w:val="24"/>
+              </w:rPr>
+              <w:t xml:space="preserve">2: El usuario </w:t>
+            </w:r>
+            <w:r>
+              <w:rPr>
+                <w:rFonts w:ascii="Times New Roman" w:hAnsi="Times New Roman" w:cs="Times New Roman"/>
+                <w:b w:val="0"/>
+                <w:bCs w:val="0"/>
+                <w:color w:val="161718" w:themeColor="text1"/>
+                <w:sz w:val="24"/>
+                <w:szCs w:val="24"/>
+              </w:rPr>
+              <w:t>puede identificarse</w:t>
+            </w:r>
+            <w:r>
+              <w:rPr>
+                <w:rFonts w:ascii="Times New Roman" w:hAnsi="Times New Roman" w:cs="Times New Roman"/>
+                <w:b w:val="0"/>
+                <w:bCs w:val="0"/>
+                <w:color w:val="161718" w:themeColor="text1"/>
+                <w:sz w:val="24"/>
+                <w:szCs w:val="24"/>
+              </w:rPr>
+              <w:t xml:space="preserve"> como una empresa y el</w:t>
+            </w:r>
+            <w:r>
+              <w:rPr>
+                <w:rFonts w:ascii="Times New Roman" w:hAnsi="Times New Roman" w:cs="Times New Roman"/>
+                <w:b w:val="0"/>
+                <w:bCs w:val="0"/>
+                <w:color w:val="161718" w:themeColor="text1"/>
+                <w:sz w:val="24"/>
+                <w:szCs w:val="24"/>
+              </w:rPr>
+              <w:t>egir</w:t>
+            </w:r>
+            <w:r>
+              <w:rPr>
+                <w:rFonts w:ascii="Times New Roman" w:hAnsi="Times New Roman" w:cs="Times New Roman"/>
+                <w:b w:val="0"/>
+                <w:bCs w:val="0"/>
+                <w:color w:val="161718" w:themeColor="text1"/>
+                <w:sz w:val="24"/>
+                <w:szCs w:val="24"/>
+              </w:rPr>
+              <w:t xml:space="preserve"> la opción correspondiente.</w:t>
+            </w:r>
+          </w:p>
+          <w:p>
+            <w:pPr>
+              <w:jc w:val="both"/>
+              <w:rPr>
+                <w:rFonts w:ascii="Times New Roman" w:hAnsi="Times New Roman" w:cs="Times New Roman"/>
+                <w:color w:val="161718" w:themeColor="text1"/>
+                <w:sz w:val="24"/>
+                <w:szCs w:val="24"/>
+              </w:rPr>
+            </w:pPr>
+            <w:r>
+              <w:rPr>
+                <w:rFonts w:ascii="Times New Roman" w:hAnsi="Times New Roman" w:cs="Times New Roman"/>
+                <w:b w:val="0"/>
+                <w:bCs w:val="0"/>
+                <w:color w:val="161718" w:themeColor="text1"/>
+                <w:sz w:val="24"/>
+                <w:szCs w:val="24"/>
+              </w:rPr>
+              <w:t>3</w:t>
+            </w:r>
+            <w:r>
+              <w:rPr>
+                <w:rFonts w:ascii="Times New Roman" w:hAnsi="Times New Roman" w:cs="Times New Roman"/>
+                <w:b w:val="0"/>
+                <w:bCs w:val="0"/>
+                <w:color w:val="161718" w:themeColor="text1"/>
+                <w:sz w:val="24"/>
+                <w:szCs w:val="24"/>
+              </w:rPr>
+              <w:t>: El usuario puede acceder a los términos y condiciones o a la política de privacidad pulsando los correspondientes iconos.</w:t>
+            </w:r>
+          </w:p>
+          <w:p>
+            <w:pPr>
+              <w:jc w:val="both"/>
+              <w:rPr>
+                <w:rFonts w:ascii="Times New Roman" w:hAnsi="Times New Roman" w:cs="Times New Roman"/>
+                <w:b w:val="0"/>
+                <w:bCs w:val="0"/>
+                <w:color w:val="161718" w:themeColor="text1"/>
+                <w:sz w:val="24"/>
+                <w:szCs w:val="24"/>
+              </w:rPr>
+            </w:pPr>
+            <w:r>
+              <w:rPr>
+                <w:rFonts w:ascii="Times New Roman" w:hAnsi="Times New Roman" w:cs="Times New Roman"/>
+                <w:b w:val="0"/>
+                <w:bCs w:val="0"/>
+                <w:color w:val="161718" w:themeColor="text1"/>
+                <w:sz w:val="24"/>
+                <w:szCs w:val="24"/>
+              </w:rPr>
+              <w:t>4</w:t>
+            </w:r>
+            <w:r>
+              <w:rPr>
+                <w:rFonts w:ascii="Times New Roman" w:hAnsi="Times New Roman" w:cs="Times New Roman"/>
+                <w:b w:val="0"/>
+                <w:bCs w:val="0"/>
+                <w:color w:val="161718" w:themeColor="text1"/>
+                <w:sz w:val="24"/>
+                <w:szCs w:val="24"/>
+              </w:rPr>
+              <w:t>: El usuario puede volver a la pantalla de inicio de sesión pulsando el botón “Iniciar sesión”.</w:t>
+            </w:r>
+          </w:p>
+          <w:p>
+            <w:pPr>
+              <w:jc w:val="both"/>
+              <w:rPr>
+                <w:rFonts w:ascii="Times New Roman" w:hAnsi="Times New Roman" w:cs="Times New Roman"/>
+                <w:b w:val="0"/>
+                <w:bCs w:val="0"/>
+                <w:color w:val="161718" w:themeColor="text1"/>
+                <w:sz w:val="24"/>
+                <w:szCs w:val="24"/>
+              </w:rPr>
+            </w:pPr>
+            <w:r>
+              <w:rPr>
+                <w:rFonts w:ascii="Times New Roman" w:hAnsi="Times New Roman" w:cs="Times New Roman"/>
+                <w:b w:val="0"/>
+                <w:bCs w:val="0"/>
+                <w:color w:val="161718" w:themeColor="text1"/>
+                <w:sz w:val="24"/>
+                <w:szCs w:val="24"/>
+              </w:rPr>
+              <w:t>5</w:t>
+            </w:r>
+            <w:r>
+              <w:rPr>
+                <w:rFonts w:ascii="Times New Roman" w:hAnsi="Times New Roman" w:cs="Times New Roman"/>
+                <w:b w:val="0"/>
+                <w:bCs w:val="0"/>
+                <w:color w:val="161718" w:themeColor="text1"/>
+                <w:sz w:val="24"/>
+                <w:szCs w:val="24"/>
+              </w:rPr>
+              <w:t>: El usuario puede pulsar el botón de “Registrarse” para crear un nuevo usuario.</w:t>
+            </w:r>
+          </w:p>
+        </w:tc>
+      </w:tr>
+    </w:tbl>
+    <w:p>
+      <w:pPr>
+        <w:spacing w:after="200"/>
+        <w:jc w:val="both"/>
+        <w:rPr>
+          <w:rFonts w:ascii="Times New Roman" w:eastAsia="Times New Roman" w:hAnsi="Times New Roman" w:cs="Times New Roman"/>
+          <w:color w:val="222222"/>
+          <w:szCs w:val="28"/>
+          <w:lang w:eastAsia="es-ES"/>
+        </w:rPr>
+      </w:pPr>
+    </w:p>
+    <w:p>
+      <w:pPr>
+        <w:spacing w:after="200"/>
+        <w:jc w:val="both"/>
+        <w:rPr>
+          <w:rFonts w:ascii="Times New Roman" w:eastAsia="Times New Roman" w:hAnsi="Times New Roman" w:cs="Times New Roman"/>
+          <w:color w:val="222222"/>
+          <w:szCs w:val="28"/>
+          <w:lang w:eastAsia="es-ES"/>
+        </w:rPr>
+      </w:pPr>
+      <w:r>
+        <w:rPr>
+          <w:noProof/>
+        </w:rPr>
+        <w:drawing>
+          <wp:anchor distT="0" distB="0" distL="114300" distR="114300" simplePos="0" relativeHeight="251689984" behindDoc="0" locked="0" layoutInCell="1" allowOverlap="1" wp14:anchorId="3D0645F6" wp14:editId="7B6505D4">
+            <wp:simplePos x="0" y="0"/>
+            <wp:positionH relativeFrom="margin">
+              <wp:align>center</wp:align>
+            </wp:positionH>
+            <wp:positionV relativeFrom="paragraph">
+              <wp:posOffset>276377</wp:posOffset>
+            </wp:positionV>
+            <wp:extent cx="2684796" cy="4680000"/>
+            <wp:effectExtent l="0" t="0" r="1270" b="6350"/>
+            <wp:wrapSquare wrapText="bothSides"/>
+            <wp:docPr id="13" name="Imagen 13"/>
+            <wp:cNvGraphicFramePr>
+              <a:graphicFrameLocks xmlns:a="http://schemas.openxmlformats.org/drawingml/2006/main" noChangeAspect="1"/>
+            </wp:cNvGraphicFramePr>
+            <a:graphic xmlns:a="http://schemas.openxmlformats.org/drawingml/2006/main">
+              <a:graphicData uri="http://schemas.openxmlformats.org/drawingml/2006/picture">
+                <pic:pic xmlns:pic="http://schemas.openxmlformats.org/drawingml/2006/picture">
+                  <pic:nvPicPr>
+                    <pic:cNvPr id="1" name=""/>
+                    <pic:cNvPicPr/>
+                  </pic:nvPicPr>
+                  <pic:blipFill rotWithShape="1">
+                    <a:blip r:embed="rId10"/>
+                    <a:srcRect l="36248" t="12458" r="36199" b="10722"/>
+                    <a:stretch/>
+                  </pic:blipFill>
+                  <pic:spPr bwMode="auto">
+                    <a:xfrm>
+                      <a:off x="0" y="0"/>
+                      <a:ext cx="2684796" cy="4680000"/>
+                    </a:xfrm>
+                    <a:prstGeom prst="rect">
+                      <a:avLst/>
+                    </a:prstGeom>
+                    <a:ln>
+                      <a:noFill/>
+                    </a:ln>
+                    <a:extLst>
+                      <a:ext uri="{53640926-AAD7-44D8-BBD7-CCE9431645EC}">
+                        <a14:shadowObscured xmlns:a14="http://schemas.microsoft.com/office/drawing/2010/main"/>
+                      </a:ext>
+                    </a:extLst>
+                  </pic:spPr>
+                </pic:pic>
+              </a:graphicData>
+            </a:graphic>
+            <wp14:sizeRelH relativeFrom="margin">
+              <wp14:pctWidth>0</wp14:pctWidth>
+            </wp14:sizeRelH>
+            <wp14:sizeRelV relativeFrom="margin">
+              <wp14:pctHeight>0</wp14:pctHeight>
+            </wp14:sizeRelV>
+          </wp:anchor>
+        </w:drawing>
+      </w:r>
+      <w:r>
+        <w:rPr>
+          <w:rFonts w:ascii="Times New Roman" w:eastAsia="Times New Roman" w:hAnsi="Times New Roman" w:cs="Times New Roman"/>
+          <w:color w:val="222222"/>
+          <w:szCs w:val="28"/>
+          <w:lang w:eastAsia="es-ES"/>
+        </w:rPr>
+        <w:br w:type="page"/>
+      </w:r>
+    </w:p>
+    <w:tbl>
+      <w:tblPr>
+        <w:tblStyle w:val="Tablaconcuadrcula4-nfasis6"/>
+        <w:tblpPr w:leftFromText="142" w:rightFromText="142" w:vertAnchor="page" w:horzAnchor="margin" w:tblpY="1326"/>
+        <w:tblW w:w="5000" w:type="pct"/>
+        <w:tblLook w:val="04A0" w:firstRow="1" w:lastRow="0" w:firstColumn="1" w:lastColumn="0" w:noHBand="0" w:noVBand="1"/>
+      </w:tblPr>
+      <w:tblGrid>
+        <w:gridCol w:w="9928"/>
+      </w:tblGrid>
+      <w:tr>
+        <w:trPr>
+          <w:cnfStyle w:val="100000000000" w:firstRow="1" w:lastRow="0" w:firstColumn="0" w:lastColumn="0" w:oddVBand="0" w:evenVBand="0" w:oddHBand="0" w:evenHBand="0" w:firstRowFirstColumn="0" w:firstRowLastColumn="0" w:lastRowFirstColumn="0" w:lastRowLastColumn="0"/>
+          <w:trHeight w:val="348"/>
+        </w:trPr>
+        <w:tc>
+          <w:tcPr>
+            <w:cnfStyle w:val="001000000000" w:firstRow="0" w:lastRow="0" w:firstColumn="1" w:lastColumn="0" w:oddVBand="0" w:evenVBand="0" w:oddHBand="0" w:evenHBand="0" w:firstRowFirstColumn="0" w:firstRowLastColumn="0" w:lastRowFirstColumn="0" w:lastRowLastColumn="0"/>
+            <w:tcW w:w="5000" w:type="pct"/>
+          </w:tcPr>
+          <w:p>
+            <w:pPr>
+              <w:jc w:val="both"/>
+              <w:rPr>
+                <w:rFonts w:ascii="Times New Roman" w:hAnsi="Times New Roman" w:cs="Times New Roman"/>
+                <w:sz w:val="24"/>
+                <w:szCs w:val="24"/>
+              </w:rPr>
+            </w:pPr>
+            <w:r>
+              <w:rPr>
+                <w:rFonts w:ascii="Times New Roman" w:hAnsi="Times New Roman" w:cs="Times New Roman"/>
+                <w:sz w:val="24"/>
+                <w:szCs w:val="24"/>
+              </w:rPr>
+              <w:lastRenderedPageBreak/>
+              <w:t>Pantalla principal “Favores”</w:t>
+            </w:r>
+          </w:p>
+        </w:tc>
+      </w:tr>
+      <w:tr>
+        <w:trPr>
+          <w:cnfStyle w:val="000000100000" w:firstRow="0" w:lastRow="0" w:firstColumn="0" w:lastColumn="0" w:oddVBand="0" w:evenVBand="0" w:oddHBand="1" w:evenHBand="0" w:firstRowFirstColumn="0" w:firstRowLastColumn="0" w:lastRowFirstColumn="0" w:lastRowLastColumn="0"/>
+          <w:trHeight w:val="348"/>
+        </w:trPr>
+        <w:tc>
+          <w:tcPr>
+            <w:cnfStyle w:val="001000000000" w:firstRow="0" w:lastRow="0" w:firstColumn="1" w:lastColumn="0" w:oddVBand="0" w:evenVBand="0" w:oddHBand="0" w:evenHBand="0" w:firstRowFirstColumn="0" w:firstRowLastColumn="0" w:lastRowFirstColumn="0" w:lastRowLastColumn="0"/>
+            <w:tcW w:w="5000" w:type="pct"/>
+          </w:tcPr>
+          <w:p>
+            <w:pPr>
+              <w:jc w:val="both"/>
+              <w:rPr>
+                <w:rFonts w:ascii="Times New Roman" w:hAnsi="Times New Roman" w:cs="Times New Roman"/>
+                <w:color w:val="161718" w:themeColor="text1"/>
+                <w:sz w:val="24"/>
+                <w:szCs w:val="24"/>
+              </w:rPr>
+            </w:pPr>
+            <w:r>
+              <w:rPr>
+                <w:rFonts w:ascii="Times New Roman" w:hAnsi="Times New Roman" w:cs="Times New Roman"/>
+                <w:color w:val="161718" w:themeColor="text1"/>
+                <w:sz w:val="24"/>
+                <w:szCs w:val="24"/>
+              </w:rPr>
+              <w:t>Descripción:</w:t>
+            </w:r>
+          </w:p>
+        </w:tc>
+      </w:tr>
+      <w:tr>
+        <w:trPr>
+          <w:trHeight w:val="375"/>
+        </w:trPr>
+        <w:tc>
+          <w:tcPr>
+            <w:cnfStyle w:val="001000000000" w:firstRow="0" w:lastRow="0" w:firstColumn="1" w:lastColumn="0" w:oddVBand="0" w:evenVBand="0" w:oddHBand="0" w:evenHBand="0" w:firstRowFirstColumn="0" w:firstRowLastColumn="0" w:lastRowFirstColumn="0" w:lastRowLastColumn="0"/>
+            <w:tcW w:w="5000" w:type="pct"/>
+          </w:tcPr>
+          <w:p>
+            <w:pPr>
+              <w:jc w:val="both"/>
+              <w:rPr>
+                <w:rFonts w:ascii="Times New Roman" w:hAnsi="Times New Roman" w:cs="Times New Roman"/>
+                <w:b w:val="0"/>
+                <w:bCs w:val="0"/>
+                <w:color w:val="161718" w:themeColor="text1"/>
+                <w:sz w:val="24"/>
+                <w:szCs w:val="24"/>
+              </w:rPr>
+            </w:pPr>
+            <w:r>
+              <w:rPr>
+                <w:rFonts w:ascii="Times New Roman" w:hAnsi="Times New Roman" w:cs="Times New Roman"/>
+                <w:b w:val="0"/>
+                <w:bCs w:val="0"/>
+                <w:color w:val="161718" w:themeColor="text1"/>
+                <w:sz w:val="24"/>
+                <w:szCs w:val="24"/>
+              </w:rPr>
+              <w:t>Pantalla principal en la que el usuario puede ver los favores que otra gente haya pedido.</w:t>
+            </w:r>
+          </w:p>
+        </w:tc>
+      </w:tr>
+      <w:tr>
+        <w:trPr>
+          <w:cnfStyle w:val="000000100000" w:firstRow="0" w:lastRow="0" w:firstColumn="0" w:lastColumn="0" w:oddVBand="0" w:evenVBand="0" w:oddHBand="1" w:evenHBand="0" w:firstRowFirstColumn="0" w:firstRowLastColumn="0" w:lastRowFirstColumn="0" w:lastRowLastColumn="0"/>
+          <w:trHeight w:val="375"/>
+        </w:trPr>
+        <w:tc>
+          <w:tcPr>
+            <w:cnfStyle w:val="001000000000" w:firstRow="0" w:lastRow="0" w:firstColumn="1" w:lastColumn="0" w:oddVBand="0" w:evenVBand="0" w:oddHBand="0" w:evenHBand="0" w:firstRowFirstColumn="0" w:firstRowLastColumn="0" w:lastRowFirstColumn="0" w:lastRowLastColumn="0"/>
+            <w:tcW w:w="5000" w:type="pct"/>
+          </w:tcPr>
+          <w:p>
+            <w:pPr>
+              <w:jc w:val="both"/>
+              <w:rPr>
+                <w:rFonts w:ascii="Times New Roman" w:hAnsi="Times New Roman" w:cs="Times New Roman"/>
+                <w:color w:val="161718" w:themeColor="text1"/>
+                <w:sz w:val="24"/>
+                <w:szCs w:val="24"/>
+              </w:rPr>
+            </w:pPr>
+            <w:r>
+              <w:rPr>
+                <w:rFonts w:ascii="Times New Roman" w:hAnsi="Times New Roman" w:cs="Times New Roman"/>
+                <w:color w:val="161718" w:themeColor="text1"/>
+                <w:sz w:val="24"/>
+                <w:szCs w:val="24"/>
+              </w:rPr>
+              <w:t>Precondiciones:</w:t>
+            </w:r>
+          </w:p>
+        </w:tc>
+      </w:tr>
+      <w:tr>
+        <w:trPr>
+          <w:trHeight w:val="348"/>
+        </w:trPr>
+        <w:tc>
+          <w:tcPr>
+            <w:cnfStyle w:val="001000000000" w:firstRow="0" w:lastRow="0" w:firstColumn="1" w:lastColumn="0" w:oddVBand="0" w:evenVBand="0" w:oddHBand="0" w:evenHBand="0" w:firstRowFirstColumn="0" w:firstRowLastColumn="0" w:lastRowFirstColumn="0" w:lastRowLastColumn="0"/>
+            <w:tcW w:w="5000" w:type="pct"/>
+          </w:tcPr>
+          <w:p>
+            <w:pPr>
+              <w:jc w:val="both"/>
+              <w:rPr>
+                <w:rFonts w:ascii="Times New Roman" w:hAnsi="Times New Roman" w:cs="Times New Roman"/>
+                <w:b w:val="0"/>
+                <w:bCs w:val="0"/>
+                <w:color w:val="161718" w:themeColor="text1"/>
+                <w:sz w:val="24"/>
+                <w:szCs w:val="24"/>
+              </w:rPr>
+            </w:pPr>
+            <w:r>
+              <w:rPr>
+                <w:rFonts w:ascii="Times New Roman" w:hAnsi="Times New Roman" w:cs="Times New Roman"/>
+                <w:b w:val="0"/>
+                <w:bCs w:val="0"/>
+                <w:color w:val="161718" w:themeColor="text1"/>
+                <w:sz w:val="24"/>
+                <w:szCs w:val="24"/>
+              </w:rPr>
+              <w:t>El usuario ha iniciado sesión o ha pulsado el botón “Favores” de la parte inferior en cualquier pantalla en la que este aparezca.</w:t>
+            </w:r>
+          </w:p>
+        </w:tc>
+      </w:tr>
+      <w:tr>
+        <w:trPr>
+          <w:cnfStyle w:val="000000100000" w:firstRow="0" w:lastRow="0" w:firstColumn="0" w:lastColumn="0" w:oddVBand="0" w:evenVBand="0" w:oddHBand="1" w:evenHBand="0" w:firstRowFirstColumn="0" w:firstRowLastColumn="0" w:lastRowFirstColumn="0" w:lastRowLastColumn="0"/>
+          <w:trHeight w:val="348"/>
+        </w:trPr>
+        <w:tc>
+          <w:tcPr>
+            <w:cnfStyle w:val="001000000000" w:firstRow="0" w:lastRow="0" w:firstColumn="1" w:lastColumn="0" w:oddVBand="0" w:evenVBand="0" w:oddHBand="0" w:evenHBand="0" w:firstRowFirstColumn="0" w:firstRowLastColumn="0" w:lastRowFirstColumn="0" w:lastRowLastColumn="0"/>
+            <w:tcW w:w="5000" w:type="pct"/>
+          </w:tcPr>
+          <w:p>
+            <w:pPr>
+              <w:jc w:val="both"/>
+              <w:rPr>
+                <w:rFonts w:ascii="Times New Roman" w:hAnsi="Times New Roman" w:cs="Times New Roman"/>
+                <w:color w:val="161718" w:themeColor="text1"/>
+                <w:sz w:val="24"/>
+                <w:szCs w:val="24"/>
+              </w:rPr>
+            </w:pPr>
+            <w:r>
+              <w:rPr>
+                <w:rFonts w:ascii="Times New Roman" w:hAnsi="Times New Roman" w:cs="Times New Roman"/>
+                <w:color w:val="161718" w:themeColor="text1"/>
+                <w:sz w:val="24"/>
+                <w:szCs w:val="24"/>
+              </w:rPr>
+              <w:t>Postcondiciones:</w:t>
+            </w:r>
+          </w:p>
+        </w:tc>
+      </w:tr>
+      <w:tr>
+        <w:trPr>
+          <w:trHeight w:val="324"/>
+        </w:trPr>
+        <w:tc>
+          <w:tcPr>
+            <w:cnfStyle w:val="001000000000" w:firstRow="0" w:lastRow="0" w:firstColumn="1" w:lastColumn="0" w:oddVBand="0" w:evenVBand="0" w:oddHBand="0" w:evenHBand="0" w:firstRowFirstColumn="0" w:firstRowLastColumn="0" w:lastRowFirstColumn="0" w:lastRowLastColumn="0"/>
+            <w:tcW w:w="5000" w:type="pct"/>
+          </w:tcPr>
+          <w:p>
+            <w:pPr>
+              <w:jc w:val="both"/>
+              <w:rPr>
+                <w:rFonts w:ascii="Times New Roman" w:hAnsi="Times New Roman" w:cs="Times New Roman"/>
+                <w:color w:val="161718" w:themeColor="text1"/>
+                <w:sz w:val="24"/>
+                <w:szCs w:val="24"/>
+              </w:rPr>
+            </w:pPr>
+            <w:r>
+              <w:rPr>
+                <w:rFonts w:ascii="Times New Roman" w:hAnsi="Times New Roman" w:cs="Times New Roman"/>
+                <w:b w:val="0"/>
+                <w:bCs w:val="0"/>
+                <w:color w:val="161718" w:themeColor="text1"/>
+                <w:sz w:val="24"/>
+                <w:szCs w:val="24"/>
+              </w:rPr>
+              <w:t>El usuario accede a los detalles de un favor específico, filtra los favores, accede a otra pantalla principal o accede a la pantalla de compra de “</w:t>
+            </w:r>
+            <w:proofErr w:type="spellStart"/>
+            <w:r>
+              <w:rPr>
+                <w:rFonts w:ascii="Times New Roman" w:hAnsi="Times New Roman" w:cs="Times New Roman"/>
+                <w:b w:val="0"/>
+                <w:bCs w:val="0"/>
+                <w:color w:val="161718" w:themeColor="text1"/>
+                <w:sz w:val="24"/>
+                <w:szCs w:val="24"/>
+              </w:rPr>
+              <w:t>grollies</w:t>
+            </w:r>
+            <w:proofErr w:type="spellEnd"/>
+            <w:r>
+              <w:rPr>
+                <w:rFonts w:ascii="Times New Roman" w:hAnsi="Times New Roman" w:cs="Times New Roman"/>
+                <w:b w:val="0"/>
+                <w:bCs w:val="0"/>
+                <w:color w:val="161718" w:themeColor="text1"/>
+                <w:sz w:val="24"/>
+                <w:szCs w:val="24"/>
+              </w:rPr>
+              <w:t>”.</w:t>
+            </w:r>
+          </w:p>
+        </w:tc>
+      </w:tr>
+      <w:tr>
+        <w:trPr>
+          <w:cnfStyle w:val="000000100000" w:firstRow="0" w:lastRow="0" w:firstColumn="0" w:lastColumn="0" w:oddVBand="0" w:evenVBand="0" w:oddHBand="1" w:evenHBand="0" w:firstRowFirstColumn="0" w:firstRowLastColumn="0" w:lastRowFirstColumn="0" w:lastRowLastColumn="0"/>
+          <w:trHeight w:val="348"/>
+        </w:trPr>
+        <w:tc>
+          <w:tcPr>
+            <w:cnfStyle w:val="001000000000" w:firstRow="0" w:lastRow="0" w:firstColumn="1" w:lastColumn="0" w:oddVBand="0" w:evenVBand="0" w:oddHBand="0" w:evenHBand="0" w:firstRowFirstColumn="0" w:firstRowLastColumn="0" w:lastRowFirstColumn="0" w:lastRowLastColumn="0"/>
+            <w:tcW w:w="5000" w:type="pct"/>
+          </w:tcPr>
+          <w:p>
+            <w:pPr>
+              <w:jc w:val="both"/>
+              <w:rPr>
+                <w:rFonts w:ascii="Times New Roman" w:hAnsi="Times New Roman" w:cs="Times New Roman"/>
+                <w:color w:val="161718" w:themeColor="text1"/>
+                <w:sz w:val="24"/>
+                <w:szCs w:val="24"/>
+              </w:rPr>
+            </w:pPr>
+            <w:r>
+              <w:rPr>
+                <w:rFonts w:ascii="Times New Roman" w:hAnsi="Times New Roman" w:cs="Times New Roman"/>
+                <w:color w:val="161718" w:themeColor="text1"/>
+                <w:sz w:val="24"/>
+                <w:szCs w:val="24"/>
+              </w:rPr>
+              <w:t>Acciones a realizar:</w:t>
+            </w:r>
+          </w:p>
+        </w:tc>
+      </w:tr>
+      <w:tr>
+        <w:trPr>
+          <w:trHeight w:val="348"/>
+        </w:trPr>
+        <w:tc>
+          <w:tcPr>
+            <w:cnfStyle w:val="001000000000" w:firstRow="0" w:lastRow="0" w:firstColumn="1" w:lastColumn="0" w:oddVBand="0" w:evenVBand="0" w:oddHBand="0" w:evenHBand="0" w:firstRowFirstColumn="0" w:firstRowLastColumn="0" w:lastRowFirstColumn="0" w:lastRowLastColumn="0"/>
+            <w:tcW w:w="5000" w:type="pct"/>
+          </w:tcPr>
+          <w:p>
+            <w:pPr>
+              <w:jc w:val="both"/>
+              <w:rPr>
+                <w:rFonts w:ascii="Times New Roman" w:hAnsi="Times New Roman" w:cs="Times New Roman"/>
+                <w:color w:val="161718" w:themeColor="text1"/>
+                <w:sz w:val="24"/>
+                <w:szCs w:val="24"/>
+              </w:rPr>
+            </w:pPr>
+            <w:r>
+              <w:rPr>
+                <w:rFonts w:ascii="Times New Roman" w:hAnsi="Times New Roman" w:cs="Times New Roman"/>
+                <w:b w:val="0"/>
+                <w:bCs w:val="0"/>
+                <w:color w:val="161718" w:themeColor="text1"/>
+                <w:sz w:val="24"/>
+                <w:szCs w:val="24"/>
+              </w:rPr>
+              <w:t>1: El usuario puede seleccionar un favor específico de entre toda la lista.</w:t>
+            </w:r>
+          </w:p>
+          <w:p>
+            <w:pPr>
+              <w:jc w:val="both"/>
+              <w:rPr>
+                <w:rFonts w:ascii="Times New Roman" w:hAnsi="Times New Roman" w:cs="Times New Roman"/>
+                <w:color w:val="161718" w:themeColor="text1"/>
+                <w:sz w:val="24"/>
+                <w:szCs w:val="24"/>
+              </w:rPr>
+            </w:pPr>
+            <w:r>
+              <w:rPr>
+                <w:rFonts w:ascii="Times New Roman" w:hAnsi="Times New Roman" w:cs="Times New Roman"/>
+                <w:b w:val="0"/>
+                <w:bCs w:val="0"/>
+                <w:color w:val="161718" w:themeColor="text1"/>
+                <w:sz w:val="24"/>
+                <w:szCs w:val="24"/>
+              </w:rPr>
+              <w:t>2: El usuario puede pulsar en cualquiera de los botones de la parte inferior de la pantalla para acceder a las otras pantallas principales.</w:t>
+            </w:r>
+          </w:p>
+          <w:p>
+            <w:pPr>
+              <w:jc w:val="both"/>
+              <w:rPr>
+                <w:rFonts w:ascii="Times New Roman" w:hAnsi="Times New Roman" w:cs="Times New Roman"/>
+                <w:color w:val="161718" w:themeColor="text1"/>
+                <w:sz w:val="24"/>
+                <w:szCs w:val="24"/>
+              </w:rPr>
+            </w:pPr>
+            <w:r>
+              <w:rPr>
+                <w:rFonts w:ascii="Times New Roman" w:hAnsi="Times New Roman" w:cs="Times New Roman"/>
+                <w:b w:val="0"/>
+                <w:bCs w:val="0"/>
+                <w:color w:val="161718" w:themeColor="text1"/>
+                <w:sz w:val="24"/>
+                <w:szCs w:val="24"/>
+              </w:rPr>
+              <w:t xml:space="preserve">3: El usuario puede </w:t>
+            </w:r>
+            <w:r>
+              <w:rPr>
+                <w:rFonts w:ascii="Times New Roman" w:hAnsi="Times New Roman" w:cs="Times New Roman"/>
+                <w:b w:val="0"/>
+                <w:bCs w:val="0"/>
+                <w:color w:val="161718" w:themeColor="text1"/>
+                <w:sz w:val="24"/>
+                <w:szCs w:val="24"/>
+              </w:rPr>
+              <w:t>abrir</w:t>
+            </w:r>
+            <w:r>
+              <w:rPr>
+                <w:rFonts w:ascii="Times New Roman" w:hAnsi="Times New Roman" w:cs="Times New Roman"/>
+                <w:b w:val="0"/>
+                <w:bCs w:val="0"/>
+                <w:color w:val="161718" w:themeColor="text1"/>
+                <w:sz w:val="24"/>
+                <w:szCs w:val="24"/>
+              </w:rPr>
+              <w:t xml:space="preserve"> </w:t>
+            </w:r>
+            <w:r>
+              <w:rPr>
+                <w:rFonts w:ascii="Times New Roman" w:hAnsi="Times New Roman" w:cs="Times New Roman"/>
+                <w:b w:val="0"/>
+                <w:bCs w:val="0"/>
+                <w:color w:val="161718" w:themeColor="text1"/>
+                <w:sz w:val="24"/>
+                <w:szCs w:val="24"/>
+              </w:rPr>
+              <w:t>e</w:t>
+            </w:r>
+            <w:r>
+              <w:rPr>
+                <w:rFonts w:ascii="Times New Roman" w:hAnsi="Times New Roman" w:cs="Times New Roman"/>
+                <w:b w:val="0"/>
+                <w:bCs w:val="0"/>
+                <w:color w:val="161718" w:themeColor="text1"/>
+                <w:sz w:val="24"/>
+                <w:szCs w:val="24"/>
+              </w:rPr>
+              <w:t>l filtro de favores, donde podrá seleccionar el orden en el que quiere que se le muestren los favores disponibles.</w:t>
+            </w:r>
+          </w:p>
+          <w:p>
+            <w:pPr>
+              <w:jc w:val="both"/>
+              <w:rPr>
+                <w:rFonts w:ascii="Times New Roman" w:hAnsi="Times New Roman" w:cs="Times New Roman"/>
+                <w:b w:val="0"/>
+                <w:bCs w:val="0"/>
+                <w:color w:val="161718" w:themeColor="text1"/>
+                <w:sz w:val="24"/>
+                <w:szCs w:val="24"/>
+              </w:rPr>
+            </w:pPr>
+            <w:r>
+              <w:rPr>
+                <w:rFonts w:ascii="Times New Roman" w:hAnsi="Times New Roman" w:cs="Times New Roman"/>
+                <w:b w:val="0"/>
+                <w:bCs w:val="0"/>
+                <w:color w:val="161718" w:themeColor="text1"/>
+                <w:sz w:val="24"/>
+                <w:szCs w:val="24"/>
+              </w:rPr>
+              <w:t>4: El usuario puede acceder a la pantalla de compra de “</w:t>
+            </w:r>
+            <w:proofErr w:type="spellStart"/>
+            <w:r>
+              <w:rPr>
+                <w:rFonts w:ascii="Times New Roman" w:hAnsi="Times New Roman" w:cs="Times New Roman"/>
+                <w:b w:val="0"/>
+                <w:bCs w:val="0"/>
+                <w:color w:val="161718" w:themeColor="text1"/>
+                <w:sz w:val="24"/>
+                <w:szCs w:val="24"/>
+              </w:rPr>
+              <w:t>grollies</w:t>
+            </w:r>
+            <w:proofErr w:type="spellEnd"/>
+            <w:r>
+              <w:rPr>
+                <w:rFonts w:ascii="Times New Roman" w:hAnsi="Times New Roman" w:cs="Times New Roman"/>
+                <w:b w:val="0"/>
+                <w:bCs w:val="0"/>
+                <w:color w:val="161718" w:themeColor="text1"/>
+                <w:sz w:val="24"/>
+                <w:szCs w:val="24"/>
+              </w:rPr>
+              <w:t>” pulsando en cualquier parte del recuadro donde aparecen sus “</w:t>
+            </w:r>
+            <w:proofErr w:type="spellStart"/>
+            <w:r>
+              <w:rPr>
+                <w:rFonts w:ascii="Times New Roman" w:hAnsi="Times New Roman" w:cs="Times New Roman"/>
+                <w:b w:val="0"/>
+                <w:bCs w:val="0"/>
+                <w:color w:val="161718" w:themeColor="text1"/>
+                <w:sz w:val="24"/>
+                <w:szCs w:val="24"/>
+              </w:rPr>
+              <w:t>grollies</w:t>
+            </w:r>
+            <w:proofErr w:type="spellEnd"/>
+            <w:r>
+              <w:rPr>
+                <w:rFonts w:ascii="Times New Roman" w:hAnsi="Times New Roman" w:cs="Times New Roman"/>
+                <w:b w:val="0"/>
+                <w:bCs w:val="0"/>
+                <w:color w:val="161718" w:themeColor="text1"/>
+                <w:sz w:val="24"/>
+                <w:szCs w:val="24"/>
+              </w:rPr>
+              <w:t>” actuales.</w:t>
+            </w:r>
+          </w:p>
+        </w:tc>
+      </w:tr>
+    </w:tbl>
+    <w:p>
+      <w:pPr>
+        <w:spacing w:after="200"/>
+        <w:jc w:val="both"/>
+        <w:rPr>
+          <w:rFonts w:ascii="Times New Roman" w:eastAsia="Times New Roman" w:hAnsi="Times New Roman" w:cs="Times New Roman"/>
+          <w:color w:val="222222"/>
+          <w:szCs w:val="28"/>
+          <w:lang w:eastAsia="es-ES"/>
+        </w:rPr>
+      </w:pPr>
+    </w:p>
+    <w:p>
+      <w:pPr>
+        <w:spacing w:after="200"/>
+        <w:jc w:val="both"/>
+        <w:rPr>
+          <w:rFonts w:ascii="Times New Roman" w:eastAsia="Times New Roman" w:hAnsi="Times New Roman" w:cs="Times New Roman"/>
+          <w:color w:val="222222"/>
+          <w:szCs w:val="28"/>
+          <w:lang w:eastAsia="es-ES"/>
+        </w:rPr>
+      </w:pPr>
+      <w:r>
+        <w:rPr>
+          <w:noProof/>
+        </w:rPr>
+        <w:drawing>
+          <wp:anchor distT="0" distB="0" distL="114300" distR="114300" simplePos="0" relativeHeight="251687936" behindDoc="0" locked="0" layoutInCell="1" allowOverlap="1" wp14:anchorId="740F40AA" wp14:editId="4B2F498D">
+            <wp:simplePos x="0" y="0"/>
+            <wp:positionH relativeFrom="margin">
+              <wp:align>center</wp:align>
+            </wp:positionH>
+            <wp:positionV relativeFrom="paragraph">
+              <wp:posOffset>12168</wp:posOffset>
+            </wp:positionV>
+            <wp:extent cx="2624891" cy="4680000"/>
+            <wp:effectExtent l="0" t="0" r="4445" b="6350"/>
+            <wp:wrapSquare wrapText="bothSides"/>
+            <wp:docPr id="2" name="Imagen 2"/>
+            <wp:cNvGraphicFramePr>
+              <a:graphicFrameLocks xmlns:a="http://schemas.openxmlformats.org/drawingml/2006/main" noChangeAspect="1"/>
+            </wp:cNvGraphicFramePr>
+            <a:graphic xmlns:a="http://schemas.openxmlformats.org/drawingml/2006/main">
+              <a:graphicData uri="http://schemas.openxmlformats.org/drawingml/2006/picture">
+                <pic:pic xmlns:pic="http://schemas.openxmlformats.org/drawingml/2006/picture">
+                  <pic:nvPicPr>
+                    <pic:cNvPr id="1" name=""/>
+                    <pic:cNvPicPr/>
+                  </pic:nvPicPr>
+                  <pic:blipFill rotWithShape="1">
+                    <a:blip r:embed="rId11"/>
+                    <a:srcRect l="36224" t="12401" r="36649" b="10216"/>
+                    <a:stretch/>
+                  </pic:blipFill>
+                  <pic:spPr bwMode="auto">
+                    <a:xfrm>
+                      <a:off x="0" y="0"/>
+                      <a:ext cx="2624891" cy="4680000"/>
+                    </a:xfrm>
+                    <a:prstGeom prst="rect">
+                      <a:avLst/>
+                    </a:prstGeom>
+                    <a:ln>
+                      <a:noFill/>
+                    </a:ln>
+                    <a:extLst>
+                      <a:ext uri="{53640926-AAD7-44D8-BBD7-CCE9431645EC}">
+                        <a14:shadowObscured xmlns:a14="http://schemas.microsoft.com/office/drawing/2010/main"/>
+                      </a:ext>
+                    </a:extLst>
+                  </pic:spPr>
+                </pic:pic>
+              </a:graphicData>
+            </a:graphic>
+            <wp14:sizeRelH relativeFrom="margin">
+              <wp14:pctWidth>0</wp14:pctWidth>
+            </wp14:sizeRelH>
+            <wp14:sizeRelV relativeFrom="margin">
+              <wp14:pctHeight>0</wp14:pctHeight>
+            </wp14:sizeRelV>
+          </wp:anchor>
+        </w:drawing>
+      </w:r>
+    </w:p>
+    <w:p>
+      <w:pPr>
+        <w:spacing w:after="200"/>
+        <w:rPr>
+          <w:rFonts w:ascii="Times New Roman" w:eastAsia="Times New Roman" w:hAnsi="Times New Roman" w:cs="Times New Roman"/>
+          <w:color w:val="222222"/>
+          <w:szCs w:val="28"/>
+          <w:lang w:eastAsia="es-ES"/>
+        </w:rPr>
+      </w:pPr>
+      <w:r>
+        <w:rPr>
+          <w:rFonts w:ascii="Times New Roman" w:eastAsia="Times New Roman" w:hAnsi="Times New Roman" w:cs="Times New Roman"/>
+          <w:color w:val="222222"/>
+          <w:szCs w:val="28"/>
+          <w:lang w:eastAsia="es-ES"/>
+        </w:rPr>
+        <w:br w:type="page"/>
+      </w:r>
+    </w:p>
+    <w:tbl>
+      <w:tblPr>
+        <w:tblStyle w:val="Tablaconcuadrcula4-nfasis6"/>
+        <w:tblpPr w:leftFromText="142" w:rightFromText="142" w:vertAnchor="page" w:horzAnchor="margin" w:tblpY="1440"/>
+        <w:tblW w:w="5000" w:type="pct"/>
+        <w:tblLook w:val="04A0" w:firstRow="1" w:lastRow="0" w:firstColumn="1" w:lastColumn="0" w:noHBand="0" w:noVBand="1"/>
+      </w:tblPr>
+      <w:tblGrid>
+        <w:gridCol w:w="9928"/>
+      </w:tblGrid>
+      <w:tr>
+        <w:trPr>
+          <w:cnfStyle w:val="100000000000" w:firstRow="1" w:lastRow="0" w:firstColumn="0" w:lastColumn="0" w:oddVBand="0" w:evenVBand="0" w:oddHBand="0" w:evenHBand="0" w:firstRowFirstColumn="0" w:firstRowLastColumn="0" w:lastRowFirstColumn="0" w:lastRowLastColumn="0"/>
+          <w:trHeight w:val="348"/>
+        </w:trPr>
+        <w:tc>
+          <w:tcPr>
+            <w:cnfStyle w:val="001000000000" w:firstRow="0" w:lastRow="0" w:firstColumn="1" w:lastColumn="0" w:oddVBand="0" w:evenVBand="0" w:oddHBand="0" w:evenHBand="0" w:firstRowFirstColumn="0" w:firstRowLastColumn="0" w:lastRowFirstColumn="0" w:lastRowLastColumn="0"/>
+            <w:tcW w:w="5000" w:type="pct"/>
+          </w:tcPr>
+          <w:p>
+            <w:pPr>
+              <w:jc w:val="both"/>
+              <w:rPr>
+                <w:rFonts w:ascii="Times New Roman" w:hAnsi="Times New Roman" w:cs="Times New Roman"/>
+                <w:sz w:val="24"/>
+                <w:szCs w:val="24"/>
+              </w:rPr>
+            </w:pPr>
+            <w:r>
+              <w:rPr>
+                <w:rFonts w:ascii="Times New Roman" w:hAnsi="Times New Roman" w:cs="Times New Roman"/>
+                <w:sz w:val="24"/>
+                <w:szCs w:val="24"/>
+              </w:rPr>
+              <w:lastRenderedPageBreak/>
+              <w:t>Pantalla principal “Mis Favores”</w:t>
+            </w:r>
+          </w:p>
+        </w:tc>
+      </w:tr>
+      <w:tr>
+        <w:trPr>
+          <w:cnfStyle w:val="000000100000" w:firstRow="0" w:lastRow="0" w:firstColumn="0" w:lastColumn="0" w:oddVBand="0" w:evenVBand="0" w:oddHBand="1" w:evenHBand="0" w:firstRowFirstColumn="0" w:firstRowLastColumn="0" w:lastRowFirstColumn="0" w:lastRowLastColumn="0"/>
+          <w:trHeight w:val="348"/>
+        </w:trPr>
+        <w:tc>
+          <w:tcPr>
+            <w:cnfStyle w:val="001000000000" w:firstRow="0" w:lastRow="0" w:firstColumn="1" w:lastColumn="0" w:oddVBand="0" w:evenVBand="0" w:oddHBand="0" w:evenHBand="0" w:firstRowFirstColumn="0" w:firstRowLastColumn="0" w:lastRowFirstColumn="0" w:lastRowLastColumn="0"/>
+            <w:tcW w:w="5000" w:type="pct"/>
+          </w:tcPr>
+          <w:p>
+            <w:pPr>
+              <w:jc w:val="both"/>
+              <w:rPr>
+                <w:rFonts w:ascii="Times New Roman" w:hAnsi="Times New Roman" w:cs="Times New Roman"/>
+                <w:color w:val="161718" w:themeColor="text1"/>
+                <w:sz w:val="24"/>
+                <w:szCs w:val="24"/>
+              </w:rPr>
+            </w:pPr>
+            <w:r>
+              <w:rPr>
+                <w:rFonts w:ascii="Times New Roman" w:hAnsi="Times New Roman" w:cs="Times New Roman"/>
+                <w:color w:val="161718" w:themeColor="text1"/>
+                <w:sz w:val="24"/>
+                <w:szCs w:val="24"/>
+              </w:rPr>
+              <w:t>Descripción:</w:t>
+            </w:r>
+          </w:p>
+        </w:tc>
+      </w:tr>
+      <w:tr>
+        <w:trPr>
+          <w:trHeight w:val="375"/>
+        </w:trPr>
+        <w:tc>
+          <w:tcPr>
+            <w:cnfStyle w:val="001000000000" w:firstRow="0" w:lastRow="0" w:firstColumn="1" w:lastColumn="0" w:oddVBand="0" w:evenVBand="0" w:oddHBand="0" w:evenHBand="0" w:firstRowFirstColumn="0" w:firstRowLastColumn="0" w:lastRowFirstColumn="0" w:lastRowLastColumn="0"/>
+            <w:tcW w:w="5000" w:type="pct"/>
+          </w:tcPr>
+          <w:p>
+            <w:pPr>
+              <w:jc w:val="both"/>
+              <w:rPr>
+                <w:rFonts w:ascii="Times New Roman" w:hAnsi="Times New Roman" w:cs="Times New Roman"/>
+                <w:b w:val="0"/>
+                <w:bCs w:val="0"/>
+                <w:color w:val="161718" w:themeColor="text1"/>
+                <w:sz w:val="24"/>
+                <w:szCs w:val="24"/>
+              </w:rPr>
+            </w:pPr>
+            <w:r>
+              <w:rPr>
+                <w:rFonts w:ascii="Times New Roman" w:hAnsi="Times New Roman" w:cs="Times New Roman"/>
+                <w:b w:val="0"/>
+                <w:bCs w:val="0"/>
+                <w:color w:val="161718" w:themeColor="text1"/>
+                <w:sz w:val="24"/>
+                <w:szCs w:val="24"/>
+              </w:rPr>
+              <w:t>Pantalla principal en la que el usuario puede ver los favores que haya pedido y pedir más favores.</w:t>
+            </w:r>
+          </w:p>
+        </w:tc>
+      </w:tr>
+      <w:tr>
+        <w:trPr>
+          <w:cnfStyle w:val="000000100000" w:firstRow="0" w:lastRow="0" w:firstColumn="0" w:lastColumn="0" w:oddVBand="0" w:evenVBand="0" w:oddHBand="1" w:evenHBand="0" w:firstRowFirstColumn="0" w:firstRowLastColumn="0" w:lastRowFirstColumn="0" w:lastRowLastColumn="0"/>
+          <w:trHeight w:val="375"/>
+        </w:trPr>
+        <w:tc>
+          <w:tcPr>
+            <w:cnfStyle w:val="001000000000" w:firstRow="0" w:lastRow="0" w:firstColumn="1" w:lastColumn="0" w:oddVBand="0" w:evenVBand="0" w:oddHBand="0" w:evenHBand="0" w:firstRowFirstColumn="0" w:firstRowLastColumn="0" w:lastRowFirstColumn="0" w:lastRowLastColumn="0"/>
+            <w:tcW w:w="5000" w:type="pct"/>
+          </w:tcPr>
+          <w:p>
+            <w:pPr>
+              <w:jc w:val="both"/>
+              <w:rPr>
+                <w:rFonts w:ascii="Times New Roman" w:hAnsi="Times New Roman" w:cs="Times New Roman"/>
+                <w:color w:val="161718" w:themeColor="text1"/>
+                <w:sz w:val="24"/>
+                <w:szCs w:val="24"/>
+              </w:rPr>
+            </w:pPr>
+            <w:r>
+              <w:rPr>
+                <w:rFonts w:ascii="Times New Roman" w:hAnsi="Times New Roman" w:cs="Times New Roman"/>
+                <w:color w:val="161718" w:themeColor="text1"/>
+                <w:sz w:val="24"/>
+                <w:szCs w:val="24"/>
+              </w:rPr>
+              <w:t>Precondiciones:</w:t>
+            </w:r>
+          </w:p>
+        </w:tc>
+      </w:tr>
+      <w:tr>
+        <w:trPr>
+          <w:trHeight w:val="348"/>
+        </w:trPr>
+        <w:tc>
+          <w:tcPr>
+            <w:cnfStyle w:val="001000000000" w:firstRow="0" w:lastRow="0" w:firstColumn="1" w:lastColumn="0" w:oddVBand="0" w:evenVBand="0" w:oddHBand="0" w:evenHBand="0" w:firstRowFirstColumn="0" w:firstRowLastColumn="0" w:lastRowFirstColumn="0" w:lastRowLastColumn="0"/>
+            <w:tcW w:w="5000" w:type="pct"/>
+          </w:tcPr>
+          <w:p>
+            <w:pPr>
+              <w:jc w:val="both"/>
+              <w:rPr>
+                <w:rFonts w:ascii="Times New Roman" w:hAnsi="Times New Roman" w:cs="Times New Roman"/>
+                <w:b w:val="0"/>
+                <w:bCs w:val="0"/>
+                <w:color w:val="161718" w:themeColor="text1"/>
+                <w:sz w:val="24"/>
+                <w:szCs w:val="24"/>
+              </w:rPr>
+            </w:pPr>
+            <w:r>
+              <w:rPr>
+                <w:rFonts w:ascii="Times New Roman" w:hAnsi="Times New Roman" w:cs="Times New Roman"/>
+                <w:b w:val="0"/>
+                <w:bCs w:val="0"/>
+                <w:color w:val="161718" w:themeColor="text1"/>
+                <w:sz w:val="24"/>
+                <w:szCs w:val="24"/>
+              </w:rPr>
+              <w:t>El usuario ha pulsado el botón “Mis Favores” de la parte inferior en cualquier pantalla en la que este aparezca o ha terminado de pedir un nuevo favor.</w:t>
+            </w:r>
+          </w:p>
+        </w:tc>
+      </w:tr>
+      <w:tr>
+        <w:trPr>
+          <w:cnfStyle w:val="000000100000" w:firstRow="0" w:lastRow="0" w:firstColumn="0" w:lastColumn="0" w:oddVBand="0" w:evenVBand="0" w:oddHBand="1" w:evenHBand="0" w:firstRowFirstColumn="0" w:firstRowLastColumn="0" w:lastRowFirstColumn="0" w:lastRowLastColumn="0"/>
+          <w:trHeight w:val="348"/>
+        </w:trPr>
+        <w:tc>
+          <w:tcPr>
+            <w:cnfStyle w:val="001000000000" w:firstRow="0" w:lastRow="0" w:firstColumn="1" w:lastColumn="0" w:oddVBand="0" w:evenVBand="0" w:oddHBand="0" w:evenHBand="0" w:firstRowFirstColumn="0" w:firstRowLastColumn="0" w:lastRowFirstColumn="0" w:lastRowLastColumn="0"/>
+            <w:tcW w:w="5000" w:type="pct"/>
+          </w:tcPr>
+          <w:p>
+            <w:pPr>
+              <w:jc w:val="both"/>
+              <w:rPr>
+                <w:rFonts w:ascii="Times New Roman" w:hAnsi="Times New Roman" w:cs="Times New Roman"/>
+                <w:color w:val="161718" w:themeColor="text1"/>
+                <w:sz w:val="24"/>
+                <w:szCs w:val="24"/>
+              </w:rPr>
+            </w:pPr>
+            <w:r>
+              <w:rPr>
+                <w:rFonts w:ascii="Times New Roman" w:hAnsi="Times New Roman" w:cs="Times New Roman"/>
+                <w:color w:val="161718" w:themeColor="text1"/>
+                <w:sz w:val="24"/>
+                <w:szCs w:val="24"/>
+              </w:rPr>
+              <w:t>Postcondiciones:</w:t>
+            </w:r>
+          </w:p>
+        </w:tc>
+      </w:tr>
+      <w:tr>
+        <w:trPr>
+          <w:trHeight w:val="324"/>
+        </w:trPr>
+        <w:tc>
+          <w:tcPr>
+            <w:cnfStyle w:val="001000000000" w:firstRow="0" w:lastRow="0" w:firstColumn="1" w:lastColumn="0" w:oddVBand="0" w:evenVBand="0" w:oddHBand="0" w:evenHBand="0" w:firstRowFirstColumn="0" w:firstRowLastColumn="0" w:lastRowFirstColumn="0" w:lastRowLastColumn="0"/>
+            <w:tcW w:w="5000" w:type="pct"/>
+          </w:tcPr>
+          <w:p>
+            <w:pPr>
+              <w:jc w:val="both"/>
+              <w:rPr>
+                <w:rFonts w:ascii="Times New Roman" w:hAnsi="Times New Roman" w:cs="Times New Roman"/>
+                <w:color w:val="161718" w:themeColor="text1"/>
+                <w:sz w:val="24"/>
+                <w:szCs w:val="24"/>
+              </w:rPr>
+            </w:pPr>
+            <w:r>
+              <w:rPr>
+                <w:rFonts w:ascii="Times New Roman" w:hAnsi="Times New Roman" w:cs="Times New Roman"/>
+                <w:b w:val="0"/>
+                <w:bCs w:val="0"/>
+                <w:color w:val="161718" w:themeColor="text1"/>
+                <w:sz w:val="24"/>
+                <w:szCs w:val="24"/>
+              </w:rPr>
+              <w:t xml:space="preserve">El usuario accede a los detalles de uno de los favores que hay pedido, accede a la pantalla para pedir un nuevo favor, accede a otra pantalla principal o accede a la pantalla de compra de </w:t>
+            </w:r>
+            <w:proofErr w:type="spellStart"/>
+            <w:r>
+              <w:rPr>
+                <w:rFonts w:ascii="Times New Roman" w:hAnsi="Times New Roman" w:cs="Times New Roman"/>
+                <w:b w:val="0"/>
+                <w:bCs w:val="0"/>
+                <w:color w:val="161718" w:themeColor="text1"/>
+                <w:sz w:val="24"/>
+                <w:szCs w:val="24"/>
+              </w:rPr>
+              <w:t>grollies</w:t>
+            </w:r>
+            <w:proofErr w:type="spellEnd"/>
+            <w:r>
+              <w:rPr>
+                <w:rFonts w:ascii="Times New Roman" w:hAnsi="Times New Roman" w:cs="Times New Roman"/>
+                <w:b w:val="0"/>
+                <w:bCs w:val="0"/>
+                <w:color w:val="161718" w:themeColor="text1"/>
+                <w:sz w:val="24"/>
+                <w:szCs w:val="24"/>
+              </w:rPr>
+              <w:t>.</w:t>
+            </w:r>
+          </w:p>
+        </w:tc>
+      </w:tr>
+      <w:tr>
+        <w:trPr>
+          <w:cnfStyle w:val="000000100000" w:firstRow="0" w:lastRow="0" w:firstColumn="0" w:lastColumn="0" w:oddVBand="0" w:evenVBand="0" w:oddHBand="1" w:evenHBand="0" w:firstRowFirstColumn="0" w:firstRowLastColumn="0" w:lastRowFirstColumn="0" w:lastRowLastColumn="0"/>
+          <w:trHeight w:val="348"/>
+        </w:trPr>
+        <w:tc>
+          <w:tcPr>
+            <w:cnfStyle w:val="001000000000" w:firstRow="0" w:lastRow="0" w:firstColumn="1" w:lastColumn="0" w:oddVBand="0" w:evenVBand="0" w:oddHBand="0" w:evenHBand="0" w:firstRowFirstColumn="0" w:firstRowLastColumn="0" w:lastRowFirstColumn="0" w:lastRowLastColumn="0"/>
+            <w:tcW w:w="5000" w:type="pct"/>
+          </w:tcPr>
+          <w:p>
+            <w:pPr>
+              <w:jc w:val="both"/>
+              <w:rPr>
+                <w:rFonts w:ascii="Times New Roman" w:hAnsi="Times New Roman" w:cs="Times New Roman"/>
+                <w:color w:val="161718" w:themeColor="text1"/>
+                <w:sz w:val="24"/>
+                <w:szCs w:val="24"/>
+              </w:rPr>
+            </w:pPr>
+            <w:r>
+              <w:rPr>
+                <w:rFonts w:ascii="Times New Roman" w:hAnsi="Times New Roman" w:cs="Times New Roman"/>
+                <w:color w:val="161718" w:themeColor="text1"/>
+                <w:sz w:val="24"/>
+                <w:szCs w:val="24"/>
+              </w:rPr>
+              <w:t>Acciones a realizar:</w:t>
+            </w:r>
+          </w:p>
+        </w:tc>
+      </w:tr>
+      <w:tr>
+        <w:trPr>
+          <w:trHeight w:val="348"/>
+        </w:trPr>
+        <w:tc>
+          <w:tcPr>
+            <w:cnfStyle w:val="001000000000" w:firstRow="0" w:lastRow="0" w:firstColumn="1" w:lastColumn="0" w:oddVBand="0" w:evenVBand="0" w:oddHBand="0" w:evenHBand="0" w:firstRowFirstColumn="0" w:firstRowLastColumn="0" w:lastRowFirstColumn="0" w:lastRowLastColumn="0"/>
+            <w:tcW w:w="5000" w:type="pct"/>
+          </w:tcPr>
+          <w:p>
+            <w:pPr>
+              <w:jc w:val="both"/>
+              <w:rPr>
+                <w:rFonts w:ascii="Times New Roman" w:hAnsi="Times New Roman" w:cs="Times New Roman"/>
+                <w:color w:val="161718" w:themeColor="text1"/>
+                <w:sz w:val="24"/>
+                <w:szCs w:val="24"/>
+              </w:rPr>
+            </w:pPr>
+            <w:r>
+              <w:rPr>
+                <w:rFonts w:ascii="Times New Roman" w:hAnsi="Times New Roman" w:cs="Times New Roman"/>
+                <w:b w:val="0"/>
+                <w:bCs w:val="0"/>
+                <w:color w:val="161718" w:themeColor="text1"/>
+                <w:sz w:val="24"/>
+                <w:szCs w:val="24"/>
+              </w:rPr>
+              <w:t>1: El usuario puede seleccionar un favor específico de entre toda la lista.</w:t>
+            </w:r>
+          </w:p>
+          <w:p>
+            <w:pPr>
+              <w:jc w:val="both"/>
+              <w:rPr>
+                <w:rFonts w:ascii="Times New Roman" w:hAnsi="Times New Roman" w:cs="Times New Roman"/>
+                <w:color w:val="161718" w:themeColor="text1"/>
+                <w:sz w:val="24"/>
+                <w:szCs w:val="24"/>
+              </w:rPr>
+            </w:pPr>
+            <w:r>
+              <w:rPr>
+                <w:rFonts w:ascii="Times New Roman" w:hAnsi="Times New Roman" w:cs="Times New Roman"/>
+                <w:b w:val="0"/>
+                <w:bCs w:val="0"/>
+                <w:color w:val="161718" w:themeColor="text1"/>
+                <w:sz w:val="24"/>
+                <w:szCs w:val="24"/>
+              </w:rPr>
+              <w:t>2: El usuario puede pulsar en cualquiera de los botones de la parte inferior de la pantalla para acceder a las otras pantallas principales.</w:t>
+            </w:r>
+          </w:p>
+          <w:p>
+            <w:pPr>
+              <w:jc w:val="both"/>
+              <w:rPr>
+                <w:rFonts w:ascii="Times New Roman" w:hAnsi="Times New Roman" w:cs="Times New Roman"/>
+                <w:color w:val="161718" w:themeColor="text1"/>
+                <w:sz w:val="24"/>
+                <w:szCs w:val="24"/>
+              </w:rPr>
+            </w:pPr>
+            <w:r>
+              <w:rPr>
+                <w:rFonts w:ascii="Times New Roman" w:hAnsi="Times New Roman" w:cs="Times New Roman"/>
+                <w:b w:val="0"/>
+                <w:bCs w:val="0"/>
+                <w:color w:val="161718" w:themeColor="text1"/>
+                <w:sz w:val="24"/>
+                <w:szCs w:val="24"/>
+              </w:rPr>
+              <w:t>3: El usuario puede pedir un nuevo favor mediante el botón “Pedir un nuevo favor”.</w:t>
+            </w:r>
+          </w:p>
+          <w:p>
+            <w:pPr>
+              <w:jc w:val="both"/>
+              <w:rPr>
+                <w:rFonts w:ascii="Times New Roman" w:hAnsi="Times New Roman" w:cs="Times New Roman"/>
+                <w:b w:val="0"/>
+                <w:bCs w:val="0"/>
+                <w:color w:val="161718" w:themeColor="text1"/>
+                <w:sz w:val="24"/>
+                <w:szCs w:val="24"/>
+              </w:rPr>
+            </w:pPr>
+            <w:r>
+              <w:rPr>
+                <w:rFonts w:ascii="Times New Roman" w:hAnsi="Times New Roman" w:cs="Times New Roman"/>
+                <w:b w:val="0"/>
+                <w:bCs w:val="0"/>
+                <w:color w:val="161718" w:themeColor="text1"/>
+                <w:sz w:val="24"/>
+                <w:szCs w:val="24"/>
+              </w:rPr>
+              <w:t>4: El usuario puede acceder a la pantalla de compra de “</w:t>
+            </w:r>
+            <w:proofErr w:type="spellStart"/>
+            <w:r>
+              <w:rPr>
+                <w:rFonts w:ascii="Times New Roman" w:hAnsi="Times New Roman" w:cs="Times New Roman"/>
+                <w:b w:val="0"/>
+                <w:bCs w:val="0"/>
+                <w:color w:val="161718" w:themeColor="text1"/>
+                <w:sz w:val="24"/>
+                <w:szCs w:val="24"/>
+              </w:rPr>
+              <w:t>grollies</w:t>
+            </w:r>
+            <w:proofErr w:type="spellEnd"/>
+            <w:r>
+              <w:rPr>
+                <w:rFonts w:ascii="Times New Roman" w:hAnsi="Times New Roman" w:cs="Times New Roman"/>
+                <w:b w:val="0"/>
+                <w:bCs w:val="0"/>
+                <w:color w:val="161718" w:themeColor="text1"/>
+                <w:sz w:val="24"/>
+                <w:szCs w:val="24"/>
+              </w:rPr>
+              <w:t>” pulsando en cualquier parte del recuadro donde aparecen sus “</w:t>
+            </w:r>
+            <w:proofErr w:type="spellStart"/>
+            <w:r>
+              <w:rPr>
+                <w:rFonts w:ascii="Times New Roman" w:hAnsi="Times New Roman" w:cs="Times New Roman"/>
+                <w:b w:val="0"/>
+                <w:bCs w:val="0"/>
+                <w:color w:val="161718" w:themeColor="text1"/>
+                <w:sz w:val="24"/>
+                <w:szCs w:val="24"/>
+              </w:rPr>
+              <w:t>grollies</w:t>
+            </w:r>
+            <w:proofErr w:type="spellEnd"/>
+            <w:r>
+              <w:rPr>
+                <w:rFonts w:ascii="Times New Roman" w:hAnsi="Times New Roman" w:cs="Times New Roman"/>
+                <w:b w:val="0"/>
+                <w:bCs w:val="0"/>
+                <w:color w:val="161718" w:themeColor="text1"/>
+                <w:sz w:val="24"/>
+                <w:szCs w:val="24"/>
+              </w:rPr>
+              <w:t>” actuales.</w:t>
+            </w:r>
+          </w:p>
+        </w:tc>
+      </w:tr>
+    </w:tbl>
+    <w:p>
+      <w:pPr>
+        <w:spacing w:after="200"/>
+        <w:jc w:val="both"/>
+        <w:rPr>
+          <w:rFonts w:ascii="Times New Roman" w:eastAsia="Times New Roman" w:hAnsi="Times New Roman" w:cs="Times New Roman"/>
+          <w:color w:val="222222"/>
+          <w:szCs w:val="28"/>
+          <w:lang w:eastAsia="es-ES"/>
+        </w:rPr>
+      </w:pPr>
+    </w:p>
+    <w:p>
+      <w:pPr>
+        <w:spacing w:line="240" w:lineRule="auto"/>
+        <w:jc w:val="both"/>
+        <w:textAlignment w:val="baseline"/>
+        <w:rPr>
+          <w:rFonts w:ascii="Times New Roman" w:eastAsia="Times New Roman" w:hAnsi="Times New Roman" w:cs="Times New Roman"/>
+          <w:color w:val="222222"/>
+          <w:szCs w:val="28"/>
+          <w:lang w:eastAsia="es-ES"/>
+        </w:rPr>
+      </w:pPr>
+    </w:p>
+    <w:p>
+      <w:pPr>
+        <w:spacing w:after="200"/>
+        <w:rPr>
+          <w:rFonts w:ascii="Times New Roman" w:eastAsia="Times New Roman" w:hAnsi="Times New Roman" w:cs="Times New Roman"/>
+          <w:color w:val="222222"/>
+          <w:szCs w:val="28"/>
+          <w:lang w:eastAsia="es-ES"/>
+        </w:rPr>
+      </w:pPr>
+      <w:r>
+        <w:rPr>
+          <w:noProof/>
+        </w:rPr>
+        <w:drawing>
+          <wp:anchor distT="0" distB="0" distL="114300" distR="114300" simplePos="0" relativeHeight="251696128" behindDoc="0" locked="0" layoutInCell="1" allowOverlap="1" wp14:anchorId="199742E9" wp14:editId="01AF6C47">
+            <wp:simplePos x="0" y="0"/>
+            <wp:positionH relativeFrom="margin">
+              <wp:align>center</wp:align>
+            </wp:positionH>
+            <wp:positionV relativeFrom="paragraph">
+              <wp:posOffset>9872</wp:posOffset>
+            </wp:positionV>
+            <wp:extent cx="2658110" cy="4679950"/>
+            <wp:effectExtent l="0" t="0" r="8890" b="6350"/>
+            <wp:wrapSquare wrapText="bothSides"/>
+            <wp:docPr id="9" name="Imagen 9"/>
+            <wp:cNvGraphicFramePr>
+              <a:graphicFrameLocks xmlns:a="http://schemas.openxmlformats.org/drawingml/2006/main" noChangeAspect="1"/>
+            </wp:cNvGraphicFramePr>
+            <a:graphic xmlns:a="http://schemas.openxmlformats.org/drawingml/2006/main">
+              <a:graphicData uri="http://schemas.openxmlformats.org/drawingml/2006/picture">
+                <pic:pic xmlns:pic="http://schemas.openxmlformats.org/drawingml/2006/picture">
+                  <pic:nvPicPr>
+                    <pic:cNvPr id="1" name=""/>
+                    <pic:cNvPicPr/>
+                  </pic:nvPicPr>
+                  <pic:blipFill rotWithShape="1">
+                    <a:blip r:embed="rId12"/>
+                    <a:srcRect l="36363" t="12249" r="36292" b="10761"/>
+                    <a:stretch/>
+                  </pic:blipFill>
+                  <pic:spPr bwMode="auto">
+                    <a:xfrm>
+                      <a:off x="0" y="0"/>
+                      <a:ext cx="2658110" cy="4679950"/>
                     </a:xfrm>
                     <a:prstGeom prst="rect">
                       <a:avLst/>
@@ -637,7 +2839,7 @@
                 <w:szCs w:val="24"/>
               </w:rPr>
               <w:lastRenderedPageBreak/>
-              <w:t>Pantalla de inicio de sesión</w:t>
+              <w:t>Pantalla principal “Mensajes”</w:t>
             </w:r>
           </w:p>
         </w:tc>
@@ -704,7 +2906,7 @@
                 <w:sz w:val="24"/>
                 <w:szCs w:val="24"/>
               </w:rPr>
-              <w:t>Pantalla de en la que el usuario ha de identificarse para poder acceder a todas las funcionalidades.</w:t>
+              <w:t>Pantalla principal en la que el usuario puede ver las conversaciones que mantenga con otros usuarios y acceder a ellas.</w:t>
             </w:r>
           </w:p>
         </w:tc>
@@ -771,7 +2973,7 @@
                 <w:sz w:val="24"/>
                 <w:szCs w:val="24"/>
               </w:rPr>
-              <w:t>La aplicación se ha conectado con el servidor y ha detectado que no hay ningún usuario identificado.</w:t>
+              <w:t>El usuario ha pulsado el botón “Mensajes” de la parte inferior en cualquier pantalla en la que este aparezca o ha vuelto de una de las conversaciones.</w:t>
             </w:r>
           </w:p>
         </w:tc>
@@ -810,7 +3012,7 @@
       </w:tr>
       <w:tr>
         <w:trPr>
-          <w:trHeight w:val="619"/>
+          <w:trHeight w:val="623"/>
         </w:trPr>
         <w:tc>
           <w:tcPr>
@@ -836,31 +3038,31 @@
                 <w:sz w:val="24"/>
                 <w:szCs w:val="24"/>
               </w:rPr>
-              <w:t>Éxito: El usuario es dirigido a la pantalla principal o a la pantalla de registro.</w:t>
-            </w:r>
-          </w:p>
-          <w:p>
-            <w:pPr>
-              <w:jc w:val="both"/>
-              <w:rPr>
-                <w:rFonts w:ascii="Times New Roman" w:hAnsi="Times New Roman" w:cs="Times New Roman"/>
-                <w:b w:val="0"/>
-                <w:bCs w:val="0"/>
-                <w:color w:val="161718" w:themeColor="text1"/>
-                <w:sz w:val="24"/>
-                <w:szCs w:val="24"/>
-              </w:rPr>
-            </w:pPr>
-            <w:r>
-              <w:rPr>
-                <w:rFonts w:ascii="Times New Roman" w:hAnsi="Times New Roman" w:cs="Times New Roman"/>
-                <w:b w:val="0"/>
-                <w:bCs w:val="0"/>
-                <w:color w:val="161718" w:themeColor="text1"/>
-                <w:sz w:val="24"/>
-                <w:szCs w:val="24"/>
-              </w:rPr>
-              <w:t>Fallo: Se muestra un mensaje de error y se permanece en esta pantalla.</w:t>
+              <w:t>El usuario accede a una conversación en concreto, accede a otra pantalla principal o accede a la pantalla de compra de “</w:t>
+            </w:r>
+            <w:proofErr w:type="spellStart"/>
+            <w:r>
+              <w:rPr>
+                <w:rFonts w:ascii="Times New Roman" w:hAnsi="Times New Roman" w:cs="Times New Roman"/>
+                <w:b w:val="0"/>
+                <w:bCs w:val="0"/>
+                <w:color w:val="161718" w:themeColor="text1"/>
+                <w:sz w:val="24"/>
+                <w:szCs w:val="24"/>
+              </w:rPr>
+              <w:t>grollies</w:t>
+            </w:r>
+            <w:proofErr w:type="spellEnd"/>
+            <w:r>
+              <w:rPr>
+                <w:rFonts w:ascii="Times New Roman" w:hAnsi="Times New Roman" w:cs="Times New Roman"/>
+                <w:b w:val="0"/>
+                <w:bCs w:val="0"/>
+                <w:color w:val="161718" w:themeColor="text1"/>
+                <w:sz w:val="24"/>
+                <w:szCs w:val="24"/>
+              </w:rPr>
+              <w:t>”.</w:t>
             </w:r>
           </w:p>
         </w:tc>
@@ -925,29 +3127,123 @@
                 <w:sz w:val="24"/>
                 <w:szCs w:val="24"/>
               </w:rPr>
-              <w:t>1: El usuario introduce los datos con los que se registró anteriormente.</w:t>
-            </w:r>
-          </w:p>
-          <w:p>
-            <w:pPr>
-              <w:jc w:val="both"/>
-              <w:rPr>
-                <w:rFonts w:ascii="Times New Roman" w:hAnsi="Times New Roman" w:cs="Times New Roman"/>
-                <w:color w:val="161718" w:themeColor="text1"/>
-                <w:sz w:val="24"/>
-                <w:szCs w:val="24"/>
-              </w:rPr>
-            </w:pPr>
-            <w:r>
-              <w:rPr>
-                <w:rFonts w:ascii="Times New Roman" w:hAnsi="Times New Roman" w:cs="Times New Roman"/>
-                <w:b w:val="0"/>
-                <w:bCs w:val="0"/>
-                <w:color w:val="161718" w:themeColor="text1"/>
-                <w:sz w:val="24"/>
-                <w:szCs w:val="24"/>
-              </w:rPr>
-              <w:t>2: El usuario accede a la pantalla de registro mediante el botón “Registrarse”.</w:t>
+              <w:t>1: El usuario puede seleccionar una conversación concreta de entre toda la lista.</w:t>
+            </w:r>
+          </w:p>
+          <w:p>
+            <w:pPr>
+              <w:jc w:val="both"/>
+              <w:rPr>
+                <w:rFonts w:ascii="Times New Roman" w:hAnsi="Times New Roman" w:cs="Times New Roman"/>
+                <w:color w:val="161718" w:themeColor="text1"/>
+                <w:sz w:val="24"/>
+                <w:szCs w:val="24"/>
+              </w:rPr>
+            </w:pPr>
+            <w:r>
+              <w:rPr>
+                <w:rFonts w:ascii="Times New Roman" w:hAnsi="Times New Roman" w:cs="Times New Roman"/>
+                <w:b w:val="0"/>
+                <w:bCs w:val="0"/>
+                <w:color w:val="161718" w:themeColor="text1"/>
+                <w:sz w:val="24"/>
+                <w:szCs w:val="24"/>
+              </w:rPr>
+              <w:t>2: El usuario puede pulsar en cualquiera de los botones de la parte inferior de la pantalla para acceder a las otras pantallas principales.</w:t>
+            </w:r>
+          </w:p>
+          <w:p>
+            <w:pPr>
+              <w:jc w:val="both"/>
+              <w:rPr>
+                <w:rFonts w:ascii="Times New Roman" w:hAnsi="Times New Roman" w:cs="Times New Roman"/>
+                <w:color w:val="161718" w:themeColor="text1"/>
+                <w:sz w:val="24"/>
+                <w:szCs w:val="24"/>
+              </w:rPr>
+            </w:pPr>
+            <w:r>
+              <w:rPr>
+                <w:rFonts w:ascii="Times New Roman" w:hAnsi="Times New Roman" w:cs="Times New Roman"/>
+                <w:b w:val="0"/>
+                <w:bCs w:val="0"/>
+                <w:color w:val="161718" w:themeColor="text1"/>
+                <w:sz w:val="24"/>
+                <w:szCs w:val="24"/>
+              </w:rPr>
+              <w:t>3: El usuario puede buscar una conversación en concreto mediante el botón con forma de lupa de la parte superior derecha.</w:t>
+            </w:r>
+          </w:p>
+          <w:p>
+            <w:pPr>
+              <w:jc w:val="both"/>
+              <w:rPr>
+                <w:rFonts w:ascii="Times New Roman" w:hAnsi="Times New Roman" w:cs="Times New Roman"/>
+                <w:b w:val="0"/>
+                <w:bCs w:val="0"/>
+                <w:color w:val="161718" w:themeColor="text1"/>
+                <w:sz w:val="24"/>
+                <w:szCs w:val="24"/>
+              </w:rPr>
+            </w:pPr>
+            <w:r>
+              <w:rPr>
+                <w:rFonts w:ascii="Times New Roman" w:hAnsi="Times New Roman" w:cs="Times New Roman"/>
+                <w:b w:val="0"/>
+                <w:bCs w:val="0"/>
+                <w:color w:val="161718" w:themeColor="text1"/>
+                <w:sz w:val="24"/>
+                <w:szCs w:val="24"/>
+              </w:rPr>
+              <w:t>4: El usuario puede acceder a la pantalla de compra de “</w:t>
+            </w:r>
+            <w:proofErr w:type="spellStart"/>
+            <w:r>
+              <w:rPr>
+                <w:rFonts w:ascii="Times New Roman" w:hAnsi="Times New Roman" w:cs="Times New Roman"/>
+                <w:b w:val="0"/>
+                <w:bCs w:val="0"/>
+                <w:color w:val="161718" w:themeColor="text1"/>
+                <w:sz w:val="24"/>
+                <w:szCs w:val="24"/>
+              </w:rPr>
+              <w:t>grollies</w:t>
+            </w:r>
+            <w:proofErr w:type="spellEnd"/>
+            <w:r>
+              <w:rPr>
+                <w:rFonts w:ascii="Times New Roman" w:hAnsi="Times New Roman" w:cs="Times New Roman"/>
+                <w:b w:val="0"/>
+                <w:bCs w:val="0"/>
+                <w:color w:val="161718" w:themeColor="text1"/>
+                <w:sz w:val="24"/>
+                <w:szCs w:val="24"/>
+              </w:rPr>
+              <w:t>” pulsando en cualquier parte del recuadro donde aparecen sus “</w:t>
+            </w:r>
+            <w:proofErr w:type="spellStart"/>
+            <w:r>
+              <w:rPr>
+                <w:rFonts w:ascii="Times New Roman" w:hAnsi="Times New Roman" w:cs="Times New Roman"/>
+                <w:b w:val="0"/>
+                <w:bCs w:val="0"/>
+                <w:color w:val="161718" w:themeColor="text1"/>
+                <w:sz w:val="24"/>
+                <w:szCs w:val="24"/>
+              </w:rPr>
+              <w:t>grollies</w:t>
+            </w:r>
+            <w:proofErr w:type="spellEnd"/>
+            <w:r>
+              <w:rPr>
+                <w:rFonts w:ascii="Times New Roman" w:hAnsi="Times New Roman" w:cs="Times New Roman"/>
+                <w:b w:val="0"/>
+                <w:bCs w:val="0"/>
+                <w:color w:val="161718" w:themeColor="text1"/>
+                <w:sz w:val="24"/>
+                <w:szCs w:val="24"/>
+              </w:rPr>
+              <w:t>” actuales.</w:t>
             </w:r>
           </w:p>
         </w:tc>
@@ -956,7 +3252,6 @@
     <w:p>
       <w:pPr>
         <w:spacing w:after="200"/>
-        <w:jc w:val="both"/>
         <w:rPr>
           <w:rFonts w:ascii="Times New Roman" w:eastAsia="Times New Roman" w:hAnsi="Times New Roman" w:cs="Times New Roman"/>
           <w:color w:val="222222"/>
@@ -977,34 +3272,23 @@
           <w:lang w:eastAsia="es-ES"/>
         </w:rPr>
       </w:pPr>
-    </w:p>
-    <w:p>
-      <w:pPr>
-        <w:spacing w:after="200"/>
-        <w:rPr>
-          <w:rFonts w:ascii="Times New Roman" w:eastAsia="Times New Roman" w:hAnsi="Times New Roman" w:cs="Times New Roman"/>
-          <w:color w:val="222222"/>
-          <w:szCs w:val="28"/>
-          <w:lang w:eastAsia="es-ES"/>
-        </w:rPr>
-      </w:pPr>
       <w:r>
         <w:rPr>
           <w:noProof/>
         </w:rPr>
         <w:drawing>
-          <wp:anchor distT="0" distB="0" distL="114300" distR="114300" simplePos="0" relativeHeight="251669504" behindDoc="0" locked="0" layoutInCell="1" allowOverlap="1" wp14:anchorId="35AD6C84" wp14:editId="29ACFCD6">
+          <wp:anchor distT="0" distB="0" distL="114300" distR="114300" simplePos="0" relativeHeight="251692032" behindDoc="0" locked="0" layoutInCell="1" allowOverlap="1" wp14:anchorId="43DE98D8" wp14:editId="07343A75">
             <wp:simplePos x="0" y="0"/>
             <wp:positionH relativeFrom="margin">
               <wp:align>center</wp:align>
             </wp:positionH>
             <wp:positionV relativeFrom="paragraph">
-              <wp:posOffset>742883</wp:posOffset>
+              <wp:posOffset>4445</wp:posOffset>
             </wp:positionV>
-            <wp:extent cx="2617495" cy="4680000"/>
-            <wp:effectExtent l="0" t="0" r="0" b="6350"/>
+            <wp:extent cx="2701703" cy="4680000"/>
+            <wp:effectExtent l="0" t="0" r="3810" b="6350"/>
             <wp:wrapSquare wrapText="bothSides"/>
-            <wp:docPr id="8" name="Imagen 8"/>
+            <wp:docPr id="3" name="Imagen 3"/>
             <wp:cNvGraphicFramePr>
               <a:graphicFrameLocks xmlns:a="http://schemas.openxmlformats.org/drawingml/2006/main" noChangeAspect="1"/>
             </wp:cNvGraphicFramePr>
@@ -1016,2216 +3300,14 @@
                     <pic:cNvPicPr/>
                   </pic:nvPicPr>
                   <pic:blipFill rotWithShape="1">
-                    <a:blip r:embed="rId9"/>
-                    <a:srcRect l="36056" t="9706" r="36141" b="10765"/>
+                    <a:blip r:embed="rId13"/>
+                    <a:srcRect l="36224" t="12559" r="36155" b="10883"/>
                     <a:stretch/>
                   </pic:blipFill>
                   <pic:spPr bwMode="auto">
                     <a:xfrm>
                       <a:off x="0" y="0"/>
-                      <a:ext cx="2617495" cy="4680000"/>
-                    </a:xfrm>
-                    <a:prstGeom prst="rect">
-                      <a:avLst/>
-                    </a:prstGeom>
-                    <a:ln>
-                      <a:noFill/>
-                    </a:ln>
-                    <a:extLst>
-                      <a:ext uri="{53640926-AAD7-44D8-BBD7-CCE9431645EC}">
-                        <a14:shadowObscured xmlns:a14="http://schemas.microsoft.com/office/drawing/2010/main"/>
-                      </a:ext>
-                    </a:extLst>
-                  </pic:spPr>
-                </pic:pic>
-              </a:graphicData>
-            </a:graphic>
-            <wp14:sizeRelH relativeFrom="margin">
-              <wp14:pctWidth>0</wp14:pctWidth>
-            </wp14:sizeRelH>
-            <wp14:sizeRelV relativeFrom="margin">
-              <wp14:pctHeight>0</wp14:pctHeight>
-            </wp14:sizeRelV>
-          </wp:anchor>
-        </w:drawing>
-      </w:r>
-      <w:r>
-        <w:rPr>
-          <w:rFonts w:ascii="Times New Roman" w:eastAsia="Times New Roman" w:hAnsi="Times New Roman" w:cs="Times New Roman"/>
-          <w:color w:val="222222"/>
-          <w:szCs w:val="28"/>
-          <w:lang w:eastAsia="es-ES"/>
-        </w:rPr>
-        <w:br w:type="page"/>
-      </w:r>
-    </w:p>
-    <w:tbl>
-      <w:tblPr>
-        <w:tblStyle w:val="Tablaconcuadrcula4-nfasis6"/>
-        <w:tblpPr w:leftFromText="142" w:rightFromText="142" w:vertAnchor="page" w:horzAnchor="margin" w:tblpY="1377"/>
-        <w:tblW w:w="5000" w:type="pct"/>
-        <w:tblLook w:val="04A0" w:firstRow="1" w:lastRow="0" w:firstColumn="1" w:lastColumn="0" w:noHBand="0" w:noVBand="1"/>
-      </w:tblPr>
-      <w:tblGrid>
-        <w:gridCol w:w="9928"/>
-      </w:tblGrid>
-      <w:tr>
-        <w:trPr>
-          <w:cnfStyle w:val="100000000000" w:firstRow="1" w:lastRow="0" w:firstColumn="0" w:lastColumn="0" w:oddVBand="0" w:evenVBand="0" w:oddHBand="0" w:evenHBand="0" w:firstRowFirstColumn="0" w:firstRowLastColumn="0" w:lastRowFirstColumn="0" w:lastRowLastColumn="0"/>
-          <w:trHeight w:val="348"/>
-        </w:trPr>
-        <w:tc>
-          <w:tcPr>
-            <w:cnfStyle w:val="001000000000" w:firstRow="0" w:lastRow="0" w:firstColumn="1" w:lastColumn="0" w:oddVBand="0" w:evenVBand="0" w:oddHBand="0" w:evenHBand="0" w:firstRowFirstColumn="0" w:firstRowLastColumn="0" w:lastRowFirstColumn="0" w:lastRowLastColumn="0"/>
-            <w:tcW w:w="5000" w:type="pct"/>
-          </w:tcPr>
-          <w:p>
-            <w:pPr>
-              <w:jc w:val="both"/>
-              <w:rPr>
-                <w:rFonts w:ascii="Times New Roman" w:hAnsi="Times New Roman" w:cs="Times New Roman"/>
-                <w:sz w:val="24"/>
-                <w:szCs w:val="24"/>
-              </w:rPr>
-            </w:pPr>
-            <w:r>
-              <w:rPr>
-                <w:rFonts w:ascii="Times New Roman" w:hAnsi="Times New Roman" w:cs="Times New Roman"/>
-                <w:sz w:val="24"/>
-                <w:szCs w:val="24"/>
-              </w:rPr>
-              <w:lastRenderedPageBreak/>
-              <w:t>Pantalla de registro</w:t>
-            </w:r>
-          </w:p>
-        </w:tc>
-      </w:tr>
-      <w:tr>
-        <w:trPr>
-          <w:cnfStyle w:val="000000100000" w:firstRow="0" w:lastRow="0" w:firstColumn="0" w:lastColumn="0" w:oddVBand="0" w:evenVBand="0" w:oddHBand="1" w:evenHBand="0" w:firstRowFirstColumn="0" w:firstRowLastColumn="0" w:lastRowFirstColumn="0" w:lastRowLastColumn="0"/>
-          <w:trHeight w:val="348"/>
-        </w:trPr>
-        <w:tc>
-          <w:tcPr>
-            <w:cnfStyle w:val="001000000000" w:firstRow="0" w:lastRow="0" w:firstColumn="1" w:lastColumn="0" w:oddVBand="0" w:evenVBand="0" w:oddHBand="0" w:evenHBand="0" w:firstRowFirstColumn="0" w:firstRowLastColumn="0" w:lastRowFirstColumn="0" w:lastRowLastColumn="0"/>
-            <w:tcW w:w="5000" w:type="pct"/>
-          </w:tcPr>
-          <w:p>
-            <w:pPr>
-              <w:jc w:val="both"/>
-              <w:rPr>
-                <w:rFonts w:ascii="Times New Roman" w:hAnsi="Times New Roman" w:cs="Times New Roman"/>
-                <w:color w:val="161718" w:themeColor="text1"/>
-                <w:sz w:val="24"/>
-                <w:szCs w:val="24"/>
-              </w:rPr>
-            </w:pPr>
-            <w:r>
-              <w:rPr>
-                <w:rFonts w:ascii="Times New Roman" w:hAnsi="Times New Roman" w:cs="Times New Roman"/>
-                <w:color w:val="161718" w:themeColor="text1"/>
-                <w:sz w:val="24"/>
-                <w:szCs w:val="24"/>
-              </w:rPr>
-              <w:t>Descripción:</w:t>
-            </w:r>
-          </w:p>
-        </w:tc>
-      </w:tr>
-      <w:tr>
-        <w:trPr>
-          <w:trHeight w:val="375"/>
-        </w:trPr>
-        <w:tc>
-          <w:tcPr>
-            <w:cnfStyle w:val="001000000000" w:firstRow="0" w:lastRow="0" w:firstColumn="1" w:lastColumn="0" w:oddVBand="0" w:evenVBand="0" w:oddHBand="0" w:evenHBand="0" w:firstRowFirstColumn="0" w:firstRowLastColumn="0" w:lastRowFirstColumn="0" w:lastRowLastColumn="0"/>
-            <w:tcW w:w="5000" w:type="pct"/>
-          </w:tcPr>
-          <w:p>
-            <w:pPr>
-              <w:jc w:val="both"/>
-              <w:rPr>
-                <w:rFonts w:ascii="Times New Roman" w:hAnsi="Times New Roman" w:cs="Times New Roman"/>
-                <w:b w:val="0"/>
-                <w:bCs w:val="0"/>
-                <w:color w:val="161718" w:themeColor="text1"/>
-                <w:sz w:val="24"/>
-                <w:szCs w:val="24"/>
-              </w:rPr>
-            </w:pPr>
-            <w:r>
-              <w:rPr>
-                <w:rFonts w:ascii="Times New Roman" w:hAnsi="Times New Roman" w:cs="Times New Roman"/>
-                <w:b w:val="0"/>
-                <w:bCs w:val="0"/>
-                <w:color w:val="161718" w:themeColor="text1"/>
-                <w:sz w:val="24"/>
-                <w:szCs w:val="24"/>
-              </w:rPr>
-              <w:t>Pantalla en la que los usuarios pueden crearse una nueva cuenta con la que poder iniciar sesión.</w:t>
-            </w:r>
-          </w:p>
-        </w:tc>
-      </w:tr>
-      <w:tr>
-        <w:trPr>
-          <w:cnfStyle w:val="000000100000" w:firstRow="0" w:lastRow="0" w:firstColumn="0" w:lastColumn="0" w:oddVBand="0" w:evenVBand="0" w:oddHBand="1" w:evenHBand="0" w:firstRowFirstColumn="0" w:firstRowLastColumn="0" w:lastRowFirstColumn="0" w:lastRowLastColumn="0"/>
-          <w:trHeight w:val="375"/>
-        </w:trPr>
-        <w:tc>
-          <w:tcPr>
-            <w:cnfStyle w:val="001000000000" w:firstRow="0" w:lastRow="0" w:firstColumn="1" w:lastColumn="0" w:oddVBand="0" w:evenVBand="0" w:oddHBand="0" w:evenHBand="0" w:firstRowFirstColumn="0" w:firstRowLastColumn="0" w:lastRowFirstColumn="0" w:lastRowLastColumn="0"/>
-            <w:tcW w:w="5000" w:type="pct"/>
-          </w:tcPr>
-          <w:p>
-            <w:pPr>
-              <w:jc w:val="both"/>
-              <w:rPr>
-                <w:rFonts w:ascii="Times New Roman" w:hAnsi="Times New Roman" w:cs="Times New Roman"/>
-                <w:color w:val="161718" w:themeColor="text1"/>
-                <w:sz w:val="24"/>
-                <w:szCs w:val="24"/>
-              </w:rPr>
-            </w:pPr>
-            <w:r>
-              <w:rPr>
-                <w:rFonts w:ascii="Times New Roman" w:hAnsi="Times New Roman" w:cs="Times New Roman"/>
-                <w:color w:val="161718" w:themeColor="text1"/>
-                <w:sz w:val="24"/>
-                <w:szCs w:val="24"/>
-              </w:rPr>
-              <w:t>Precondiciones:</w:t>
-            </w:r>
-          </w:p>
-        </w:tc>
-      </w:tr>
-      <w:tr>
-        <w:trPr>
-          <w:trHeight w:val="348"/>
-        </w:trPr>
-        <w:tc>
-          <w:tcPr>
-            <w:cnfStyle w:val="001000000000" w:firstRow="0" w:lastRow="0" w:firstColumn="1" w:lastColumn="0" w:oddVBand="0" w:evenVBand="0" w:oddHBand="0" w:evenHBand="0" w:firstRowFirstColumn="0" w:firstRowLastColumn="0" w:lastRowFirstColumn="0" w:lastRowLastColumn="0"/>
-            <w:tcW w:w="5000" w:type="pct"/>
-          </w:tcPr>
-          <w:p>
-            <w:pPr>
-              <w:jc w:val="both"/>
-              <w:rPr>
-                <w:rFonts w:ascii="Times New Roman" w:hAnsi="Times New Roman" w:cs="Times New Roman"/>
-                <w:b w:val="0"/>
-                <w:bCs w:val="0"/>
-                <w:color w:val="161718" w:themeColor="text1"/>
-                <w:sz w:val="24"/>
-                <w:szCs w:val="24"/>
-              </w:rPr>
-            </w:pPr>
-            <w:r>
-              <w:rPr>
-                <w:rFonts w:ascii="Times New Roman" w:hAnsi="Times New Roman" w:cs="Times New Roman"/>
-                <w:b w:val="0"/>
-                <w:bCs w:val="0"/>
-                <w:color w:val="161718" w:themeColor="text1"/>
-                <w:sz w:val="24"/>
-                <w:szCs w:val="24"/>
-              </w:rPr>
-              <w:t>El usuario ha pulsado el botón “Registrarse” en la pantalla de inicio de sesión.</w:t>
-            </w:r>
-          </w:p>
-        </w:tc>
-      </w:tr>
-      <w:tr>
-        <w:trPr>
-          <w:cnfStyle w:val="000000100000" w:firstRow="0" w:lastRow="0" w:firstColumn="0" w:lastColumn="0" w:oddVBand="0" w:evenVBand="0" w:oddHBand="1" w:evenHBand="0" w:firstRowFirstColumn="0" w:firstRowLastColumn="0" w:lastRowFirstColumn="0" w:lastRowLastColumn="0"/>
-          <w:trHeight w:val="348"/>
-        </w:trPr>
-        <w:tc>
-          <w:tcPr>
-            <w:cnfStyle w:val="001000000000" w:firstRow="0" w:lastRow="0" w:firstColumn="1" w:lastColumn="0" w:oddVBand="0" w:evenVBand="0" w:oddHBand="0" w:evenHBand="0" w:firstRowFirstColumn="0" w:firstRowLastColumn="0" w:lastRowFirstColumn="0" w:lastRowLastColumn="0"/>
-            <w:tcW w:w="5000" w:type="pct"/>
-          </w:tcPr>
-          <w:p>
-            <w:pPr>
-              <w:jc w:val="both"/>
-              <w:rPr>
-                <w:rFonts w:ascii="Times New Roman" w:hAnsi="Times New Roman" w:cs="Times New Roman"/>
-                <w:color w:val="161718" w:themeColor="text1"/>
-                <w:sz w:val="24"/>
-                <w:szCs w:val="24"/>
-              </w:rPr>
-            </w:pPr>
-            <w:r>
-              <w:rPr>
-                <w:rFonts w:ascii="Times New Roman" w:hAnsi="Times New Roman" w:cs="Times New Roman"/>
-                <w:color w:val="161718" w:themeColor="text1"/>
-                <w:sz w:val="24"/>
-                <w:szCs w:val="24"/>
-              </w:rPr>
-              <w:t>Postcondiciones:</w:t>
-            </w:r>
-          </w:p>
-        </w:tc>
-      </w:tr>
-      <w:tr>
-        <w:trPr>
-          <w:trHeight w:val="619"/>
-        </w:trPr>
-        <w:tc>
-          <w:tcPr>
-            <w:cnfStyle w:val="001000000000" w:firstRow="0" w:lastRow="0" w:firstColumn="1" w:lastColumn="0" w:oddVBand="0" w:evenVBand="0" w:oddHBand="0" w:evenHBand="0" w:firstRowFirstColumn="0" w:firstRowLastColumn="0" w:lastRowFirstColumn="0" w:lastRowLastColumn="0"/>
-            <w:tcW w:w="5000" w:type="pct"/>
-          </w:tcPr>
-          <w:p>
-            <w:pPr>
-              <w:jc w:val="both"/>
-              <w:rPr>
-                <w:rFonts w:ascii="Times New Roman" w:hAnsi="Times New Roman" w:cs="Times New Roman"/>
-                <w:color w:val="161718" w:themeColor="text1"/>
-                <w:sz w:val="24"/>
-                <w:szCs w:val="24"/>
-              </w:rPr>
-            </w:pPr>
-            <w:r>
-              <w:rPr>
-                <w:rFonts w:ascii="Times New Roman" w:hAnsi="Times New Roman" w:cs="Times New Roman"/>
-                <w:b w:val="0"/>
-                <w:bCs w:val="0"/>
-                <w:color w:val="161718" w:themeColor="text1"/>
-                <w:sz w:val="24"/>
-                <w:szCs w:val="24"/>
-              </w:rPr>
-              <w:t>Éxito: El usuario crea una cuenta satisfactoriamente y es enviado a la pantalla de inicio de sesión.</w:t>
-            </w:r>
-          </w:p>
-          <w:p>
-            <w:pPr>
-              <w:jc w:val="both"/>
-              <w:rPr>
-                <w:rFonts w:ascii="Times New Roman" w:hAnsi="Times New Roman" w:cs="Times New Roman"/>
-                <w:b w:val="0"/>
-                <w:bCs w:val="0"/>
-                <w:color w:val="161718" w:themeColor="text1"/>
-                <w:sz w:val="24"/>
-                <w:szCs w:val="24"/>
-              </w:rPr>
-            </w:pPr>
-            <w:r>
-              <w:rPr>
-                <w:rFonts w:ascii="Times New Roman" w:hAnsi="Times New Roman" w:cs="Times New Roman"/>
-                <w:b w:val="0"/>
-                <w:bCs w:val="0"/>
-                <w:color w:val="161718" w:themeColor="text1"/>
-                <w:sz w:val="24"/>
-                <w:szCs w:val="24"/>
-              </w:rPr>
-              <w:t>Fallo: Se muestra un mensaje de error y se permanece en esta pantalla.</w:t>
-            </w:r>
-          </w:p>
-        </w:tc>
-      </w:tr>
-      <w:tr>
-        <w:trPr>
-          <w:cnfStyle w:val="000000100000" w:firstRow="0" w:lastRow="0" w:firstColumn="0" w:lastColumn="0" w:oddVBand="0" w:evenVBand="0" w:oddHBand="1" w:evenHBand="0" w:firstRowFirstColumn="0" w:firstRowLastColumn="0" w:lastRowFirstColumn="0" w:lastRowLastColumn="0"/>
-          <w:trHeight w:val="348"/>
-        </w:trPr>
-        <w:tc>
-          <w:tcPr>
-            <w:cnfStyle w:val="001000000000" w:firstRow="0" w:lastRow="0" w:firstColumn="1" w:lastColumn="0" w:oddVBand="0" w:evenVBand="0" w:oddHBand="0" w:evenHBand="0" w:firstRowFirstColumn="0" w:firstRowLastColumn="0" w:lastRowFirstColumn="0" w:lastRowLastColumn="0"/>
-            <w:tcW w:w="5000" w:type="pct"/>
-          </w:tcPr>
-          <w:p>
-            <w:pPr>
-              <w:jc w:val="both"/>
-              <w:rPr>
-                <w:rFonts w:ascii="Times New Roman" w:hAnsi="Times New Roman" w:cs="Times New Roman"/>
-                <w:color w:val="161718" w:themeColor="text1"/>
-                <w:sz w:val="24"/>
-                <w:szCs w:val="24"/>
-              </w:rPr>
-            </w:pPr>
-            <w:r>
-              <w:rPr>
-                <w:rFonts w:ascii="Times New Roman" w:hAnsi="Times New Roman" w:cs="Times New Roman"/>
-                <w:color w:val="161718" w:themeColor="text1"/>
-                <w:sz w:val="24"/>
-                <w:szCs w:val="24"/>
-              </w:rPr>
-              <w:t>Acciones a realizar:</w:t>
-            </w:r>
-          </w:p>
-        </w:tc>
-      </w:tr>
-      <w:tr>
-        <w:trPr>
-          <w:trHeight w:val="348"/>
-        </w:trPr>
-        <w:tc>
-          <w:tcPr>
-            <w:cnfStyle w:val="001000000000" w:firstRow="0" w:lastRow="0" w:firstColumn="1" w:lastColumn="0" w:oddVBand="0" w:evenVBand="0" w:oddHBand="0" w:evenHBand="0" w:firstRowFirstColumn="0" w:firstRowLastColumn="0" w:lastRowFirstColumn="0" w:lastRowLastColumn="0"/>
-            <w:tcW w:w="5000" w:type="pct"/>
-          </w:tcPr>
-          <w:p>
-            <w:pPr>
-              <w:jc w:val="both"/>
-              <w:rPr>
-                <w:rFonts w:ascii="Times New Roman" w:hAnsi="Times New Roman" w:cs="Times New Roman"/>
-                <w:color w:val="161718" w:themeColor="text1"/>
-                <w:sz w:val="24"/>
-                <w:szCs w:val="24"/>
-              </w:rPr>
-            </w:pPr>
-            <w:r>
-              <w:rPr>
-                <w:rFonts w:ascii="Times New Roman" w:hAnsi="Times New Roman" w:cs="Times New Roman"/>
-                <w:b w:val="0"/>
-                <w:bCs w:val="0"/>
-                <w:color w:val="161718" w:themeColor="text1"/>
-                <w:sz w:val="24"/>
-                <w:szCs w:val="24"/>
-              </w:rPr>
-              <w:t>1: El usuario puede introducir los datos que aparecen en la pantalla.</w:t>
-            </w:r>
-          </w:p>
-          <w:p>
-            <w:pPr>
-              <w:jc w:val="both"/>
-              <w:rPr>
-                <w:rFonts w:ascii="Times New Roman" w:hAnsi="Times New Roman" w:cs="Times New Roman"/>
-                <w:b w:val="0"/>
-                <w:bCs w:val="0"/>
-                <w:color w:val="161718" w:themeColor="text1"/>
-                <w:sz w:val="24"/>
-                <w:szCs w:val="24"/>
-              </w:rPr>
-            </w:pPr>
-            <w:r>
-              <w:rPr>
-                <w:rFonts w:ascii="Times New Roman" w:hAnsi="Times New Roman" w:cs="Times New Roman"/>
-                <w:b w:val="0"/>
-                <w:bCs w:val="0"/>
-                <w:color w:val="161718" w:themeColor="text1"/>
-                <w:sz w:val="24"/>
-                <w:szCs w:val="24"/>
-              </w:rPr>
-              <w:t>2: El usuario se identifica a sí mismo como una empresa y elige la opción correspondiente.</w:t>
-            </w:r>
-          </w:p>
-          <w:p>
-            <w:pPr>
-              <w:jc w:val="both"/>
-              <w:rPr>
-                <w:rFonts w:ascii="Times New Roman" w:hAnsi="Times New Roman" w:cs="Times New Roman"/>
-                <w:color w:val="161718" w:themeColor="text1"/>
-                <w:sz w:val="24"/>
-                <w:szCs w:val="24"/>
-              </w:rPr>
-            </w:pPr>
-            <w:r>
-              <w:rPr>
-                <w:rFonts w:ascii="Times New Roman" w:hAnsi="Times New Roman" w:cs="Times New Roman"/>
-                <w:b w:val="0"/>
-                <w:bCs w:val="0"/>
-                <w:color w:val="161718" w:themeColor="text1"/>
-                <w:sz w:val="24"/>
-                <w:szCs w:val="24"/>
-              </w:rPr>
-              <w:t>3</w:t>
-            </w:r>
-            <w:r>
-              <w:rPr>
-                <w:rFonts w:ascii="Times New Roman" w:hAnsi="Times New Roman" w:cs="Times New Roman"/>
-                <w:b w:val="0"/>
-                <w:bCs w:val="0"/>
-                <w:color w:val="161718" w:themeColor="text1"/>
-                <w:sz w:val="24"/>
-                <w:szCs w:val="24"/>
-              </w:rPr>
-              <w:t>: El usuario puede acceder a los términos y condiciones o a la política de privacidad pulsando los correspondientes iconos.</w:t>
-            </w:r>
-          </w:p>
-          <w:p>
-            <w:pPr>
-              <w:jc w:val="both"/>
-              <w:rPr>
-                <w:rFonts w:ascii="Times New Roman" w:hAnsi="Times New Roman" w:cs="Times New Roman"/>
-                <w:b w:val="0"/>
-                <w:bCs w:val="0"/>
-                <w:color w:val="161718" w:themeColor="text1"/>
-                <w:sz w:val="24"/>
-                <w:szCs w:val="24"/>
-              </w:rPr>
-            </w:pPr>
-            <w:r>
-              <w:rPr>
-                <w:rFonts w:ascii="Times New Roman" w:hAnsi="Times New Roman" w:cs="Times New Roman"/>
-                <w:b w:val="0"/>
-                <w:bCs w:val="0"/>
-                <w:color w:val="161718" w:themeColor="text1"/>
-                <w:sz w:val="24"/>
-                <w:szCs w:val="24"/>
-              </w:rPr>
-              <w:t>4</w:t>
-            </w:r>
-            <w:r>
-              <w:rPr>
-                <w:rFonts w:ascii="Times New Roman" w:hAnsi="Times New Roman" w:cs="Times New Roman"/>
-                <w:b w:val="0"/>
-                <w:bCs w:val="0"/>
-                <w:color w:val="161718" w:themeColor="text1"/>
-                <w:sz w:val="24"/>
-                <w:szCs w:val="24"/>
-              </w:rPr>
-              <w:t>: El usuario puede volver a la pantalla de inicio de sesión pulsando el botón “Iniciar sesión”.</w:t>
-            </w:r>
-          </w:p>
-          <w:p>
-            <w:pPr>
-              <w:jc w:val="both"/>
-              <w:rPr>
-                <w:rFonts w:ascii="Times New Roman" w:hAnsi="Times New Roman" w:cs="Times New Roman"/>
-                <w:b w:val="0"/>
-                <w:bCs w:val="0"/>
-                <w:color w:val="161718" w:themeColor="text1"/>
-                <w:sz w:val="24"/>
-                <w:szCs w:val="24"/>
-              </w:rPr>
-            </w:pPr>
-            <w:r>
-              <w:rPr>
-                <w:rFonts w:ascii="Times New Roman" w:hAnsi="Times New Roman" w:cs="Times New Roman"/>
-                <w:b w:val="0"/>
-                <w:bCs w:val="0"/>
-                <w:color w:val="161718" w:themeColor="text1"/>
-                <w:sz w:val="24"/>
-                <w:szCs w:val="24"/>
-              </w:rPr>
-              <w:t>5</w:t>
-            </w:r>
-            <w:r>
-              <w:rPr>
-                <w:rFonts w:ascii="Times New Roman" w:hAnsi="Times New Roman" w:cs="Times New Roman"/>
-                <w:b w:val="0"/>
-                <w:bCs w:val="0"/>
-                <w:color w:val="161718" w:themeColor="text1"/>
-                <w:sz w:val="24"/>
-                <w:szCs w:val="24"/>
-              </w:rPr>
-              <w:t>: El usuario puede pulsar el botón de “Registrarse” para crear un nuevo usuario.</w:t>
-            </w:r>
-          </w:p>
-        </w:tc>
-      </w:tr>
-    </w:tbl>
-    <w:p>
-      <w:pPr>
-        <w:spacing w:after="200"/>
-        <w:jc w:val="both"/>
-        <w:rPr>
-          <w:rFonts w:ascii="Times New Roman" w:eastAsia="Times New Roman" w:hAnsi="Times New Roman" w:cs="Times New Roman"/>
-          <w:color w:val="222222"/>
-          <w:szCs w:val="28"/>
-          <w:lang w:eastAsia="es-ES"/>
-        </w:rPr>
-      </w:pPr>
-    </w:p>
-    <w:p>
-      <w:pPr>
-        <w:spacing w:after="200"/>
-        <w:jc w:val="both"/>
-        <w:rPr>
-          <w:rFonts w:ascii="Times New Roman" w:eastAsia="Times New Roman" w:hAnsi="Times New Roman" w:cs="Times New Roman"/>
-          <w:color w:val="222222"/>
-          <w:szCs w:val="28"/>
-          <w:lang w:eastAsia="es-ES"/>
-        </w:rPr>
-      </w:pPr>
-    </w:p>
-    <w:p>
-      <w:pPr>
-        <w:spacing w:line="240" w:lineRule="auto"/>
-        <w:jc w:val="both"/>
-        <w:textAlignment w:val="baseline"/>
-        <w:rPr>
-          <w:rFonts w:ascii="Times New Roman" w:eastAsia="Times New Roman" w:hAnsi="Times New Roman" w:cs="Times New Roman"/>
-          <w:color w:val="222222"/>
-          <w:szCs w:val="28"/>
-          <w:lang w:eastAsia="es-ES"/>
-        </w:rPr>
-      </w:pPr>
-    </w:p>
-    <w:p>
-      <w:pPr>
-        <w:spacing w:after="200"/>
-        <w:jc w:val="both"/>
-        <w:rPr>
-          <w:rFonts w:ascii="Times New Roman" w:eastAsia="Times New Roman" w:hAnsi="Times New Roman" w:cs="Times New Roman"/>
-          <w:color w:val="222222"/>
-          <w:szCs w:val="28"/>
-          <w:lang w:eastAsia="es-ES"/>
-        </w:rPr>
-      </w:pPr>
-      <w:r>
-        <w:rPr>
-          <w:rFonts w:ascii="Times New Roman" w:eastAsia="Times New Roman" w:hAnsi="Times New Roman" w:cs="Times New Roman"/>
-          <w:color w:val="222222"/>
-          <w:szCs w:val="28"/>
-          <w:lang w:eastAsia="es-ES"/>
-        </w:rPr>
-        <w:br w:type="page"/>
-      </w:r>
-    </w:p>
-    <w:tbl>
-      <w:tblPr>
-        <w:tblStyle w:val="Tablaconcuadrcula4-nfasis6"/>
-        <w:tblpPr w:leftFromText="142" w:rightFromText="142" w:vertAnchor="page" w:horzAnchor="margin" w:tblpY="1326"/>
-        <w:tblW w:w="5000" w:type="pct"/>
-        <w:tblLook w:val="04A0" w:firstRow="1" w:lastRow="0" w:firstColumn="1" w:lastColumn="0" w:noHBand="0" w:noVBand="1"/>
-      </w:tblPr>
-      <w:tblGrid>
-        <w:gridCol w:w="9928"/>
-      </w:tblGrid>
-      <w:tr>
-        <w:trPr>
-          <w:cnfStyle w:val="100000000000" w:firstRow="1" w:lastRow="0" w:firstColumn="0" w:lastColumn="0" w:oddVBand="0" w:evenVBand="0" w:oddHBand="0" w:evenHBand="0" w:firstRowFirstColumn="0" w:firstRowLastColumn="0" w:lastRowFirstColumn="0" w:lastRowLastColumn="0"/>
-          <w:trHeight w:val="348"/>
-        </w:trPr>
-        <w:tc>
-          <w:tcPr>
-            <w:cnfStyle w:val="001000000000" w:firstRow="0" w:lastRow="0" w:firstColumn="1" w:lastColumn="0" w:oddVBand="0" w:evenVBand="0" w:oddHBand="0" w:evenHBand="0" w:firstRowFirstColumn="0" w:firstRowLastColumn="0" w:lastRowFirstColumn="0" w:lastRowLastColumn="0"/>
-            <w:tcW w:w="5000" w:type="pct"/>
-          </w:tcPr>
-          <w:p>
-            <w:pPr>
-              <w:jc w:val="both"/>
-              <w:rPr>
-                <w:rFonts w:ascii="Times New Roman" w:hAnsi="Times New Roman" w:cs="Times New Roman"/>
-                <w:sz w:val="24"/>
-                <w:szCs w:val="24"/>
-              </w:rPr>
-            </w:pPr>
-            <w:r>
-              <w:rPr>
-                <w:rFonts w:ascii="Times New Roman" w:hAnsi="Times New Roman" w:cs="Times New Roman"/>
-                <w:sz w:val="24"/>
-                <w:szCs w:val="24"/>
-              </w:rPr>
-              <w:lastRenderedPageBreak/>
-              <w:t>Pantalla principal “Favores”</w:t>
-            </w:r>
-          </w:p>
-        </w:tc>
-      </w:tr>
-      <w:tr>
-        <w:trPr>
-          <w:cnfStyle w:val="000000100000" w:firstRow="0" w:lastRow="0" w:firstColumn="0" w:lastColumn="0" w:oddVBand="0" w:evenVBand="0" w:oddHBand="1" w:evenHBand="0" w:firstRowFirstColumn="0" w:firstRowLastColumn="0" w:lastRowFirstColumn="0" w:lastRowLastColumn="0"/>
-          <w:trHeight w:val="348"/>
-        </w:trPr>
-        <w:tc>
-          <w:tcPr>
-            <w:cnfStyle w:val="001000000000" w:firstRow="0" w:lastRow="0" w:firstColumn="1" w:lastColumn="0" w:oddVBand="0" w:evenVBand="0" w:oddHBand="0" w:evenHBand="0" w:firstRowFirstColumn="0" w:firstRowLastColumn="0" w:lastRowFirstColumn="0" w:lastRowLastColumn="0"/>
-            <w:tcW w:w="5000" w:type="pct"/>
-          </w:tcPr>
-          <w:p>
-            <w:pPr>
-              <w:jc w:val="both"/>
-              <w:rPr>
-                <w:rFonts w:ascii="Times New Roman" w:hAnsi="Times New Roman" w:cs="Times New Roman"/>
-                <w:color w:val="161718" w:themeColor="text1"/>
-                <w:sz w:val="24"/>
-                <w:szCs w:val="24"/>
-              </w:rPr>
-            </w:pPr>
-            <w:r>
-              <w:rPr>
-                <w:rFonts w:ascii="Times New Roman" w:hAnsi="Times New Roman" w:cs="Times New Roman"/>
-                <w:color w:val="161718" w:themeColor="text1"/>
-                <w:sz w:val="24"/>
-                <w:szCs w:val="24"/>
-              </w:rPr>
-              <w:t>Descripción:</w:t>
-            </w:r>
-          </w:p>
-        </w:tc>
-      </w:tr>
-      <w:tr>
-        <w:trPr>
-          <w:trHeight w:val="375"/>
-        </w:trPr>
-        <w:tc>
-          <w:tcPr>
-            <w:cnfStyle w:val="001000000000" w:firstRow="0" w:lastRow="0" w:firstColumn="1" w:lastColumn="0" w:oddVBand="0" w:evenVBand="0" w:oddHBand="0" w:evenHBand="0" w:firstRowFirstColumn="0" w:firstRowLastColumn="0" w:lastRowFirstColumn="0" w:lastRowLastColumn="0"/>
-            <w:tcW w:w="5000" w:type="pct"/>
-          </w:tcPr>
-          <w:p>
-            <w:pPr>
-              <w:jc w:val="both"/>
-              <w:rPr>
-                <w:rFonts w:ascii="Times New Roman" w:hAnsi="Times New Roman" w:cs="Times New Roman"/>
-                <w:b w:val="0"/>
-                <w:bCs w:val="0"/>
-                <w:color w:val="161718" w:themeColor="text1"/>
-                <w:sz w:val="24"/>
-                <w:szCs w:val="24"/>
-              </w:rPr>
-            </w:pPr>
-            <w:r>
-              <w:rPr>
-                <w:rFonts w:ascii="Times New Roman" w:hAnsi="Times New Roman" w:cs="Times New Roman"/>
-                <w:b w:val="0"/>
-                <w:bCs w:val="0"/>
-                <w:color w:val="161718" w:themeColor="text1"/>
-                <w:sz w:val="24"/>
-                <w:szCs w:val="24"/>
-              </w:rPr>
-              <w:t>Pantalla principal en la que el usuario puede ver los favores que otra gente haya pedido.</w:t>
-            </w:r>
-          </w:p>
-        </w:tc>
-      </w:tr>
-      <w:tr>
-        <w:trPr>
-          <w:cnfStyle w:val="000000100000" w:firstRow="0" w:lastRow="0" w:firstColumn="0" w:lastColumn="0" w:oddVBand="0" w:evenVBand="0" w:oddHBand="1" w:evenHBand="0" w:firstRowFirstColumn="0" w:firstRowLastColumn="0" w:lastRowFirstColumn="0" w:lastRowLastColumn="0"/>
-          <w:trHeight w:val="375"/>
-        </w:trPr>
-        <w:tc>
-          <w:tcPr>
-            <w:cnfStyle w:val="001000000000" w:firstRow="0" w:lastRow="0" w:firstColumn="1" w:lastColumn="0" w:oddVBand="0" w:evenVBand="0" w:oddHBand="0" w:evenHBand="0" w:firstRowFirstColumn="0" w:firstRowLastColumn="0" w:lastRowFirstColumn="0" w:lastRowLastColumn="0"/>
-            <w:tcW w:w="5000" w:type="pct"/>
-          </w:tcPr>
-          <w:p>
-            <w:pPr>
-              <w:jc w:val="both"/>
-              <w:rPr>
-                <w:rFonts w:ascii="Times New Roman" w:hAnsi="Times New Roman" w:cs="Times New Roman"/>
-                <w:color w:val="161718" w:themeColor="text1"/>
-                <w:sz w:val="24"/>
-                <w:szCs w:val="24"/>
-              </w:rPr>
-            </w:pPr>
-            <w:r>
-              <w:rPr>
-                <w:rFonts w:ascii="Times New Roman" w:hAnsi="Times New Roman" w:cs="Times New Roman"/>
-                <w:color w:val="161718" w:themeColor="text1"/>
-                <w:sz w:val="24"/>
-                <w:szCs w:val="24"/>
-              </w:rPr>
-              <w:t>Precondiciones:</w:t>
-            </w:r>
-          </w:p>
-        </w:tc>
-      </w:tr>
-      <w:tr>
-        <w:trPr>
-          <w:trHeight w:val="348"/>
-        </w:trPr>
-        <w:tc>
-          <w:tcPr>
-            <w:cnfStyle w:val="001000000000" w:firstRow="0" w:lastRow="0" w:firstColumn="1" w:lastColumn="0" w:oddVBand="0" w:evenVBand="0" w:oddHBand="0" w:evenHBand="0" w:firstRowFirstColumn="0" w:firstRowLastColumn="0" w:lastRowFirstColumn="0" w:lastRowLastColumn="0"/>
-            <w:tcW w:w="5000" w:type="pct"/>
-          </w:tcPr>
-          <w:p>
-            <w:pPr>
-              <w:jc w:val="both"/>
-              <w:rPr>
-                <w:rFonts w:ascii="Times New Roman" w:hAnsi="Times New Roman" w:cs="Times New Roman"/>
-                <w:b w:val="0"/>
-                <w:bCs w:val="0"/>
-                <w:color w:val="161718" w:themeColor="text1"/>
-                <w:sz w:val="24"/>
-                <w:szCs w:val="24"/>
-              </w:rPr>
-            </w:pPr>
-            <w:r>
-              <w:rPr>
-                <w:rFonts w:ascii="Times New Roman" w:hAnsi="Times New Roman" w:cs="Times New Roman"/>
-                <w:b w:val="0"/>
-                <w:bCs w:val="0"/>
-                <w:color w:val="161718" w:themeColor="text1"/>
-                <w:sz w:val="24"/>
-                <w:szCs w:val="24"/>
-              </w:rPr>
-              <w:t>El usuario ha iniciado sesión o ha pulsado el botón “Favores” de la parte inferior en cualquier pantalla en la que este aparezca.</w:t>
-            </w:r>
-          </w:p>
-        </w:tc>
-      </w:tr>
-      <w:tr>
-        <w:trPr>
-          <w:cnfStyle w:val="000000100000" w:firstRow="0" w:lastRow="0" w:firstColumn="0" w:lastColumn="0" w:oddVBand="0" w:evenVBand="0" w:oddHBand="1" w:evenHBand="0" w:firstRowFirstColumn="0" w:firstRowLastColumn="0" w:lastRowFirstColumn="0" w:lastRowLastColumn="0"/>
-          <w:trHeight w:val="348"/>
-        </w:trPr>
-        <w:tc>
-          <w:tcPr>
-            <w:cnfStyle w:val="001000000000" w:firstRow="0" w:lastRow="0" w:firstColumn="1" w:lastColumn="0" w:oddVBand="0" w:evenVBand="0" w:oddHBand="0" w:evenHBand="0" w:firstRowFirstColumn="0" w:firstRowLastColumn="0" w:lastRowFirstColumn="0" w:lastRowLastColumn="0"/>
-            <w:tcW w:w="5000" w:type="pct"/>
-          </w:tcPr>
-          <w:p>
-            <w:pPr>
-              <w:jc w:val="both"/>
-              <w:rPr>
-                <w:rFonts w:ascii="Times New Roman" w:hAnsi="Times New Roman" w:cs="Times New Roman"/>
-                <w:color w:val="161718" w:themeColor="text1"/>
-                <w:sz w:val="24"/>
-                <w:szCs w:val="24"/>
-              </w:rPr>
-            </w:pPr>
-            <w:r>
-              <w:rPr>
-                <w:rFonts w:ascii="Times New Roman" w:hAnsi="Times New Roman" w:cs="Times New Roman"/>
-                <w:color w:val="161718" w:themeColor="text1"/>
-                <w:sz w:val="24"/>
-                <w:szCs w:val="24"/>
-              </w:rPr>
-              <w:t>Postcondiciones:</w:t>
-            </w:r>
-          </w:p>
-        </w:tc>
-      </w:tr>
-      <w:tr>
-        <w:trPr>
-          <w:trHeight w:val="324"/>
-        </w:trPr>
-        <w:tc>
-          <w:tcPr>
-            <w:cnfStyle w:val="001000000000" w:firstRow="0" w:lastRow="0" w:firstColumn="1" w:lastColumn="0" w:oddVBand="0" w:evenVBand="0" w:oddHBand="0" w:evenHBand="0" w:firstRowFirstColumn="0" w:firstRowLastColumn="0" w:lastRowFirstColumn="0" w:lastRowLastColumn="0"/>
-            <w:tcW w:w="5000" w:type="pct"/>
-          </w:tcPr>
-          <w:p>
-            <w:pPr>
-              <w:jc w:val="both"/>
-              <w:rPr>
-                <w:rFonts w:ascii="Times New Roman" w:hAnsi="Times New Roman" w:cs="Times New Roman"/>
-                <w:color w:val="161718" w:themeColor="text1"/>
-                <w:sz w:val="24"/>
-                <w:szCs w:val="24"/>
-              </w:rPr>
-            </w:pPr>
-            <w:r>
-              <w:rPr>
-                <w:rFonts w:ascii="Times New Roman" w:hAnsi="Times New Roman" w:cs="Times New Roman"/>
-                <w:b w:val="0"/>
-                <w:bCs w:val="0"/>
-                <w:color w:val="161718" w:themeColor="text1"/>
-                <w:sz w:val="24"/>
-                <w:szCs w:val="24"/>
-              </w:rPr>
-              <w:t>El usuario accede a los detalles de un favor específico, filtra los favores, accede a otra pantalla principal o accede a la pantalla de compra de “</w:t>
-            </w:r>
-            <w:proofErr w:type="spellStart"/>
-            <w:r>
-              <w:rPr>
-                <w:rFonts w:ascii="Times New Roman" w:hAnsi="Times New Roman" w:cs="Times New Roman"/>
-                <w:b w:val="0"/>
-                <w:bCs w:val="0"/>
-                <w:color w:val="161718" w:themeColor="text1"/>
-                <w:sz w:val="24"/>
-                <w:szCs w:val="24"/>
-              </w:rPr>
-              <w:t>grollies</w:t>
-            </w:r>
-            <w:proofErr w:type="spellEnd"/>
-            <w:r>
-              <w:rPr>
-                <w:rFonts w:ascii="Times New Roman" w:hAnsi="Times New Roman" w:cs="Times New Roman"/>
-                <w:b w:val="0"/>
-                <w:bCs w:val="0"/>
-                <w:color w:val="161718" w:themeColor="text1"/>
-                <w:sz w:val="24"/>
-                <w:szCs w:val="24"/>
-              </w:rPr>
-              <w:t>”.</w:t>
-            </w:r>
-          </w:p>
-        </w:tc>
-      </w:tr>
-      <w:tr>
-        <w:trPr>
-          <w:cnfStyle w:val="000000100000" w:firstRow="0" w:lastRow="0" w:firstColumn="0" w:lastColumn="0" w:oddVBand="0" w:evenVBand="0" w:oddHBand="1" w:evenHBand="0" w:firstRowFirstColumn="0" w:firstRowLastColumn="0" w:lastRowFirstColumn="0" w:lastRowLastColumn="0"/>
-          <w:trHeight w:val="348"/>
-        </w:trPr>
-        <w:tc>
-          <w:tcPr>
-            <w:cnfStyle w:val="001000000000" w:firstRow="0" w:lastRow="0" w:firstColumn="1" w:lastColumn="0" w:oddVBand="0" w:evenVBand="0" w:oddHBand="0" w:evenHBand="0" w:firstRowFirstColumn="0" w:firstRowLastColumn="0" w:lastRowFirstColumn="0" w:lastRowLastColumn="0"/>
-            <w:tcW w:w="5000" w:type="pct"/>
-          </w:tcPr>
-          <w:p>
-            <w:pPr>
-              <w:jc w:val="both"/>
-              <w:rPr>
-                <w:rFonts w:ascii="Times New Roman" w:hAnsi="Times New Roman" w:cs="Times New Roman"/>
-                <w:color w:val="161718" w:themeColor="text1"/>
-                <w:sz w:val="24"/>
-                <w:szCs w:val="24"/>
-              </w:rPr>
-            </w:pPr>
-            <w:r>
-              <w:rPr>
-                <w:rFonts w:ascii="Times New Roman" w:hAnsi="Times New Roman" w:cs="Times New Roman"/>
-                <w:color w:val="161718" w:themeColor="text1"/>
-                <w:sz w:val="24"/>
-                <w:szCs w:val="24"/>
-              </w:rPr>
-              <w:t>Acciones a realizar:</w:t>
-            </w:r>
-          </w:p>
-        </w:tc>
-      </w:tr>
-      <w:tr>
-        <w:trPr>
-          <w:trHeight w:val="348"/>
-        </w:trPr>
-        <w:tc>
-          <w:tcPr>
-            <w:cnfStyle w:val="001000000000" w:firstRow="0" w:lastRow="0" w:firstColumn="1" w:lastColumn="0" w:oddVBand="0" w:evenVBand="0" w:oddHBand="0" w:evenHBand="0" w:firstRowFirstColumn="0" w:firstRowLastColumn="0" w:lastRowFirstColumn="0" w:lastRowLastColumn="0"/>
-            <w:tcW w:w="5000" w:type="pct"/>
-          </w:tcPr>
-          <w:p>
-            <w:pPr>
-              <w:jc w:val="both"/>
-              <w:rPr>
-                <w:rFonts w:ascii="Times New Roman" w:hAnsi="Times New Roman" w:cs="Times New Roman"/>
-                <w:color w:val="161718" w:themeColor="text1"/>
-                <w:sz w:val="24"/>
-                <w:szCs w:val="24"/>
-              </w:rPr>
-            </w:pPr>
-            <w:r>
-              <w:rPr>
-                <w:rFonts w:ascii="Times New Roman" w:hAnsi="Times New Roman" w:cs="Times New Roman"/>
-                <w:b w:val="0"/>
-                <w:bCs w:val="0"/>
-                <w:color w:val="161718" w:themeColor="text1"/>
-                <w:sz w:val="24"/>
-                <w:szCs w:val="24"/>
-              </w:rPr>
-              <w:t>1: El usuario puede seleccionar un favor específico de entre toda la lista.</w:t>
-            </w:r>
-          </w:p>
-          <w:p>
-            <w:pPr>
-              <w:jc w:val="both"/>
-              <w:rPr>
-                <w:rFonts w:ascii="Times New Roman" w:hAnsi="Times New Roman" w:cs="Times New Roman"/>
-                <w:color w:val="161718" w:themeColor="text1"/>
-                <w:sz w:val="24"/>
-                <w:szCs w:val="24"/>
-              </w:rPr>
-            </w:pPr>
-            <w:r>
-              <w:rPr>
-                <w:rFonts w:ascii="Times New Roman" w:hAnsi="Times New Roman" w:cs="Times New Roman"/>
-                <w:b w:val="0"/>
-                <w:bCs w:val="0"/>
-                <w:color w:val="161718" w:themeColor="text1"/>
-                <w:sz w:val="24"/>
-                <w:szCs w:val="24"/>
-              </w:rPr>
-              <w:t>2: El usuario puede pulsar en cualquiera de los botones de la parte inferior de la pantalla para acceder a las otras pantallas principales.</w:t>
-            </w:r>
-          </w:p>
-          <w:p>
-            <w:pPr>
-              <w:jc w:val="both"/>
-              <w:rPr>
-                <w:rFonts w:ascii="Times New Roman" w:hAnsi="Times New Roman" w:cs="Times New Roman"/>
-                <w:color w:val="161718" w:themeColor="text1"/>
-                <w:sz w:val="24"/>
-                <w:szCs w:val="24"/>
-              </w:rPr>
-            </w:pPr>
-            <w:r>
-              <w:rPr>
-                <w:rFonts w:ascii="Times New Roman" w:hAnsi="Times New Roman" w:cs="Times New Roman"/>
-                <w:b w:val="0"/>
-                <w:bCs w:val="0"/>
-                <w:color w:val="161718" w:themeColor="text1"/>
-                <w:sz w:val="24"/>
-                <w:szCs w:val="24"/>
-              </w:rPr>
-              <w:t xml:space="preserve">3: El usuario puede </w:t>
-            </w:r>
-            <w:r>
-              <w:rPr>
-                <w:rFonts w:ascii="Times New Roman" w:hAnsi="Times New Roman" w:cs="Times New Roman"/>
-                <w:b w:val="0"/>
-                <w:bCs w:val="0"/>
-                <w:color w:val="161718" w:themeColor="text1"/>
-                <w:sz w:val="24"/>
-                <w:szCs w:val="24"/>
-              </w:rPr>
-              <w:t>abrir</w:t>
-            </w:r>
-            <w:r>
-              <w:rPr>
-                <w:rFonts w:ascii="Times New Roman" w:hAnsi="Times New Roman" w:cs="Times New Roman"/>
-                <w:b w:val="0"/>
-                <w:bCs w:val="0"/>
-                <w:color w:val="161718" w:themeColor="text1"/>
-                <w:sz w:val="24"/>
-                <w:szCs w:val="24"/>
-              </w:rPr>
-              <w:t xml:space="preserve"> </w:t>
-            </w:r>
-            <w:r>
-              <w:rPr>
-                <w:rFonts w:ascii="Times New Roman" w:hAnsi="Times New Roman" w:cs="Times New Roman"/>
-                <w:b w:val="0"/>
-                <w:bCs w:val="0"/>
-                <w:color w:val="161718" w:themeColor="text1"/>
-                <w:sz w:val="24"/>
-                <w:szCs w:val="24"/>
-              </w:rPr>
-              <w:t>e</w:t>
-            </w:r>
-            <w:r>
-              <w:rPr>
-                <w:rFonts w:ascii="Times New Roman" w:hAnsi="Times New Roman" w:cs="Times New Roman"/>
-                <w:b w:val="0"/>
-                <w:bCs w:val="0"/>
-                <w:color w:val="161718" w:themeColor="text1"/>
-                <w:sz w:val="24"/>
-                <w:szCs w:val="24"/>
-              </w:rPr>
-              <w:t>l filtro de favores, donde podrá seleccionar el orden en el que quiere que se le muestren los favores disponibles.</w:t>
-            </w:r>
-          </w:p>
-          <w:p>
-            <w:pPr>
-              <w:jc w:val="both"/>
-              <w:rPr>
-                <w:rFonts w:ascii="Times New Roman" w:hAnsi="Times New Roman" w:cs="Times New Roman"/>
-                <w:b w:val="0"/>
-                <w:bCs w:val="0"/>
-                <w:color w:val="161718" w:themeColor="text1"/>
-                <w:sz w:val="24"/>
-                <w:szCs w:val="24"/>
-              </w:rPr>
-            </w:pPr>
-            <w:r>
-              <w:rPr>
-                <w:rFonts w:ascii="Times New Roman" w:hAnsi="Times New Roman" w:cs="Times New Roman"/>
-                <w:b w:val="0"/>
-                <w:bCs w:val="0"/>
-                <w:color w:val="161718" w:themeColor="text1"/>
-                <w:sz w:val="24"/>
-                <w:szCs w:val="24"/>
-              </w:rPr>
-              <w:t>4: El usuario puede acceder a la pantalla de compra de “</w:t>
-            </w:r>
-            <w:proofErr w:type="spellStart"/>
-            <w:r>
-              <w:rPr>
-                <w:rFonts w:ascii="Times New Roman" w:hAnsi="Times New Roman" w:cs="Times New Roman"/>
-                <w:b w:val="0"/>
-                <w:bCs w:val="0"/>
-                <w:color w:val="161718" w:themeColor="text1"/>
-                <w:sz w:val="24"/>
-                <w:szCs w:val="24"/>
-              </w:rPr>
-              <w:t>grollies</w:t>
-            </w:r>
-            <w:proofErr w:type="spellEnd"/>
-            <w:r>
-              <w:rPr>
-                <w:rFonts w:ascii="Times New Roman" w:hAnsi="Times New Roman" w:cs="Times New Roman"/>
-                <w:b w:val="0"/>
-                <w:bCs w:val="0"/>
-                <w:color w:val="161718" w:themeColor="text1"/>
-                <w:sz w:val="24"/>
-                <w:szCs w:val="24"/>
-              </w:rPr>
-              <w:t>” pulsando en cualquier parte del recuadro donde aparecen sus “</w:t>
-            </w:r>
-            <w:proofErr w:type="spellStart"/>
-            <w:r>
-              <w:rPr>
-                <w:rFonts w:ascii="Times New Roman" w:hAnsi="Times New Roman" w:cs="Times New Roman"/>
-                <w:b w:val="0"/>
-                <w:bCs w:val="0"/>
-                <w:color w:val="161718" w:themeColor="text1"/>
-                <w:sz w:val="24"/>
-                <w:szCs w:val="24"/>
-              </w:rPr>
-              <w:t>grollies</w:t>
-            </w:r>
-            <w:proofErr w:type="spellEnd"/>
-            <w:r>
-              <w:rPr>
-                <w:rFonts w:ascii="Times New Roman" w:hAnsi="Times New Roman" w:cs="Times New Roman"/>
-                <w:b w:val="0"/>
-                <w:bCs w:val="0"/>
-                <w:color w:val="161718" w:themeColor="text1"/>
-                <w:sz w:val="24"/>
-                <w:szCs w:val="24"/>
-              </w:rPr>
-              <w:t>” actuales.</w:t>
-            </w:r>
-          </w:p>
-        </w:tc>
-      </w:tr>
-    </w:tbl>
-    <w:p>
-      <w:pPr>
-        <w:spacing w:after="200"/>
-        <w:jc w:val="both"/>
-        <w:rPr>
-          <w:rFonts w:ascii="Times New Roman" w:eastAsia="Times New Roman" w:hAnsi="Times New Roman" w:cs="Times New Roman"/>
-          <w:color w:val="222222"/>
-          <w:szCs w:val="28"/>
-          <w:lang w:eastAsia="es-ES"/>
-        </w:rPr>
-      </w:pPr>
-    </w:p>
-    <w:p>
-      <w:pPr>
-        <w:spacing w:after="200"/>
-        <w:jc w:val="both"/>
-        <w:rPr>
-          <w:rFonts w:ascii="Times New Roman" w:eastAsia="Times New Roman" w:hAnsi="Times New Roman" w:cs="Times New Roman"/>
-          <w:color w:val="222222"/>
-          <w:szCs w:val="28"/>
-          <w:lang w:eastAsia="es-ES"/>
-        </w:rPr>
-      </w:pPr>
-      <w:r>
-        <w:rPr>
-          <w:noProof/>
-        </w:rPr>
-        <w:drawing>
-          <wp:anchor distT="0" distB="0" distL="114300" distR="114300" simplePos="0" relativeHeight="251675648" behindDoc="0" locked="0" layoutInCell="1" allowOverlap="1" wp14:anchorId="6C7DBEA5" wp14:editId="624B0671">
-            <wp:simplePos x="0" y="0"/>
-            <wp:positionH relativeFrom="column">
-              <wp:posOffset>3346450</wp:posOffset>
-            </wp:positionH>
-            <wp:positionV relativeFrom="paragraph">
-              <wp:posOffset>8624</wp:posOffset>
-            </wp:positionV>
-            <wp:extent cx="2692641" cy="4680000"/>
-            <wp:effectExtent l="0" t="0" r="0" b="6350"/>
-            <wp:wrapSquare wrapText="bothSides"/>
-            <wp:docPr id="12" name="Imagen 12"/>
-            <wp:cNvGraphicFramePr>
-              <a:graphicFrameLocks xmlns:a="http://schemas.openxmlformats.org/drawingml/2006/main" noChangeAspect="1"/>
-            </wp:cNvGraphicFramePr>
-            <a:graphic xmlns:a="http://schemas.openxmlformats.org/drawingml/2006/main">
-              <a:graphicData uri="http://schemas.openxmlformats.org/drawingml/2006/picture">
-                <pic:pic xmlns:pic="http://schemas.openxmlformats.org/drawingml/2006/picture">
-                  <pic:nvPicPr>
-                    <pic:cNvPr id="1" name=""/>
-                    <pic:cNvPicPr/>
-                  </pic:nvPicPr>
-                  <pic:blipFill rotWithShape="1">
-                    <a:blip r:embed="rId10"/>
-                    <a:srcRect l="36087" t="12686" r="36283" b="10541"/>
-                    <a:stretch/>
-                  </pic:blipFill>
-                  <pic:spPr bwMode="auto">
-                    <a:xfrm>
-                      <a:off x="0" y="0"/>
-                      <a:ext cx="2692641" cy="4680000"/>
-                    </a:xfrm>
-                    <a:prstGeom prst="rect">
-                      <a:avLst/>
-                    </a:prstGeom>
-                    <a:ln>
-                      <a:noFill/>
-                    </a:ln>
-                    <a:extLst>
-                      <a:ext uri="{53640926-AAD7-44D8-BBD7-CCE9431645EC}">
-                        <a14:shadowObscured xmlns:a14="http://schemas.microsoft.com/office/drawing/2010/main"/>
-                      </a:ext>
-                    </a:extLst>
-                  </pic:spPr>
-                </pic:pic>
-              </a:graphicData>
-            </a:graphic>
-            <wp14:sizeRelH relativeFrom="margin">
-              <wp14:pctWidth>0</wp14:pctWidth>
-            </wp14:sizeRelH>
-            <wp14:sizeRelV relativeFrom="margin">
-              <wp14:pctHeight>0</wp14:pctHeight>
-            </wp14:sizeRelV>
-          </wp:anchor>
-        </w:drawing>
-      </w:r>
-      <w:r>
-        <w:rPr>
-          <w:noProof/>
-        </w:rPr>
-        <w:drawing>
-          <wp:anchor distT="0" distB="0" distL="114300" distR="114300" simplePos="0" relativeHeight="251673600" behindDoc="0" locked="0" layoutInCell="1" allowOverlap="1" wp14:anchorId="7AF50AE1" wp14:editId="2D5E1479">
-            <wp:simplePos x="0" y="0"/>
-            <wp:positionH relativeFrom="margin">
-              <wp:posOffset>417195</wp:posOffset>
-            </wp:positionH>
-            <wp:positionV relativeFrom="paragraph">
-              <wp:posOffset>6350</wp:posOffset>
-            </wp:positionV>
-            <wp:extent cx="2696301" cy="4680000"/>
-            <wp:effectExtent l="0" t="0" r="8890" b="6350"/>
-            <wp:wrapSquare wrapText="bothSides"/>
-            <wp:docPr id="10" name="Imagen 10"/>
-            <wp:cNvGraphicFramePr>
-              <a:graphicFrameLocks xmlns:a="http://schemas.openxmlformats.org/drawingml/2006/main" noChangeAspect="1"/>
-            </wp:cNvGraphicFramePr>
-            <a:graphic xmlns:a="http://schemas.openxmlformats.org/drawingml/2006/main">
-              <a:graphicData uri="http://schemas.openxmlformats.org/drawingml/2006/picture">
-                <pic:pic xmlns:pic="http://schemas.openxmlformats.org/drawingml/2006/picture">
-                  <pic:nvPicPr>
-                    <pic:cNvPr id="1" name=""/>
-                    <pic:cNvPicPr/>
-                  </pic:nvPicPr>
-                  <pic:blipFill rotWithShape="1">
-                    <a:blip r:embed="rId11"/>
-                    <a:srcRect l="36070" t="12390" r="36291" b="10859"/>
-                    <a:stretch/>
-                  </pic:blipFill>
-                  <pic:spPr bwMode="auto">
-                    <a:xfrm>
-                      <a:off x="0" y="0"/>
-                      <a:ext cx="2696301" cy="4680000"/>
-                    </a:xfrm>
-                    <a:prstGeom prst="rect">
-                      <a:avLst/>
-                    </a:prstGeom>
-                    <a:ln>
-                      <a:noFill/>
-                    </a:ln>
-                    <a:extLst>
-                      <a:ext uri="{53640926-AAD7-44D8-BBD7-CCE9431645EC}">
-                        <a14:shadowObscured xmlns:a14="http://schemas.microsoft.com/office/drawing/2010/main"/>
-                      </a:ext>
-                    </a:extLst>
-                  </pic:spPr>
-                </pic:pic>
-              </a:graphicData>
-            </a:graphic>
-            <wp14:sizeRelH relativeFrom="margin">
-              <wp14:pctWidth>0</wp14:pctWidth>
-            </wp14:sizeRelH>
-            <wp14:sizeRelV relativeFrom="margin">
-              <wp14:pctHeight>0</wp14:pctHeight>
-            </wp14:sizeRelV>
-          </wp:anchor>
-        </w:drawing>
-      </w:r>
-    </w:p>
-    <w:p>
-      <w:pPr>
-        <w:spacing w:after="200"/>
-        <w:rPr>
-          <w:rFonts w:ascii="Times New Roman" w:eastAsia="Times New Roman" w:hAnsi="Times New Roman" w:cs="Times New Roman"/>
-          <w:color w:val="222222"/>
-          <w:szCs w:val="28"/>
-          <w:lang w:eastAsia="es-ES"/>
-        </w:rPr>
-      </w:pPr>
-      <w:r>
-        <w:rPr>
-          <w:rFonts w:ascii="Times New Roman" w:eastAsia="Times New Roman" w:hAnsi="Times New Roman" w:cs="Times New Roman"/>
-          <w:color w:val="222222"/>
-          <w:szCs w:val="28"/>
-          <w:lang w:eastAsia="es-ES"/>
-        </w:rPr>
-        <w:br w:type="page"/>
-      </w:r>
-    </w:p>
-    <w:tbl>
-      <w:tblPr>
-        <w:tblStyle w:val="Tablaconcuadrcula4-nfasis6"/>
-        <w:tblpPr w:leftFromText="142" w:rightFromText="142" w:vertAnchor="page" w:horzAnchor="margin" w:tblpY="1440"/>
-        <w:tblW w:w="5000" w:type="pct"/>
-        <w:tblLook w:val="04A0" w:firstRow="1" w:lastRow="0" w:firstColumn="1" w:lastColumn="0" w:noHBand="0" w:noVBand="1"/>
-      </w:tblPr>
-      <w:tblGrid>
-        <w:gridCol w:w="9928"/>
-      </w:tblGrid>
-      <w:tr>
-        <w:trPr>
-          <w:cnfStyle w:val="100000000000" w:firstRow="1" w:lastRow="0" w:firstColumn="0" w:lastColumn="0" w:oddVBand="0" w:evenVBand="0" w:oddHBand="0" w:evenHBand="0" w:firstRowFirstColumn="0" w:firstRowLastColumn="0" w:lastRowFirstColumn="0" w:lastRowLastColumn="0"/>
-          <w:trHeight w:val="348"/>
-        </w:trPr>
-        <w:tc>
-          <w:tcPr>
-            <w:cnfStyle w:val="001000000000" w:firstRow="0" w:lastRow="0" w:firstColumn="1" w:lastColumn="0" w:oddVBand="0" w:evenVBand="0" w:oddHBand="0" w:evenHBand="0" w:firstRowFirstColumn="0" w:firstRowLastColumn="0" w:lastRowFirstColumn="0" w:lastRowLastColumn="0"/>
-            <w:tcW w:w="5000" w:type="pct"/>
-          </w:tcPr>
-          <w:p>
-            <w:pPr>
-              <w:jc w:val="both"/>
-              <w:rPr>
-                <w:rFonts w:ascii="Times New Roman" w:hAnsi="Times New Roman" w:cs="Times New Roman"/>
-                <w:sz w:val="24"/>
-                <w:szCs w:val="24"/>
-              </w:rPr>
-            </w:pPr>
-            <w:r>
-              <w:rPr>
-                <w:rFonts w:ascii="Times New Roman" w:hAnsi="Times New Roman" w:cs="Times New Roman"/>
-                <w:sz w:val="24"/>
-                <w:szCs w:val="24"/>
-              </w:rPr>
-              <w:lastRenderedPageBreak/>
-              <w:t>Pantalla principal “Mis Favores”</w:t>
-            </w:r>
-          </w:p>
-        </w:tc>
-      </w:tr>
-      <w:tr>
-        <w:trPr>
-          <w:cnfStyle w:val="000000100000" w:firstRow="0" w:lastRow="0" w:firstColumn="0" w:lastColumn="0" w:oddVBand="0" w:evenVBand="0" w:oddHBand="1" w:evenHBand="0" w:firstRowFirstColumn="0" w:firstRowLastColumn="0" w:lastRowFirstColumn="0" w:lastRowLastColumn="0"/>
-          <w:trHeight w:val="348"/>
-        </w:trPr>
-        <w:tc>
-          <w:tcPr>
-            <w:cnfStyle w:val="001000000000" w:firstRow="0" w:lastRow="0" w:firstColumn="1" w:lastColumn="0" w:oddVBand="0" w:evenVBand="0" w:oddHBand="0" w:evenHBand="0" w:firstRowFirstColumn="0" w:firstRowLastColumn="0" w:lastRowFirstColumn="0" w:lastRowLastColumn="0"/>
-            <w:tcW w:w="5000" w:type="pct"/>
-          </w:tcPr>
-          <w:p>
-            <w:pPr>
-              <w:jc w:val="both"/>
-              <w:rPr>
-                <w:rFonts w:ascii="Times New Roman" w:hAnsi="Times New Roman" w:cs="Times New Roman"/>
-                <w:color w:val="161718" w:themeColor="text1"/>
-                <w:sz w:val="24"/>
-                <w:szCs w:val="24"/>
-              </w:rPr>
-            </w:pPr>
-            <w:r>
-              <w:rPr>
-                <w:rFonts w:ascii="Times New Roman" w:hAnsi="Times New Roman" w:cs="Times New Roman"/>
-                <w:color w:val="161718" w:themeColor="text1"/>
-                <w:sz w:val="24"/>
-                <w:szCs w:val="24"/>
-              </w:rPr>
-              <w:t>Descripción:</w:t>
-            </w:r>
-          </w:p>
-        </w:tc>
-      </w:tr>
-      <w:tr>
-        <w:trPr>
-          <w:trHeight w:val="375"/>
-        </w:trPr>
-        <w:tc>
-          <w:tcPr>
-            <w:cnfStyle w:val="001000000000" w:firstRow="0" w:lastRow="0" w:firstColumn="1" w:lastColumn="0" w:oddVBand="0" w:evenVBand="0" w:oddHBand="0" w:evenHBand="0" w:firstRowFirstColumn="0" w:firstRowLastColumn="0" w:lastRowFirstColumn="0" w:lastRowLastColumn="0"/>
-            <w:tcW w:w="5000" w:type="pct"/>
-          </w:tcPr>
-          <w:p>
-            <w:pPr>
-              <w:jc w:val="both"/>
-              <w:rPr>
-                <w:rFonts w:ascii="Times New Roman" w:hAnsi="Times New Roman" w:cs="Times New Roman"/>
-                <w:b w:val="0"/>
-                <w:bCs w:val="0"/>
-                <w:color w:val="161718" w:themeColor="text1"/>
-                <w:sz w:val="24"/>
-                <w:szCs w:val="24"/>
-              </w:rPr>
-            </w:pPr>
-            <w:r>
-              <w:rPr>
-                <w:rFonts w:ascii="Times New Roman" w:hAnsi="Times New Roman" w:cs="Times New Roman"/>
-                <w:b w:val="0"/>
-                <w:bCs w:val="0"/>
-                <w:color w:val="161718" w:themeColor="text1"/>
-                <w:sz w:val="24"/>
-                <w:szCs w:val="24"/>
-              </w:rPr>
-              <w:t>Pantalla principal en la que el usuario puede ver los favores que haya pedido y pedir más favores.</w:t>
-            </w:r>
-          </w:p>
-        </w:tc>
-      </w:tr>
-      <w:tr>
-        <w:trPr>
-          <w:cnfStyle w:val="000000100000" w:firstRow="0" w:lastRow="0" w:firstColumn="0" w:lastColumn="0" w:oddVBand="0" w:evenVBand="0" w:oddHBand="1" w:evenHBand="0" w:firstRowFirstColumn="0" w:firstRowLastColumn="0" w:lastRowFirstColumn="0" w:lastRowLastColumn="0"/>
-          <w:trHeight w:val="375"/>
-        </w:trPr>
-        <w:tc>
-          <w:tcPr>
-            <w:cnfStyle w:val="001000000000" w:firstRow="0" w:lastRow="0" w:firstColumn="1" w:lastColumn="0" w:oddVBand="0" w:evenVBand="0" w:oddHBand="0" w:evenHBand="0" w:firstRowFirstColumn="0" w:firstRowLastColumn="0" w:lastRowFirstColumn="0" w:lastRowLastColumn="0"/>
-            <w:tcW w:w="5000" w:type="pct"/>
-          </w:tcPr>
-          <w:p>
-            <w:pPr>
-              <w:jc w:val="both"/>
-              <w:rPr>
-                <w:rFonts w:ascii="Times New Roman" w:hAnsi="Times New Roman" w:cs="Times New Roman"/>
-                <w:color w:val="161718" w:themeColor="text1"/>
-                <w:sz w:val="24"/>
-                <w:szCs w:val="24"/>
-              </w:rPr>
-            </w:pPr>
-            <w:r>
-              <w:rPr>
-                <w:rFonts w:ascii="Times New Roman" w:hAnsi="Times New Roman" w:cs="Times New Roman"/>
-                <w:color w:val="161718" w:themeColor="text1"/>
-                <w:sz w:val="24"/>
-                <w:szCs w:val="24"/>
-              </w:rPr>
-              <w:t>Precondiciones:</w:t>
-            </w:r>
-          </w:p>
-        </w:tc>
-      </w:tr>
-      <w:tr>
-        <w:trPr>
-          <w:trHeight w:val="348"/>
-        </w:trPr>
-        <w:tc>
-          <w:tcPr>
-            <w:cnfStyle w:val="001000000000" w:firstRow="0" w:lastRow="0" w:firstColumn="1" w:lastColumn="0" w:oddVBand="0" w:evenVBand="0" w:oddHBand="0" w:evenHBand="0" w:firstRowFirstColumn="0" w:firstRowLastColumn="0" w:lastRowFirstColumn="0" w:lastRowLastColumn="0"/>
-            <w:tcW w:w="5000" w:type="pct"/>
-          </w:tcPr>
-          <w:p>
-            <w:pPr>
-              <w:jc w:val="both"/>
-              <w:rPr>
-                <w:rFonts w:ascii="Times New Roman" w:hAnsi="Times New Roman" w:cs="Times New Roman"/>
-                <w:b w:val="0"/>
-                <w:bCs w:val="0"/>
-                <w:color w:val="161718" w:themeColor="text1"/>
-                <w:sz w:val="24"/>
-                <w:szCs w:val="24"/>
-              </w:rPr>
-            </w:pPr>
-            <w:r>
-              <w:rPr>
-                <w:rFonts w:ascii="Times New Roman" w:hAnsi="Times New Roman" w:cs="Times New Roman"/>
-                <w:b w:val="0"/>
-                <w:bCs w:val="0"/>
-                <w:color w:val="161718" w:themeColor="text1"/>
-                <w:sz w:val="24"/>
-                <w:szCs w:val="24"/>
-              </w:rPr>
-              <w:t>El usuario ha pulsado el botón “Mis Favores” de la parte inferior en cualquier pantalla en la que este aparezca o ha terminado de pedir un nuevo favor.</w:t>
-            </w:r>
-          </w:p>
-        </w:tc>
-      </w:tr>
-      <w:tr>
-        <w:trPr>
-          <w:cnfStyle w:val="000000100000" w:firstRow="0" w:lastRow="0" w:firstColumn="0" w:lastColumn="0" w:oddVBand="0" w:evenVBand="0" w:oddHBand="1" w:evenHBand="0" w:firstRowFirstColumn="0" w:firstRowLastColumn="0" w:lastRowFirstColumn="0" w:lastRowLastColumn="0"/>
-          <w:trHeight w:val="348"/>
-        </w:trPr>
-        <w:tc>
-          <w:tcPr>
-            <w:cnfStyle w:val="001000000000" w:firstRow="0" w:lastRow="0" w:firstColumn="1" w:lastColumn="0" w:oddVBand="0" w:evenVBand="0" w:oddHBand="0" w:evenHBand="0" w:firstRowFirstColumn="0" w:firstRowLastColumn="0" w:lastRowFirstColumn="0" w:lastRowLastColumn="0"/>
-            <w:tcW w:w="5000" w:type="pct"/>
-          </w:tcPr>
-          <w:p>
-            <w:pPr>
-              <w:jc w:val="both"/>
-              <w:rPr>
-                <w:rFonts w:ascii="Times New Roman" w:hAnsi="Times New Roman" w:cs="Times New Roman"/>
-                <w:color w:val="161718" w:themeColor="text1"/>
-                <w:sz w:val="24"/>
-                <w:szCs w:val="24"/>
-              </w:rPr>
-            </w:pPr>
-            <w:r>
-              <w:rPr>
-                <w:rFonts w:ascii="Times New Roman" w:hAnsi="Times New Roman" w:cs="Times New Roman"/>
-                <w:color w:val="161718" w:themeColor="text1"/>
-                <w:sz w:val="24"/>
-                <w:szCs w:val="24"/>
-              </w:rPr>
-              <w:t>Postcondiciones:</w:t>
-            </w:r>
-          </w:p>
-        </w:tc>
-      </w:tr>
-      <w:tr>
-        <w:trPr>
-          <w:trHeight w:val="324"/>
-        </w:trPr>
-        <w:tc>
-          <w:tcPr>
-            <w:cnfStyle w:val="001000000000" w:firstRow="0" w:lastRow="0" w:firstColumn="1" w:lastColumn="0" w:oddVBand="0" w:evenVBand="0" w:oddHBand="0" w:evenHBand="0" w:firstRowFirstColumn="0" w:firstRowLastColumn="0" w:lastRowFirstColumn="0" w:lastRowLastColumn="0"/>
-            <w:tcW w:w="5000" w:type="pct"/>
-          </w:tcPr>
-          <w:p>
-            <w:pPr>
-              <w:jc w:val="both"/>
-              <w:rPr>
-                <w:rFonts w:ascii="Times New Roman" w:hAnsi="Times New Roman" w:cs="Times New Roman"/>
-                <w:color w:val="161718" w:themeColor="text1"/>
-                <w:sz w:val="24"/>
-                <w:szCs w:val="24"/>
-              </w:rPr>
-            </w:pPr>
-            <w:r>
-              <w:rPr>
-                <w:rFonts w:ascii="Times New Roman" w:hAnsi="Times New Roman" w:cs="Times New Roman"/>
-                <w:b w:val="0"/>
-                <w:bCs w:val="0"/>
-                <w:color w:val="161718" w:themeColor="text1"/>
-                <w:sz w:val="24"/>
-                <w:szCs w:val="24"/>
-              </w:rPr>
-              <w:t xml:space="preserve">El usuario accede a los detalles de uno de los favores que hay pedido, accede a la pantalla para pedir un nuevo favor, accede a otra pantalla principal o accede a la pantalla de compra de </w:t>
-            </w:r>
-            <w:proofErr w:type="spellStart"/>
-            <w:r>
-              <w:rPr>
-                <w:rFonts w:ascii="Times New Roman" w:hAnsi="Times New Roman" w:cs="Times New Roman"/>
-                <w:b w:val="0"/>
-                <w:bCs w:val="0"/>
-                <w:color w:val="161718" w:themeColor="text1"/>
-                <w:sz w:val="24"/>
-                <w:szCs w:val="24"/>
-              </w:rPr>
-              <w:t>grollies</w:t>
-            </w:r>
-            <w:proofErr w:type="spellEnd"/>
-            <w:r>
-              <w:rPr>
-                <w:rFonts w:ascii="Times New Roman" w:hAnsi="Times New Roman" w:cs="Times New Roman"/>
-                <w:b w:val="0"/>
-                <w:bCs w:val="0"/>
-                <w:color w:val="161718" w:themeColor="text1"/>
-                <w:sz w:val="24"/>
-                <w:szCs w:val="24"/>
-              </w:rPr>
-              <w:t>.</w:t>
-            </w:r>
-          </w:p>
-        </w:tc>
-      </w:tr>
-      <w:tr>
-        <w:trPr>
-          <w:cnfStyle w:val="000000100000" w:firstRow="0" w:lastRow="0" w:firstColumn="0" w:lastColumn="0" w:oddVBand="0" w:evenVBand="0" w:oddHBand="1" w:evenHBand="0" w:firstRowFirstColumn="0" w:firstRowLastColumn="0" w:lastRowFirstColumn="0" w:lastRowLastColumn="0"/>
-          <w:trHeight w:val="348"/>
-        </w:trPr>
-        <w:tc>
-          <w:tcPr>
-            <w:cnfStyle w:val="001000000000" w:firstRow="0" w:lastRow="0" w:firstColumn="1" w:lastColumn="0" w:oddVBand="0" w:evenVBand="0" w:oddHBand="0" w:evenHBand="0" w:firstRowFirstColumn="0" w:firstRowLastColumn="0" w:lastRowFirstColumn="0" w:lastRowLastColumn="0"/>
-            <w:tcW w:w="5000" w:type="pct"/>
-          </w:tcPr>
-          <w:p>
-            <w:pPr>
-              <w:jc w:val="both"/>
-              <w:rPr>
-                <w:rFonts w:ascii="Times New Roman" w:hAnsi="Times New Roman" w:cs="Times New Roman"/>
-                <w:color w:val="161718" w:themeColor="text1"/>
-                <w:sz w:val="24"/>
-                <w:szCs w:val="24"/>
-              </w:rPr>
-            </w:pPr>
-            <w:r>
-              <w:rPr>
-                <w:rFonts w:ascii="Times New Roman" w:hAnsi="Times New Roman" w:cs="Times New Roman"/>
-                <w:color w:val="161718" w:themeColor="text1"/>
-                <w:sz w:val="24"/>
-                <w:szCs w:val="24"/>
-              </w:rPr>
-              <w:t>Acciones a realizar:</w:t>
-            </w:r>
-          </w:p>
-        </w:tc>
-      </w:tr>
-      <w:tr>
-        <w:trPr>
-          <w:trHeight w:val="348"/>
-        </w:trPr>
-        <w:tc>
-          <w:tcPr>
-            <w:cnfStyle w:val="001000000000" w:firstRow="0" w:lastRow="0" w:firstColumn="1" w:lastColumn="0" w:oddVBand="0" w:evenVBand="0" w:oddHBand="0" w:evenHBand="0" w:firstRowFirstColumn="0" w:firstRowLastColumn="0" w:lastRowFirstColumn="0" w:lastRowLastColumn="0"/>
-            <w:tcW w:w="5000" w:type="pct"/>
-          </w:tcPr>
-          <w:p>
-            <w:pPr>
-              <w:jc w:val="both"/>
-              <w:rPr>
-                <w:rFonts w:ascii="Times New Roman" w:hAnsi="Times New Roman" w:cs="Times New Roman"/>
-                <w:color w:val="161718" w:themeColor="text1"/>
-                <w:sz w:val="24"/>
-                <w:szCs w:val="24"/>
-              </w:rPr>
-            </w:pPr>
-            <w:r>
-              <w:rPr>
-                <w:rFonts w:ascii="Times New Roman" w:hAnsi="Times New Roman" w:cs="Times New Roman"/>
-                <w:b w:val="0"/>
-                <w:bCs w:val="0"/>
-                <w:color w:val="161718" w:themeColor="text1"/>
-                <w:sz w:val="24"/>
-                <w:szCs w:val="24"/>
-              </w:rPr>
-              <w:t>1: El usuario puede seleccionar un favor específico de entre toda la lista.</w:t>
-            </w:r>
-          </w:p>
-          <w:p>
-            <w:pPr>
-              <w:jc w:val="both"/>
-              <w:rPr>
-                <w:rFonts w:ascii="Times New Roman" w:hAnsi="Times New Roman" w:cs="Times New Roman"/>
-                <w:color w:val="161718" w:themeColor="text1"/>
-                <w:sz w:val="24"/>
-                <w:szCs w:val="24"/>
-              </w:rPr>
-            </w:pPr>
-            <w:r>
-              <w:rPr>
-                <w:rFonts w:ascii="Times New Roman" w:hAnsi="Times New Roman" w:cs="Times New Roman"/>
-                <w:b w:val="0"/>
-                <w:bCs w:val="0"/>
-                <w:color w:val="161718" w:themeColor="text1"/>
-                <w:sz w:val="24"/>
-                <w:szCs w:val="24"/>
-              </w:rPr>
-              <w:t>2: El usuario puede pulsar en cualquiera de los botones de la parte inferior de la pantalla para acceder a las otras pantallas principales.</w:t>
-            </w:r>
-          </w:p>
-          <w:p>
-            <w:pPr>
-              <w:jc w:val="both"/>
-              <w:rPr>
-                <w:rFonts w:ascii="Times New Roman" w:hAnsi="Times New Roman" w:cs="Times New Roman"/>
-                <w:color w:val="161718" w:themeColor="text1"/>
-                <w:sz w:val="24"/>
-                <w:szCs w:val="24"/>
-              </w:rPr>
-            </w:pPr>
-            <w:r>
-              <w:rPr>
-                <w:rFonts w:ascii="Times New Roman" w:hAnsi="Times New Roman" w:cs="Times New Roman"/>
-                <w:b w:val="0"/>
-                <w:bCs w:val="0"/>
-                <w:color w:val="161718" w:themeColor="text1"/>
-                <w:sz w:val="24"/>
-                <w:szCs w:val="24"/>
-              </w:rPr>
-              <w:t>3: El usuario puede pedir un nuevo favor mediante el botón “Pedir un nuevo favor”.</w:t>
-            </w:r>
-          </w:p>
-          <w:p>
-            <w:pPr>
-              <w:jc w:val="both"/>
-              <w:rPr>
-                <w:rFonts w:ascii="Times New Roman" w:hAnsi="Times New Roman" w:cs="Times New Roman"/>
-                <w:b w:val="0"/>
-                <w:bCs w:val="0"/>
-                <w:color w:val="161718" w:themeColor="text1"/>
-                <w:sz w:val="24"/>
-                <w:szCs w:val="24"/>
-              </w:rPr>
-            </w:pPr>
-            <w:r>
-              <w:rPr>
-                <w:rFonts w:ascii="Times New Roman" w:hAnsi="Times New Roman" w:cs="Times New Roman"/>
-                <w:b w:val="0"/>
-                <w:bCs w:val="0"/>
-                <w:color w:val="161718" w:themeColor="text1"/>
-                <w:sz w:val="24"/>
-                <w:szCs w:val="24"/>
-              </w:rPr>
-              <w:t>4: El usuario puede acceder a la pantalla de compra de “</w:t>
-            </w:r>
-            <w:proofErr w:type="spellStart"/>
-            <w:r>
-              <w:rPr>
-                <w:rFonts w:ascii="Times New Roman" w:hAnsi="Times New Roman" w:cs="Times New Roman"/>
-                <w:b w:val="0"/>
-                <w:bCs w:val="0"/>
-                <w:color w:val="161718" w:themeColor="text1"/>
-                <w:sz w:val="24"/>
-                <w:szCs w:val="24"/>
-              </w:rPr>
-              <w:t>grollies</w:t>
-            </w:r>
-            <w:proofErr w:type="spellEnd"/>
-            <w:r>
-              <w:rPr>
-                <w:rFonts w:ascii="Times New Roman" w:hAnsi="Times New Roman" w:cs="Times New Roman"/>
-                <w:b w:val="0"/>
-                <w:bCs w:val="0"/>
-                <w:color w:val="161718" w:themeColor="text1"/>
-                <w:sz w:val="24"/>
-                <w:szCs w:val="24"/>
-              </w:rPr>
-              <w:t>” pulsando en cualquier parte del recuadro donde aparecen sus “</w:t>
-            </w:r>
-            <w:proofErr w:type="spellStart"/>
-            <w:r>
-              <w:rPr>
-                <w:rFonts w:ascii="Times New Roman" w:hAnsi="Times New Roman" w:cs="Times New Roman"/>
-                <w:b w:val="0"/>
-                <w:bCs w:val="0"/>
-                <w:color w:val="161718" w:themeColor="text1"/>
-                <w:sz w:val="24"/>
-                <w:szCs w:val="24"/>
-              </w:rPr>
-              <w:t>grollies</w:t>
-            </w:r>
-            <w:proofErr w:type="spellEnd"/>
-            <w:r>
-              <w:rPr>
-                <w:rFonts w:ascii="Times New Roman" w:hAnsi="Times New Roman" w:cs="Times New Roman"/>
-                <w:b w:val="0"/>
-                <w:bCs w:val="0"/>
-                <w:color w:val="161718" w:themeColor="text1"/>
-                <w:sz w:val="24"/>
-                <w:szCs w:val="24"/>
-              </w:rPr>
-              <w:t>” actuales.</w:t>
-            </w:r>
-          </w:p>
-        </w:tc>
-      </w:tr>
-    </w:tbl>
-    <w:p>
-      <w:pPr>
-        <w:spacing w:after="200"/>
-        <w:jc w:val="both"/>
-        <w:rPr>
-          <w:rFonts w:ascii="Times New Roman" w:eastAsia="Times New Roman" w:hAnsi="Times New Roman" w:cs="Times New Roman"/>
-          <w:color w:val="222222"/>
-          <w:szCs w:val="28"/>
-          <w:lang w:eastAsia="es-ES"/>
-        </w:rPr>
-      </w:pPr>
-    </w:p>
-    <w:p>
-      <w:pPr>
-        <w:spacing w:line="240" w:lineRule="auto"/>
-        <w:jc w:val="both"/>
-        <w:textAlignment w:val="baseline"/>
-        <w:rPr>
-          <w:rFonts w:ascii="Times New Roman" w:eastAsia="Times New Roman" w:hAnsi="Times New Roman" w:cs="Times New Roman"/>
-          <w:color w:val="222222"/>
-          <w:szCs w:val="28"/>
-          <w:lang w:eastAsia="es-ES"/>
-        </w:rPr>
-      </w:pPr>
-    </w:p>
-    <w:p>
-      <w:pPr>
-        <w:spacing w:after="200"/>
-        <w:rPr>
-          <w:rFonts w:ascii="Times New Roman" w:eastAsia="Times New Roman" w:hAnsi="Times New Roman" w:cs="Times New Roman"/>
-          <w:color w:val="222222"/>
-          <w:szCs w:val="28"/>
-          <w:lang w:eastAsia="es-ES"/>
-        </w:rPr>
-      </w:pPr>
-      <w:r>
-        <w:rPr>
-          <w:rFonts w:ascii="Times New Roman" w:eastAsia="Times New Roman" w:hAnsi="Times New Roman" w:cs="Times New Roman"/>
-          <w:color w:val="222222"/>
-          <w:szCs w:val="28"/>
-          <w:lang w:eastAsia="es-ES"/>
-        </w:rPr>
-        <w:br w:type="page"/>
-      </w:r>
-    </w:p>
-    <w:tbl>
-      <w:tblPr>
-        <w:tblStyle w:val="Tablaconcuadrcula4-nfasis6"/>
-        <w:tblpPr w:leftFromText="142" w:rightFromText="142" w:vertAnchor="page" w:horzAnchor="margin" w:tblpY="1349"/>
-        <w:tblW w:w="5000" w:type="pct"/>
-        <w:tblLook w:val="04A0" w:firstRow="1" w:lastRow="0" w:firstColumn="1" w:lastColumn="0" w:noHBand="0" w:noVBand="1"/>
-      </w:tblPr>
-      <w:tblGrid>
-        <w:gridCol w:w="9928"/>
-      </w:tblGrid>
-      <w:tr>
-        <w:trPr>
-          <w:cnfStyle w:val="100000000000" w:firstRow="1" w:lastRow="0" w:firstColumn="0" w:lastColumn="0" w:oddVBand="0" w:evenVBand="0" w:oddHBand="0" w:evenHBand="0" w:firstRowFirstColumn="0" w:firstRowLastColumn="0" w:lastRowFirstColumn="0" w:lastRowLastColumn="0"/>
-          <w:trHeight w:val="348"/>
-        </w:trPr>
-        <w:tc>
-          <w:tcPr>
-            <w:cnfStyle w:val="001000000000" w:firstRow="0" w:lastRow="0" w:firstColumn="1" w:lastColumn="0" w:oddVBand="0" w:evenVBand="0" w:oddHBand="0" w:evenHBand="0" w:firstRowFirstColumn="0" w:firstRowLastColumn="0" w:lastRowFirstColumn="0" w:lastRowLastColumn="0"/>
-            <w:tcW w:w="5000" w:type="pct"/>
-          </w:tcPr>
-          <w:p>
-            <w:pPr>
-              <w:jc w:val="both"/>
-              <w:rPr>
-                <w:rFonts w:ascii="Times New Roman" w:hAnsi="Times New Roman" w:cs="Times New Roman"/>
-                <w:sz w:val="24"/>
-                <w:szCs w:val="24"/>
-              </w:rPr>
-            </w:pPr>
-            <w:r>
-              <w:rPr>
-                <w:rFonts w:ascii="Times New Roman" w:hAnsi="Times New Roman" w:cs="Times New Roman"/>
-                <w:sz w:val="24"/>
-                <w:szCs w:val="24"/>
-              </w:rPr>
-              <w:lastRenderedPageBreak/>
-              <w:t>Pantalla principal “Mensajes”</w:t>
-            </w:r>
-          </w:p>
-        </w:tc>
-      </w:tr>
-      <w:tr>
-        <w:trPr>
-          <w:cnfStyle w:val="000000100000" w:firstRow="0" w:lastRow="0" w:firstColumn="0" w:lastColumn="0" w:oddVBand="0" w:evenVBand="0" w:oddHBand="1" w:evenHBand="0" w:firstRowFirstColumn="0" w:firstRowLastColumn="0" w:lastRowFirstColumn="0" w:lastRowLastColumn="0"/>
-          <w:trHeight w:val="348"/>
-        </w:trPr>
-        <w:tc>
-          <w:tcPr>
-            <w:cnfStyle w:val="001000000000" w:firstRow="0" w:lastRow="0" w:firstColumn="1" w:lastColumn="0" w:oddVBand="0" w:evenVBand="0" w:oddHBand="0" w:evenHBand="0" w:firstRowFirstColumn="0" w:firstRowLastColumn="0" w:lastRowFirstColumn="0" w:lastRowLastColumn="0"/>
-            <w:tcW w:w="5000" w:type="pct"/>
-          </w:tcPr>
-          <w:p>
-            <w:pPr>
-              <w:jc w:val="both"/>
-              <w:rPr>
-                <w:rFonts w:ascii="Times New Roman" w:hAnsi="Times New Roman" w:cs="Times New Roman"/>
-                <w:color w:val="161718" w:themeColor="text1"/>
-                <w:sz w:val="24"/>
-                <w:szCs w:val="24"/>
-              </w:rPr>
-            </w:pPr>
-            <w:r>
-              <w:rPr>
-                <w:rFonts w:ascii="Times New Roman" w:hAnsi="Times New Roman" w:cs="Times New Roman"/>
-                <w:color w:val="161718" w:themeColor="text1"/>
-                <w:sz w:val="24"/>
-                <w:szCs w:val="24"/>
-              </w:rPr>
-              <w:t>Descripción:</w:t>
-            </w:r>
-          </w:p>
-        </w:tc>
-      </w:tr>
-      <w:tr>
-        <w:trPr>
-          <w:trHeight w:val="375"/>
-        </w:trPr>
-        <w:tc>
-          <w:tcPr>
-            <w:cnfStyle w:val="001000000000" w:firstRow="0" w:lastRow="0" w:firstColumn="1" w:lastColumn="0" w:oddVBand="0" w:evenVBand="0" w:oddHBand="0" w:evenHBand="0" w:firstRowFirstColumn="0" w:firstRowLastColumn="0" w:lastRowFirstColumn="0" w:lastRowLastColumn="0"/>
-            <w:tcW w:w="5000" w:type="pct"/>
-          </w:tcPr>
-          <w:p>
-            <w:pPr>
-              <w:jc w:val="both"/>
-              <w:rPr>
-                <w:rFonts w:ascii="Times New Roman" w:hAnsi="Times New Roman" w:cs="Times New Roman"/>
-                <w:b w:val="0"/>
-                <w:bCs w:val="0"/>
-                <w:color w:val="161718" w:themeColor="text1"/>
-                <w:sz w:val="24"/>
-                <w:szCs w:val="24"/>
-              </w:rPr>
-            </w:pPr>
-            <w:r>
-              <w:rPr>
-                <w:rFonts w:ascii="Times New Roman" w:hAnsi="Times New Roman" w:cs="Times New Roman"/>
-                <w:b w:val="0"/>
-                <w:bCs w:val="0"/>
-                <w:color w:val="161718" w:themeColor="text1"/>
-                <w:sz w:val="24"/>
-                <w:szCs w:val="24"/>
-              </w:rPr>
-              <w:t>Pantalla principal en la que el usuario puede ver las conversaciones que mantenga con otros usuarios y acceder a ellas.</w:t>
-            </w:r>
-          </w:p>
-        </w:tc>
-      </w:tr>
-      <w:tr>
-        <w:trPr>
-          <w:cnfStyle w:val="000000100000" w:firstRow="0" w:lastRow="0" w:firstColumn="0" w:lastColumn="0" w:oddVBand="0" w:evenVBand="0" w:oddHBand="1" w:evenHBand="0" w:firstRowFirstColumn="0" w:firstRowLastColumn="0" w:lastRowFirstColumn="0" w:lastRowLastColumn="0"/>
-          <w:trHeight w:val="375"/>
-        </w:trPr>
-        <w:tc>
-          <w:tcPr>
-            <w:cnfStyle w:val="001000000000" w:firstRow="0" w:lastRow="0" w:firstColumn="1" w:lastColumn="0" w:oddVBand="0" w:evenVBand="0" w:oddHBand="0" w:evenHBand="0" w:firstRowFirstColumn="0" w:firstRowLastColumn="0" w:lastRowFirstColumn="0" w:lastRowLastColumn="0"/>
-            <w:tcW w:w="5000" w:type="pct"/>
-          </w:tcPr>
-          <w:p>
-            <w:pPr>
-              <w:jc w:val="both"/>
-              <w:rPr>
-                <w:rFonts w:ascii="Times New Roman" w:hAnsi="Times New Roman" w:cs="Times New Roman"/>
-                <w:color w:val="161718" w:themeColor="text1"/>
-                <w:sz w:val="24"/>
-                <w:szCs w:val="24"/>
-              </w:rPr>
-            </w:pPr>
-            <w:r>
-              <w:rPr>
-                <w:rFonts w:ascii="Times New Roman" w:hAnsi="Times New Roman" w:cs="Times New Roman"/>
-                <w:color w:val="161718" w:themeColor="text1"/>
-                <w:sz w:val="24"/>
-                <w:szCs w:val="24"/>
-              </w:rPr>
-              <w:t>Precondiciones:</w:t>
-            </w:r>
-          </w:p>
-        </w:tc>
-      </w:tr>
-      <w:tr>
-        <w:trPr>
-          <w:trHeight w:val="348"/>
-        </w:trPr>
-        <w:tc>
-          <w:tcPr>
-            <w:cnfStyle w:val="001000000000" w:firstRow="0" w:lastRow="0" w:firstColumn="1" w:lastColumn="0" w:oddVBand="0" w:evenVBand="0" w:oddHBand="0" w:evenHBand="0" w:firstRowFirstColumn="0" w:firstRowLastColumn="0" w:lastRowFirstColumn="0" w:lastRowLastColumn="0"/>
-            <w:tcW w:w="5000" w:type="pct"/>
-          </w:tcPr>
-          <w:p>
-            <w:pPr>
-              <w:jc w:val="both"/>
-              <w:rPr>
-                <w:rFonts w:ascii="Times New Roman" w:hAnsi="Times New Roman" w:cs="Times New Roman"/>
-                <w:b w:val="0"/>
-                <w:bCs w:val="0"/>
-                <w:color w:val="161718" w:themeColor="text1"/>
-                <w:sz w:val="24"/>
-                <w:szCs w:val="24"/>
-              </w:rPr>
-            </w:pPr>
-            <w:r>
-              <w:rPr>
-                <w:rFonts w:ascii="Times New Roman" w:hAnsi="Times New Roman" w:cs="Times New Roman"/>
-                <w:b w:val="0"/>
-                <w:bCs w:val="0"/>
-                <w:color w:val="161718" w:themeColor="text1"/>
-                <w:sz w:val="24"/>
-                <w:szCs w:val="24"/>
-              </w:rPr>
-              <w:t>El usuario ha pulsado el botón “Mensajes” de la parte inferior en cualquier pantalla en la que este aparezca o ha vuelto de una de las conversaciones.</w:t>
-            </w:r>
-          </w:p>
-        </w:tc>
-      </w:tr>
-      <w:tr>
-        <w:trPr>
-          <w:cnfStyle w:val="000000100000" w:firstRow="0" w:lastRow="0" w:firstColumn="0" w:lastColumn="0" w:oddVBand="0" w:evenVBand="0" w:oddHBand="1" w:evenHBand="0" w:firstRowFirstColumn="0" w:firstRowLastColumn="0" w:lastRowFirstColumn="0" w:lastRowLastColumn="0"/>
-          <w:trHeight w:val="348"/>
-        </w:trPr>
-        <w:tc>
-          <w:tcPr>
-            <w:cnfStyle w:val="001000000000" w:firstRow="0" w:lastRow="0" w:firstColumn="1" w:lastColumn="0" w:oddVBand="0" w:evenVBand="0" w:oddHBand="0" w:evenHBand="0" w:firstRowFirstColumn="0" w:firstRowLastColumn="0" w:lastRowFirstColumn="0" w:lastRowLastColumn="0"/>
-            <w:tcW w:w="5000" w:type="pct"/>
-          </w:tcPr>
-          <w:p>
-            <w:pPr>
-              <w:jc w:val="both"/>
-              <w:rPr>
-                <w:rFonts w:ascii="Times New Roman" w:hAnsi="Times New Roman" w:cs="Times New Roman"/>
-                <w:color w:val="161718" w:themeColor="text1"/>
-                <w:sz w:val="24"/>
-                <w:szCs w:val="24"/>
-              </w:rPr>
-            </w:pPr>
-            <w:r>
-              <w:rPr>
-                <w:rFonts w:ascii="Times New Roman" w:hAnsi="Times New Roman" w:cs="Times New Roman"/>
-                <w:color w:val="161718" w:themeColor="text1"/>
-                <w:sz w:val="24"/>
-                <w:szCs w:val="24"/>
-              </w:rPr>
-              <w:t>Postcondiciones:</w:t>
-            </w:r>
-          </w:p>
-        </w:tc>
-      </w:tr>
-      <w:tr>
-        <w:trPr>
-          <w:trHeight w:val="623"/>
-        </w:trPr>
-        <w:tc>
-          <w:tcPr>
-            <w:cnfStyle w:val="001000000000" w:firstRow="0" w:lastRow="0" w:firstColumn="1" w:lastColumn="0" w:oddVBand="0" w:evenVBand="0" w:oddHBand="0" w:evenHBand="0" w:firstRowFirstColumn="0" w:firstRowLastColumn="0" w:lastRowFirstColumn="0" w:lastRowLastColumn="0"/>
-            <w:tcW w:w="5000" w:type="pct"/>
-          </w:tcPr>
-          <w:p>
-            <w:pPr>
-              <w:jc w:val="both"/>
-              <w:rPr>
-                <w:rFonts w:ascii="Times New Roman" w:hAnsi="Times New Roman" w:cs="Times New Roman"/>
-                <w:color w:val="161718" w:themeColor="text1"/>
-                <w:sz w:val="24"/>
-                <w:szCs w:val="24"/>
-              </w:rPr>
-            </w:pPr>
-            <w:r>
-              <w:rPr>
-                <w:rFonts w:ascii="Times New Roman" w:hAnsi="Times New Roman" w:cs="Times New Roman"/>
-                <w:b w:val="0"/>
-                <w:bCs w:val="0"/>
-                <w:color w:val="161718" w:themeColor="text1"/>
-                <w:sz w:val="24"/>
-                <w:szCs w:val="24"/>
-              </w:rPr>
-              <w:t>El usuario accede a una conversación en concreto, accede a otra pantalla principal o accede a la pantalla de compra de “</w:t>
-            </w:r>
-            <w:proofErr w:type="spellStart"/>
-            <w:r>
-              <w:rPr>
-                <w:rFonts w:ascii="Times New Roman" w:hAnsi="Times New Roman" w:cs="Times New Roman"/>
-                <w:b w:val="0"/>
-                <w:bCs w:val="0"/>
-                <w:color w:val="161718" w:themeColor="text1"/>
-                <w:sz w:val="24"/>
-                <w:szCs w:val="24"/>
-              </w:rPr>
-              <w:t>grollies</w:t>
-            </w:r>
-            <w:proofErr w:type="spellEnd"/>
-            <w:r>
-              <w:rPr>
-                <w:rFonts w:ascii="Times New Roman" w:hAnsi="Times New Roman" w:cs="Times New Roman"/>
-                <w:b w:val="0"/>
-                <w:bCs w:val="0"/>
-                <w:color w:val="161718" w:themeColor="text1"/>
-                <w:sz w:val="24"/>
-                <w:szCs w:val="24"/>
-              </w:rPr>
-              <w:t>”.</w:t>
-            </w:r>
-          </w:p>
-        </w:tc>
-      </w:tr>
-      <w:tr>
-        <w:trPr>
-          <w:cnfStyle w:val="000000100000" w:firstRow="0" w:lastRow="0" w:firstColumn="0" w:lastColumn="0" w:oddVBand="0" w:evenVBand="0" w:oddHBand="1" w:evenHBand="0" w:firstRowFirstColumn="0" w:firstRowLastColumn="0" w:lastRowFirstColumn="0" w:lastRowLastColumn="0"/>
-          <w:trHeight w:val="348"/>
-        </w:trPr>
-        <w:tc>
-          <w:tcPr>
-            <w:cnfStyle w:val="001000000000" w:firstRow="0" w:lastRow="0" w:firstColumn="1" w:lastColumn="0" w:oddVBand="0" w:evenVBand="0" w:oddHBand="0" w:evenHBand="0" w:firstRowFirstColumn="0" w:firstRowLastColumn="0" w:lastRowFirstColumn="0" w:lastRowLastColumn="0"/>
-            <w:tcW w:w="5000" w:type="pct"/>
-          </w:tcPr>
-          <w:p>
-            <w:pPr>
-              <w:jc w:val="both"/>
-              <w:rPr>
-                <w:rFonts w:ascii="Times New Roman" w:hAnsi="Times New Roman" w:cs="Times New Roman"/>
-                <w:color w:val="161718" w:themeColor="text1"/>
-                <w:sz w:val="24"/>
-                <w:szCs w:val="24"/>
-              </w:rPr>
-            </w:pPr>
-            <w:r>
-              <w:rPr>
-                <w:rFonts w:ascii="Times New Roman" w:hAnsi="Times New Roman" w:cs="Times New Roman"/>
-                <w:color w:val="161718" w:themeColor="text1"/>
-                <w:sz w:val="24"/>
-                <w:szCs w:val="24"/>
-              </w:rPr>
-              <w:t>Acciones a realizar:</w:t>
-            </w:r>
-          </w:p>
-        </w:tc>
-      </w:tr>
-      <w:tr>
-        <w:trPr>
-          <w:trHeight w:val="348"/>
-        </w:trPr>
-        <w:tc>
-          <w:tcPr>
-            <w:cnfStyle w:val="001000000000" w:firstRow="0" w:lastRow="0" w:firstColumn="1" w:lastColumn="0" w:oddVBand="0" w:evenVBand="0" w:oddHBand="0" w:evenHBand="0" w:firstRowFirstColumn="0" w:firstRowLastColumn="0" w:lastRowFirstColumn="0" w:lastRowLastColumn="0"/>
-            <w:tcW w:w="5000" w:type="pct"/>
-          </w:tcPr>
-          <w:p>
-            <w:pPr>
-              <w:jc w:val="both"/>
-              <w:rPr>
-                <w:rFonts w:ascii="Times New Roman" w:hAnsi="Times New Roman" w:cs="Times New Roman"/>
-                <w:color w:val="161718" w:themeColor="text1"/>
-                <w:sz w:val="24"/>
-                <w:szCs w:val="24"/>
-              </w:rPr>
-            </w:pPr>
-            <w:r>
-              <w:rPr>
-                <w:rFonts w:ascii="Times New Roman" w:hAnsi="Times New Roman" w:cs="Times New Roman"/>
-                <w:b w:val="0"/>
-                <w:bCs w:val="0"/>
-                <w:color w:val="161718" w:themeColor="text1"/>
-                <w:sz w:val="24"/>
-                <w:szCs w:val="24"/>
-              </w:rPr>
-              <w:t>1: El usuario puede seleccionar una conversación concreta de entre toda la lista.</w:t>
-            </w:r>
-          </w:p>
-          <w:p>
-            <w:pPr>
-              <w:jc w:val="both"/>
-              <w:rPr>
-                <w:rFonts w:ascii="Times New Roman" w:hAnsi="Times New Roman" w:cs="Times New Roman"/>
-                <w:color w:val="161718" w:themeColor="text1"/>
-                <w:sz w:val="24"/>
-                <w:szCs w:val="24"/>
-              </w:rPr>
-            </w:pPr>
-            <w:r>
-              <w:rPr>
-                <w:rFonts w:ascii="Times New Roman" w:hAnsi="Times New Roman" w:cs="Times New Roman"/>
-                <w:b w:val="0"/>
-                <w:bCs w:val="0"/>
-                <w:color w:val="161718" w:themeColor="text1"/>
-                <w:sz w:val="24"/>
-                <w:szCs w:val="24"/>
-              </w:rPr>
-              <w:t>2: El usuario puede pulsar en cualquiera de los botones de la parte inferior de la pantalla para acceder a las otras pantallas principales.</w:t>
-            </w:r>
-          </w:p>
-          <w:p>
-            <w:pPr>
-              <w:jc w:val="both"/>
-              <w:rPr>
-                <w:rFonts w:ascii="Times New Roman" w:hAnsi="Times New Roman" w:cs="Times New Roman"/>
-                <w:color w:val="161718" w:themeColor="text1"/>
-                <w:sz w:val="24"/>
-                <w:szCs w:val="24"/>
-              </w:rPr>
-            </w:pPr>
-            <w:r>
-              <w:rPr>
-                <w:rFonts w:ascii="Times New Roman" w:hAnsi="Times New Roman" w:cs="Times New Roman"/>
-                <w:b w:val="0"/>
-                <w:bCs w:val="0"/>
-                <w:color w:val="161718" w:themeColor="text1"/>
-                <w:sz w:val="24"/>
-                <w:szCs w:val="24"/>
-              </w:rPr>
-              <w:t>3: El usuario puede buscar una conversación en concreto mediante el botón con forma de lupa de la parte superior derecha.</w:t>
-            </w:r>
-          </w:p>
-          <w:p>
-            <w:pPr>
-              <w:jc w:val="both"/>
-              <w:rPr>
-                <w:rFonts w:ascii="Times New Roman" w:hAnsi="Times New Roman" w:cs="Times New Roman"/>
-                <w:b w:val="0"/>
-                <w:bCs w:val="0"/>
-                <w:color w:val="161718" w:themeColor="text1"/>
-                <w:sz w:val="24"/>
-                <w:szCs w:val="24"/>
-              </w:rPr>
-            </w:pPr>
-            <w:r>
-              <w:rPr>
-                <w:rFonts w:ascii="Times New Roman" w:hAnsi="Times New Roman" w:cs="Times New Roman"/>
-                <w:b w:val="0"/>
-                <w:bCs w:val="0"/>
-                <w:color w:val="161718" w:themeColor="text1"/>
-                <w:sz w:val="24"/>
-                <w:szCs w:val="24"/>
-              </w:rPr>
-              <w:t>4: El usuario puede acceder a la pantalla de compra de “</w:t>
-            </w:r>
-            <w:proofErr w:type="spellStart"/>
-            <w:r>
-              <w:rPr>
-                <w:rFonts w:ascii="Times New Roman" w:hAnsi="Times New Roman" w:cs="Times New Roman"/>
-                <w:b w:val="0"/>
-                <w:bCs w:val="0"/>
-                <w:color w:val="161718" w:themeColor="text1"/>
-                <w:sz w:val="24"/>
-                <w:szCs w:val="24"/>
-              </w:rPr>
-              <w:t>grollies</w:t>
-            </w:r>
-            <w:proofErr w:type="spellEnd"/>
-            <w:r>
-              <w:rPr>
-                <w:rFonts w:ascii="Times New Roman" w:hAnsi="Times New Roman" w:cs="Times New Roman"/>
-                <w:b w:val="0"/>
-                <w:bCs w:val="0"/>
-                <w:color w:val="161718" w:themeColor="text1"/>
-                <w:sz w:val="24"/>
-                <w:szCs w:val="24"/>
-              </w:rPr>
-              <w:t>” pulsando en cualquier parte del recuadro donde aparecen sus “</w:t>
-            </w:r>
-            <w:proofErr w:type="spellStart"/>
-            <w:r>
-              <w:rPr>
-                <w:rFonts w:ascii="Times New Roman" w:hAnsi="Times New Roman" w:cs="Times New Roman"/>
-                <w:b w:val="0"/>
-                <w:bCs w:val="0"/>
-                <w:color w:val="161718" w:themeColor="text1"/>
-                <w:sz w:val="24"/>
-                <w:szCs w:val="24"/>
-              </w:rPr>
-              <w:t>grollies</w:t>
-            </w:r>
-            <w:proofErr w:type="spellEnd"/>
-            <w:r>
-              <w:rPr>
-                <w:rFonts w:ascii="Times New Roman" w:hAnsi="Times New Roman" w:cs="Times New Roman"/>
-                <w:b w:val="0"/>
-                <w:bCs w:val="0"/>
-                <w:color w:val="161718" w:themeColor="text1"/>
-                <w:sz w:val="24"/>
-                <w:szCs w:val="24"/>
-              </w:rPr>
-              <w:t>” actuales.</w:t>
-            </w:r>
-          </w:p>
-        </w:tc>
-      </w:tr>
-    </w:tbl>
-    <w:p>
-      <w:pPr>
-        <w:spacing w:after="200"/>
-        <w:rPr>
-          <w:rFonts w:ascii="Times New Roman" w:eastAsia="Times New Roman" w:hAnsi="Times New Roman" w:cs="Times New Roman"/>
-          <w:color w:val="222222"/>
-          <w:szCs w:val="28"/>
-          <w:lang w:eastAsia="es-ES"/>
-        </w:rPr>
-      </w:pPr>
-    </w:p>
-    <w:p>
-      <w:pPr>
-        <w:spacing w:line="240" w:lineRule="auto"/>
-        <w:jc w:val="both"/>
-        <w:textAlignment w:val="baseline"/>
-        <w:rPr>
-          <w:rFonts w:ascii="Times New Roman" w:eastAsia="Times New Roman" w:hAnsi="Times New Roman" w:cs="Times New Roman"/>
-          <w:color w:val="222222"/>
-          <w:szCs w:val="28"/>
-          <w:lang w:eastAsia="es-ES"/>
-        </w:rPr>
-      </w:pPr>
-      <w:r>
-        <w:rPr>
-          <w:noProof/>
-        </w:rPr>
-        <w:drawing>
-          <wp:anchor distT="0" distB="0" distL="114300" distR="114300" simplePos="0" relativeHeight="251683840" behindDoc="0" locked="0" layoutInCell="1" allowOverlap="1" wp14:anchorId="488B93F4" wp14:editId="14083579">
-            <wp:simplePos x="0" y="0"/>
-            <wp:positionH relativeFrom="margin">
-              <wp:align>center</wp:align>
-            </wp:positionH>
-            <wp:positionV relativeFrom="paragraph">
-              <wp:posOffset>6122</wp:posOffset>
-            </wp:positionV>
-            <wp:extent cx="2674986" cy="4680000"/>
-            <wp:effectExtent l="0" t="0" r="0" b="6350"/>
-            <wp:wrapSquare wrapText="bothSides"/>
-            <wp:docPr id="16" name="Imagen 16"/>
-            <wp:cNvGraphicFramePr>
-              <a:graphicFrameLocks xmlns:a="http://schemas.openxmlformats.org/drawingml/2006/main" noChangeAspect="1"/>
-            </wp:cNvGraphicFramePr>
-            <a:graphic xmlns:a="http://schemas.openxmlformats.org/drawingml/2006/main">
-              <a:graphicData uri="http://schemas.openxmlformats.org/drawingml/2006/picture">
-                <pic:pic xmlns:pic="http://schemas.openxmlformats.org/drawingml/2006/picture">
-                  <pic:nvPicPr>
-                    <pic:cNvPr id="1" name=""/>
-                    <pic:cNvPicPr/>
-                  </pic:nvPicPr>
-                  <pic:blipFill rotWithShape="1">
-                    <a:blip r:embed="rId12"/>
-                    <a:srcRect l="36248" t="12631" r="36305" b="10540"/>
-                    <a:stretch/>
-                  </pic:blipFill>
-                  <pic:spPr bwMode="auto">
-                    <a:xfrm>
-                      <a:off x="0" y="0"/>
-                      <a:ext cx="2674986" cy="4680000"/>
+                      <a:ext cx="2701703" cy="4680000"/>
                     </a:xfrm>
                     <a:prstGeom prst="rect">
                       <a:avLst/>
@@ -3782,7 +3864,7 @@
                     <pic:cNvPicPr/>
                   </pic:nvPicPr>
                   <pic:blipFill rotWithShape="1">
-                    <a:blip r:embed="rId13"/>
+                    <a:blip r:embed="rId14"/>
                     <a:srcRect l="36224" t="12316" r="36004" b="10884"/>
                     <a:stretch/>
                   </pic:blipFill>
@@ -4357,7 +4439,7 @@
                     <pic:cNvPicPr/>
                   </pic:nvPicPr>
                   <pic:blipFill rotWithShape="1">
-                    <a:blip r:embed="rId14"/>
+                    <a:blip r:embed="rId15"/>
                     <a:srcRect l="36149" t="12558" r="36154" b="10643"/>
                     <a:stretch/>
                   </pic:blipFill>
@@ -4410,8 +4492,6 @@
         </w:rPr>
         <w:br w:type="page"/>
       </w:r>
-      <w:bookmarkStart w:id="0" w:name="_GoBack"/>
-      <w:bookmarkEnd w:id="0"/>
     </w:p>
     <w:tbl>
       <w:tblPr>
@@ -4913,19 +4993,67 @@
           <w:lang w:eastAsia="es-ES"/>
         </w:rPr>
       </w:pPr>
-    </w:p>
-    <w:p>
-      <w:pPr>
-        <w:spacing w:line="240" w:lineRule="auto"/>
-        <w:jc w:val="both"/>
-        <w:textAlignment w:val="baseline"/>
+      <w:r>
         <w:rPr>
-          <w:rFonts w:ascii="Times New Roman" w:eastAsia="Times New Roman" w:hAnsi="Times New Roman" w:cs="Times New Roman"/>
-          <w:color w:val="222222"/>
-          <w:szCs w:val="28"/>
-          <w:lang w:eastAsia="es-ES"/>
+          <w:noProof/>
         </w:rPr>
-      </w:pPr>
+        <w:drawing>
+          <wp:anchor distT="0" distB="0" distL="114300" distR="114300" simplePos="0" relativeHeight="251694080" behindDoc="0" locked="0" layoutInCell="1" allowOverlap="1" wp14:anchorId="38ECDB0A" wp14:editId="3BED77DF">
+            <wp:simplePos x="0" y="0"/>
+            <wp:positionH relativeFrom="margin">
+              <wp:align>center</wp:align>
+            </wp:positionH>
+            <wp:positionV relativeFrom="paragraph">
+              <wp:posOffset>4277971</wp:posOffset>
+            </wp:positionV>
+            <wp:extent cx="2491161" cy="4320000"/>
+            <wp:effectExtent l="0" t="0" r="4445" b="4445"/>
+            <wp:wrapSquare wrapText="bothSides"/>
+            <wp:docPr id="5" name="Imagen 5"/>
+            <wp:cNvGraphicFramePr>
+              <a:graphicFrameLocks xmlns:a="http://schemas.openxmlformats.org/drawingml/2006/main" noChangeAspect="1"/>
+            </wp:cNvGraphicFramePr>
+            <a:graphic xmlns:a="http://schemas.openxmlformats.org/drawingml/2006/main">
+              <a:graphicData uri="http://schemas.openxmlformats.org/drawingml/2006/picture">
+                <pic:pic xmlns:pic="http://schemas.openxmlformats.org/drawingml/2006/picture">
+                  <pic:nvPicPr>
+                    <pic:cNvPr id="1" name=""/>
+                    <pic:cNvPicPr/>
+                  </pic:nvPicPr>
+                  <pic:blipFill rotWithShape="1">
+                    <a:blip r:embed="rId16"/>
+                    <a:srcRect l="36223" t="12029" r="36027" b="10968"/>
+                    <a:stretch/>
+                  </pic:blipFill>
+                  <pic:spPr bwMode="auto">
+                    <a:xfrm>
+                      <a:off x="0" y="0"/>
+                      <a:ext cx="2491161" cy="4320000"/>
+                    </a:xfrm>
+                    <a:prstGeom prst="rect">
+                      <a:avLst/>
+                    </a:prstGeom>
+                    <a:ln>
+                      <a:noFill/>
+                    </a:ln>
+                    <a:extLst>
+                      <a:ext uri="{53640926-AAD7-44D8-BBD7-CCE9431645EC}">
+                        <a14:shadowObscured xmlns:a14="http://schemas.microsoft.com/office/drawing/2010/main"/>
+                      </a:ext>
+                    </a:extLst>
+                  </pic:spPr>
+                </pic:pic>
+              </a:graphicData>
+            </a:graphic>
+            <wp14:sizeRelH relativeFrom="margin">
+              <wp14:pctWidth>0</wp14:pctWidth>
+            </wp14:sizeRelH>
+            <wp14:sizeRelV relativeFrom="margin">
+              <wp14:pctHeight>0</wp14:pctHeight>
+            </wp14:sizeRelV>
+          </wp:anchor>
+        </w:drawing>
+      </w:r>
     </w:p>
     <w:p>
       <w:pPr>
@@ -5575,7 +5703,7 @@
                     <pic:cNvPicPr/>
                   </pic:nvPicPr>
                   <pic:blipFill rotWithShape="1">
-                    <a:blip r:embed="rId15"/>
+                    <a:blip r:embed="rId17"/>
                     <a:srcRect l="36223" t="12469" r="36027" b="10760"/>
                     <a:stretch/>
                   </pic:blipFill>
@@ -6042,10 +6170,10 @@
       </w:r>
     </w:p>
     <w:sectPr>
-      <w:headerReference w:type="default" r:id="rId16"/>
-      <w:footerReference w:type="default" r:id="rId17"/>
-      <w:headerReference w:type="first" r:id="rId18"/>
-      <w:footerReference w:type="first" r:id="rId19"/>
+      <w:headerReference w:type="default" r:id="rId18"/>
+      <w:footerReference w:type="default" r:id="rId19"/>
+      <w:headerReference w:type="first" r:id="rId20"/>
+      <w:footerReference w:type="first" r:id="rId21"/>
       <w:pgSz w:w="12240" w:h="15840"/>
       <w:pgMar w:top="720" w:right="1151" w:bottom="720" w:left="1151" w:header="0" w:footer="0" w:gutter="0"/>
       <w:pgNumType w:start="1"/>
@@ -11325,7 +11453,7 @@
 </file>
 
 <file path=customXml/itemProps1.xml><?xml version="1.0" encoding="utf-8"?>
-<ds:datastoreItem xmlns:ds="http://schemas.openxmlformats.org/officeDocument/2006/customXml" ds:itemID="{6541078F-03DC-498A-8864-8328B0F6D3EC}">
+<ds:datastoreItem xmlns:ds="http://schemas.openxmlformats.org/officeDocument/2006/customXml" ds:itemID="{F1B10C91-60E5-4CAF-BC52-BBE5FC488C4E}">
   <ds:schemaRefs>
     <ds:schemaRef ds:uri="http://schemas.openxmlformats.org/officeDocument/2006/bibliography"/>
   </ds:schemaRefs>

</xml_diff>